<commit_message>
update to drive version
</commit_message>
<xml_diff>
--- a/Lab1/Archlab1.docx
+++ b/Lab1/Archlab1.docx
@@ -4,6 +4,8 @@
   <w:body>
     <w:p>
       <w:pPr>
+        <w:ind w:left="720"/>
+        <w:jc w:val="center"/>
         <w:rPr>
           <w:b/>
           <w:bCs/>
@@ -38,11 +40,19 @@
       </w:r>
     </w:p>
     <w:p>
+      <w:pPr>
+        <w:ind w:left="720"/>
+        <w:jc w:val="center"/>
+      </w:pPr>
       <w:r>
         <w:t>Gal Kashi – 204572861</w:t>
       </w:r>
     </w:p>
     <w:p>
+      <w:pPr>
+        <w:ind w:left="720"/>
+        <w:jc w:val="center"/>
+      </w:pPr>
       <w:r>
         <w:t xml:space="preserve">Chen </w:t>
       </w:r>
@@ -59,7 +69,15 @@
       <w:pPr>
         <w:bidi/>
         <w:rPr>
-          <w:rFonts w:hint="cs"/>
+          <w:u w:val="single"/>
+          <w:rtl/>
+        </w:rPr>
+      </w:pPr>
+    </w:p>
+    <w:p>
+      <w:pPr>
+        <w:bidi/>
+        <w:rPr>
           <w:u w:val="single"/>
           <w:rtl/>
         </w:rPr>
@@ -335,7 +353,6 @@
         <w:bidi/>
         <w:ind w:left="0"/>
         <w:rPr>
-          <w:rFonts w:hint="cs"/>
           <w:u w:val="single"/>
           <w:rtl/>
         </w:rPr>
@@ -369,7 +386,6 @@
         </w:numPr>
         <w:bidi/>
         <w:rPr>
-          <w:rFonts w:hint="cs"/>
           <w:u w:val="single"/>
         </w:rPr>
       </w:pPr>
@@ -390,7 +406,6 @@
         </w:numPr>
         <w:bidi/>
         <w:rPr>
-          <w:rFonts w:hint="cs"/>
           <w:u w:val="single"/>
         </w:rPr>
       </w:pPr>
@@ -411,7 +426,6 @@
         </w:numPr>
         <w:bidi/>
         <w:rPr>
-          <w:rFonts w:hint="cs"/>
           <w:u w:val="single"/>
         </w:rPr>
       </w:pPr>
@@ -574,6 +588,19 @@
     </w:p>
     <w:p>
       <w:pPr>
+        <w:rPr>
+          <w:rtl/>
+        </w:rPr>
+      </w:pPr>
+      <w:r>
+        <w:rPr>
+          <w:rtl/>
+        </w:rPr>
+        <w:br w:type="page"/>
+      </w:r>
+    </w:p>
+    <w:p>
+      <w:pPr>
         <w:pStyle w:val="ListParagraph"/>
         <w:bidi/>
         <w:ind w:left="0"/>
@@ -588,6 +615,7 @@
           <w:u w:val="single"/>
           <w:rtl/>
         </w:rPr>
+        <w:lastRenderedPageBreak/>
         <w:t>שאלה 3</w:t>
       </w:r>
     </w:p>
@@ -598,9 +626,567 @@
         <w:ind w:left="0"/>
         <w:rPr>
           <w:u w:val="single"/>
-          <w:rtl/>
-        </w:rPr>
-      </w:pPr>
+        </w:rPr>
+      </w:pPr>
+    </w:p>
+    <w:p>
+      <w:pPr>
+        <w:pStyle w:val="ListParagraph"/>
+        <w:numPr>
+          <w:ilvl w:val="0"/>
+          <w:numId w:val="3"/>
+        </w:numPr>
+        <w:bidi/>
+      </w:pPr>
+      <w:proofErr w:type="spellStart"/>
+      <w:r>
+        <w:t>Mult</w:t>
+      </w:r>
+      <w:proofErr w:type="spellEnd"/>
+      <w:r>
+        <w:rPr>
+          <w:rFonts w:hint="cs"/>
+          <w:rtl/>
+        </w:rPr>
+        <w:t xml:space="preserve"> קוד </w:t>
+      </w:r>
+      <w:proofErr w:type="spellStart"/>
+      <w:r>
+        <w:rPr>
+          <w:rFonts w:hint="cs"/>
+          <w:rtl/>
+        </w:rPr>
+        <w:t>אסמבלי</w:t>
+      </w:r>
+      <w:proofErr w:type="spellEnd"/>
+      <w:r>
+        <w:rPr>
+          <w:rFonts w:hint="cs"/>
+          <w:rtl/>
+        </w:rPr>
+        <w:t xml:space="preserve"> (עפ"י הפקודות המוגדרות בשאלה) : </w:t>
+      </w:r>
+    </w:p>
+    <w:p>
+      <w:pPr>
+        <w:pStyle w:val="ListParagraph"/>
+        <w:bidi/>
+      </w:pPr>
+    </w:p>
+    <w:p>
+      <w:pPr>
+        <w:pStyle w:val="ListParagraph"/>
+      </w:pPr>
+      <w:r>
+        <w:t xml:space="preserve">0: R2 = </w:t>
+      </w:r>
+      <w:proofErr w:type="gramStart"/>
+      <w:r>
+        <w:t>MEM[</w:t>
+      </w:r>
+      <w:proofErr w:type="gramEnd"/>
+      <w:r>
+        <w:t>1000]</w:t>
+      </w:r>
+      <w:r>
+        <w:tab/>
+        <w:t>/*</w:t>
+      </w:r>
+      <w:r>
+        <w:t xml:space="preserve"> </w:t>
+      </w:r>
+      <w:r>
+        <w:t xml:space="preserve">Loading 2 numbers as </w:t>
+      </w:r>
+      <w:proofErr w:type="spellStart"/>
+      <w:r>
+        <w:t>mult</w:t>
+      </w:r>
+      <w:proofErr w:type="spellEnd"/>
+      <w:r>
+        <w:t xml:space="preserve"> input*/</w:t>
+      </w:r>
+    </w:p>
+    <w:p>
+      <w:pPr>
+        <w:pStyle w:val="ListParagraph"/>
+      </w:pPr>
+      <w:r>
+        <w:t xml:space="preserve">1: R3 = </w:t>
+      </w:r>
+      <w:proofErr w:type="gramStart"/>
+      <w:r>
+        <w:t>MEM[</w:t>
+      </w:r>
+      <w:proofErr w:type="gramEnd"/>
+      <w:r>
+        <w:t>1001]</w:t>
+      </w:r>
+    </w:p>
+    <w:p>
+      <w:pPr>
+        <w:pStyle w:val="ListParagraph"/>
+      </w:pPr>
+      <w:r>
+        <w:t xml:space="preserve">2: PC = </w:t>
+      </w:r>
+      <w:r>
+        <w:t>23</w:t>
+      </w:r>
+      <w:r>
+        <w:t xml:space="preserve"> if (R2 == 0)</w:t>
+      </w:r>
+      <w:r>
+        <w:tab/>
+        <w:t>/*</w:t>
+      </w:r>
+      <w:r>
+        <w:t xml:space="preserve"> I</w:t>
+      </w:r>
+      <w:r>
+        <w:t>f one of the numbers is zero, put zero in output cell &amp; halt*/</w:t>
+      </w:r>
+    </w:p>
+    <w:p>
+      <w:pPr>
+        <w:pStyle w:val="ListParagraph"/>
+      </w:pPr>
+      <w:r>
+        <w:t>3: PC = 23</w:t>
+      </w:r>
+      <w:r>
+        <w:t xml:space="preserve"> if (R3 == 0)</w:t>
+      </w:r>
+    </w:p>
+    <w:p>
+      <w:pPr>
+        <w:pStyle w:val="ListParagraph"/>
+      </w:pPr>
+      <w:r>
+        <w:t xml:space="preserve">4: R5 = </w:t>
+      </w:r>
+      <w:proofErr w:type="gramStart"/>
+      <w:r>
+        <w:t>XOR(</w:t>
+      </w:r>
+      <w:proofErr w:type="gramEnd"/>
+      <w:r>
+        <w:t>R2,R3)</w:t>
+      </w:r>
+      <w:r>
+        <w:tab/>
+        <w:t>/* R5 will hold the multiplication sign*/</w:t>
+      </w:r>
+    </w:p>
+    <w:p>
+      <w:pPr>
+        <w:pStyle w:val="ListParagraph"/>
+      </w:pPr>
+      <w:r>
+        <w:t xml:space="preserve">5: PC = 7 </w:t>
+      </w:r>
+      <w:proofErr w:type="gramStart"/>
+      <w:r>
+        <w:t>if</w:t>
+      </w:r>
+      <w:r>
+        <w:t>(</w:t>
+      </w:r>
+      <w:proofErr w:type="gramEnd"/>
+      <w:r>
+        <w:t>R3 &gt; 0)</w:t>
+      </w:r>
+      <w:r>
+        <w:tab/>
+        <w:t>/*</w:t>
+      </w:r>
+      <w:r>
+        <w:t xml:space="preserve"> I</w:t>
+      </w:r>
+      <w:r>
+        <w:t xml:space="preserve">f </w:t>
+      </w:r>
+      <w:r>
+        <w:t xml:space="preserve">one of the </w:t>
+      </w:r>
+      <w:r>
+        <w:t>multiplicand</w:t>
+      </w:r>
+      <w:r>
+        <w:t>s is below zero, change its sign</w:t>
+      </w:r>
+      <w:r>
+        <w:t>*/</w:t>
+      </w:r>
+    </w:p>
+    <w:p>
+      <w:pPr>
+        <w:pStyle w:val="ListParagraph"/>
+      </w:pPr>
+      <w:r>
+        <w:t>6: R3 = 0-R3</w:t>
+      </w:r>
+    </w:p>
+    <w:p>
+      <w:pPr>
+        <w:pStyle w:val="ListParagraph"/>
+      </w:pPr>
+      <w:r>
+        <w:t xml:space="preserve">7: PC = 9 if (R2 &gt; </w:t>
+      </w:r>
+      <w:proofErr w:type="gramStart"/>
+      <w:r>
+        <w:t>0 )</w:t>
+      </w:r>
+      <w:proofErr w:type="gramEnd"/>
+    </w:p>
+    <w:p>
+      <w:pPr>
+        <w:pStyle w:val="ListParagraph"/>
+      </w:pPr>
+      <w:r>
+        <w:t>8: R2 = 0-R2</w:t>
+      </w:r>
+    </w:p>
+    <w:p>
+      <w:pPr>
+        <w:pStyle w:val="ListParagraph"/>
+      </w:pPr>
+      <w:r>
+        <w:t>9: PC = 19 if (R2 &gt; R3)</w:t>
+      </w:r>
+      <w:r>
+        <w:tab/>
+        <w:t xml:space="preserve">/* Making sure R2 holds the smaller absolute </w:t>
+      </w:r>
+      <w:r>
+        <w:t>multiplicand</w:t>
+      </w:r>
+      <w:r>
+        <w:t>*/</w:t>
+      </w:r>
+    </w:p>
+    <w:p>
+      <w:pPr>
+        <w:pStyle w:val="ListParagraph"/>
+      </w:pPr>
+      <w:r>
+        <w:t>10: PC = 25 if (R2 == 0)</w:t>
+      </w:r>
+      <w:r>
+        <w:tab/>
+        <w:t xml:space="preserve">/* Looping till R2 is zero (R2 is smaller for </w:t>
+      </w:r>
+      <w:r>
+        <w:t>efficiency)</w:t>
+      </w:r>
+      <w:r>
+        <w:t>*/</w:t>
+      </w:r>
+    </w:p>
+    <w:p>
+      <w:pPr>
+        <w:pStyle w:val="ListParagraph"/>
+      </w:pPr>
+      <w:r>
+        <w:t>11: R4 = R2 AND 1</w:t>
+      </w:r>
+      <w:r>
+        <w:tab/>
+        <w:t>/*</w:t>
+      </w:r>
+      <w:r>
+        <w:t xml:space="preserve"> </w:t>
+      </w:r>
+      <w:r>
+        <w:t xml:space="preserve">Let R4 hold the </w:t>
+      </w:r>
+      <w:proofErr w:type="spellStart"/>
+      <w:r>
+        <w:t>lsb</w:t>
+      </w:r>
+      <w:proofErr w:type="spellEnd"/>
+      <w:r>
+        <w:t xml:space="preserve"> of R2, which is the parity sign*/</w:t>
+      </w:r>
+    </w:p>
+    <w:p>
+      <w:pPr>
+        <w:pStyle w:val="ListParagraph"/>
+      </w:pPr>
+      <w:r>
+        <w:t xml:space="preserve">12: PC = 16 if R4 == </w:t>
+      </w:r>
+      <w:proofErr w:type="gramStart"/>
+      <w:r>
+        <w:t>0</w:t>
+      </w:r>
+      <w:proofErr w:type="gramEnd"/>
+      <w:r>
+        <w:tab/>
+        <w:t>/*</w:t>
+      </w:r>
+      <w:r>
+        <w:t xml:space="preserve"> If </w:t>
+      </w:r>
+      <w:r>
+        <w:t xml:space="preserve">R2 is odd: </w:t>
+      </w:r>
+      <w:r>
+        <w:t>*/</w:t>
+      </w:r>
+    </w:p>
+    <w:p>
+      <w:pPr>
+        <w:pStyle w:val="ListParagraph"/>
+      </w:pPr>
+      <w:r>
+        <w:t>13: R3 = R3 + R3</w:t>
+      </w:r>
+      <w:r>
+        <w:tab/>
+        <w:t>/* R3 will hold result*/</w:t>
+      </w:r>
+    </w:p>
+    <w:p>
+      <w:pPr>
+        <w:pStyle w:val="ListParagraph"/>
+      </w:pPr>
+      <w:r>
+        <w:t>14: R2 = R2 - 1</w:t>
+      </w:r>
+    </w:p>
+    <w:p>
+      <w:pPr>
+        <w:pStyle w:val="ListParagraph"/>
+      </w:pPr>
+      <w:r>
+        <w:t>15: PC = 10</w:t>
+      </w:r>
+      <w:r>
+        <w:tab/>
+      </w:r>
+      <w:r>
+        <w:tab/>
+        <w:t>/*Jump to loop condition*/</w:t>
+      </w:r>
+    </w:p>
+    <w:p>
+      <w:pPr>
+        <w:pStyle w:val="ListParagraph"/>
+      </w:pPr>
+      <w:proofErr w:type="gramStart"/>
+      <w:r>
+        <w:t>16</w:t>
+      </w:r>
+      <w:proofErr w:type="gramEnd"/>
+      <w:r>
+        <w:t>: R2 &gt;&gt; 1</w:t>
+      </w:r>
+      <w:r>
+        <w:tab/>
+      </w:r>
+      <w:r>
+        <w:tab/>
+        <w:t>/*If R2 is even: */</w:t>
+      </w:r>
+    </w:p>
+    <w:p>
+      <w:pPr>
+        <w:pStyle w:val="ListParagraph"/>
+      </w:pPr>
+      <w:proofErr w:type="gramStart"/>
+      <w:r>
+        <w:t>17</w:t>
+      </w:r>
+      <w:proofErr w:type="gramEnd"/>
+      <w:r>
+        <w:t>: R3 &lt;&lt; 1</w:t>
+      </w:r>
+    </w:p>
+    <w:p>
+      <w:pPr>
+        <w:pStyle w:val="ListParagraph"/>
+      </w:pPr>
+      <w:r>
+        <w:t>18: PC = 10</w:t>
+      </w:r>
+      <w:r>
+        <w:tab/>
+      </w:r>
+      <w:r>
+        <w:tab/>
+      </w:r>
+      <w:r>
+        <w:t>/*Jump to loop condition*/</w:t>
+      </w:r>
+    </w:p>
+    <w:p>
+      <w:pPr>
+        <w:pStyle w:val="ListParagraph"/>
+      </w:pPr>
+      <w:r>
+        <w:t xml:space="preserve">19: R4 = R2 </w:t>
+      </w:r>
+      <w:r>
+        <w:tab/>
+      </w:r>
+      <w:r>
+        <w:tab/>
+        <w:t>/* Swapping R2 and R3*/</w:t>
+      </w:r>
+    </w:p>
+    <w:p>
+      <w:pPr>
+        <w:pStyle w:val="ListParagraph"/>
+      </w:pPr>
+      <w:r>
+        <w:t>20: R2 = R3</w:t>
+      </w:r>
+    </w:p>
+    <w:p>
+      <w:pPr>
+        <w:pStyle w:val="ListParagraph"/>
+      </w:pPr>
+      <w:r>
+        <w:t>21: R3 = R4</w:t>
+      </w:r>
+    </w:p>
+    <w:p>
+      <w:pPr>
+        <w:pStyle w:val="ListParagraph"/>
+      </w:pPr>
+      <w:r>
+        <w:t>22: PC = 10</w:t>
+      </w:r>
+      <w:r>
+        <w:tab/>
+      </w:r>
+      <w:r>
+        <w:tab/>
+      </w:r>
+      <w:r>
+        <w:t>/*Jump to loop condition</w:t>
+      </w:r>
+      <w:r>
+        <w:t xml:space="preserve"> (next thing to do)</w:t>
+      </w:r>
+      <w:r>
+        <w:t>*/</w:t>
+      </w:r>
+    </w:p>
+    <w:p>
+      <w:pPr>
+        <w:pStyle w:val="ListParagraph"/>
+      </w:pPr>
+      <w:r>
+        <w:t xml:space="preserve">23: </w:t>
+      </w:r>
+      <w:proofErr w:type="gramStart"/>
+      <w:r>
+        <w:t>MEM[</w:t>
+      </w:r>
+      <w:proofErr w:type="gramEnd"/>
+      <w:r>
+        <w:t>1002] = 0</w:t>
+      </w:r>
+      <w:r>
+        <w:tab/>
+        <w:t>/*handling zero multiplicand*/</w:t>
+      </w:r>
+    </w:p>
+    <w:p>
+      <w:pPr>
+        <w:pStyle w:val="ListParagraph"/>
+      </w:pPr>
+      <w:proofErr w:type="gramStart"/>
+      <w:r>
+        <w:t>24</w:t>
+      </w:r>
+      <w:proofErr w:type="gramEnd"/>
+      <w:r>
+        <w:t>: HALT</w:t>
+      </w:r>
+    </w:p>
+    <w:p>
+      <w:pPr>
+        <w:pStyle w:val="ListParagraph"/>
+      </w:pPr>
+      <w:r>
+        <w:t>25: PC =27 if (R5 &gt;= 0)</w:t>
+      </w:r>
+      <w:r>
+        <w:t xml:space="preserve"> </w:t>
+      </w:r>
+      <w:r>
+        <w:tab/>
+        <w:t>/*Updating result sign*/</w:t>
+      </w:r>
+    </w:p>
+    <w:p>
+      <w:pPr>
+        <w:pStyle w:val="ListParagraph"/>
+      </w:pPr>
+      <w:r>
+        <w:t>26: R3 = 0-R3</w:t>
+      </w:r>
+    </w:p>
+    <w:p>
+      <w:pPr>
+        <w:pStyle w:val="ListParagraph"/>
+      </w:pPr>
+      <w:r>
+        <w:t xml:space="preserve">27: </w:t>
+      </w:r>
+      <w:proofErr w:type="gramStart"/>
+      <w:r>
+        <w:t>MEM[</w:t>
+      </w:r>
+      <w:proofErr w:type="gramEnd"/>
+      <w:r>
+        <w:t>1002] = R3</w:t>
+      </w:r>
+      <w:r>
+        <w:tab/>
+        <w:t>/*Updating output*/</w:t>
+      </w:r>
+    </w:p>
+    <w:p>
+      <w:pPr>
+        <w:pStyle w:val="ListParagraph"/>
+        <w:rPr>
+          <w:rFonts w:hint="cs"/>
+        </w:rPr>
+      </w:pPr>
+      <w:proofErr w:type="gramStart"/>
+      <w:r>
+        <w:t>28</w:t>
+      </w:r>
+      <w:proofErr w:type="gramEnd"/>
+      <w:r>
+        <w:t>: HALT</w:t>
+      </w:r>
+    </w:p>
+    <w:p>
+      <w:pPr>
+        <w:pStyle w:val="ListParagraph"/>
+        <w:numPr>
+          <w:ilvl w:val="0"/>
+          <w:numId w:val="3"/>
+        </w:numPr>
+        <w:bidi/>
+        <w:rPr>
+          <w:rFonts w:hint="cs"/>
+          <w:rtl/>
+        </w:rPr>
+      </w:pPr>
+      <w:r>
+        <w:rPr>
+          <w:rFonts w:hint="cs"/>
+          <w:rtl/>
+        </w:rPr>
+        <w:t>הקבצים מצורפים.</w:t>
+      </w:r>
     </w:p>
     <w:p>
       <w:pPr>
@@ -609,16 +1195,412 @@
         <w:ind w:left="0"/>
         <w:rPr>
           <w:u w:val="single"/>
-        </w:rPr>
-      </w:pPr>
-      <w:r>
-        <w:rPr>
-          <w:rFonts w:hint="cs"/>
+          <w:rtl/>
+        </w:rPr>
+      </w:pPr>
+    </w:p>
+    <w:p>
+      <w:pPr>
+        <w:rPr>
+          <w:rtl/>
+        </w:rPr>
+      </w:pPr>
+      <w:r>
+        <w:rPr>
+          <w:rtl/>
+        </w:rPr>
+        <w:br w:type="page"/>
+      </w:r>
+    </w:p>
+    <w:p>
+      <w:pPr>
+        <w:pStyle w:val="ListParagraph"/>
+        <w:bidi/>
+        <w:ind w:left="0"/>
+        <w:rPr>
           <w:u w:val="single"/>
-          <w:rtl/>
-        </w:rPr>
+        </w:rPr>
+      </w:pPr>
+      <w:r>
+        <w:rPr>
+          <w:rFonts w:hint="cs"/>
+          <w:u w:val="single"/>
+          <w:rtl/>
+        </w:rPr>
+        <w:lastRenderedPageBreak/>
         <w:t>שאלה 4</w:t>
       </w:r>
+    </w:p>
+    <w:p>
+      <w:pPr>
+        <w:pStyle w:val="ListParagraph"/>
+        <w:bidi/>
+        <w:ind w:left="0"/>
+        <w:rPr>
+          <w:u w:val="single"/>
+        </w:rPr>
+      </w:pPr>
+    </w:p>
+    <w:p>
+      <w:pPr>
+        <w:pStyle w:val="ListParagraph"/>
+        <w:numPr>
+          <w:ilvl w:val="0"/>
+          <w:numId w:val="5"/>
+        </w:numPr>
+        <w:bidi/>
+      </w:pPr>
+      <w:proofErr w:type="spellStart"/>
+      <w:r>
+        <w:t>Fibo</w:t>
+      </w:r>
+      <w:proofErr w:type="spellEnd"/>
+      <w:r>
+        <w:rPr>
+          <w:rFonts w:hint="cs"/>
+          <w:rtl/>
+        </w:rPr>
+        <w:t xml:space="preserve"> </w:t>
+      </w:r>
+      <w:r>
+        <w:rPr>
+          <w:rFonts w:hint="cs"/>
+          <w:rtl/>
+        </w:rPr>
+        <w:t xml:space="preserve">קוד </w:t>
+      </w:r>
+      <w:proofErr w:type="spellStart"/>
+      <w:r>
+        <w:rPr>
+          <w:rFonts w:hint="cs"/>
+          <w:rtl/>
+        </w:rPr>
+        <w:t>אסמבלי</w:t>
+      </w:r>
+      <w:proofErr w:type="spellEnd"/>
+      <w:r>
+        <w:rPr>
+          <w:rFonts w:hint="cs"/>
+          <w:rtl/>
+        </w:rPr>
+        <w:t xml:space="preserve"> (עפ"י הפקודות המוגדרות בשאלה) : </w:t>
+      </w:r>
+    </w:p>
+    <w:p>
+      <w:pPr>
+        <w:pStyle w:val="ListParagraph"/>
+        <w:bidi/>
+      </w:pPr>
+      <w:r>
+        <w:t xml:space="preserve"> </w:t>
+      </w:r>
+    </w:p>
+    <w:p>
+      <w:pPr>
+        <w:pStyle w:val="ListParagraph"/>
+      </w:pPr>
+      <w:r>
+        <w:t>0: R2 = 1</w:t>
+      </w:r>
+      <w:r>
+        <w:tab/>
+      </w:r>
+      <w:r>
+        <w:tab/>
+      </w:r>
+      <w:r>
+        <w:t xml:space="preserve">/* Updating first </w:t>
+      </w:r>
+      <w:proofErr w:type="spellStart"/>
+      <w:r>
+        <w:t>fibo</w:t>
+      </w:r>
+      <w:proofErr w:type="spellEnd"/>
+      <w:r>
+        <w:t xml:space="preserve"> series values*/</w:t>
+      </w:r>
+    </w:p>
+    <w:p>
+      <w:pPr>
+        <w:pStyle w:val="ListParagraph"/>
+      </w:pPr>
+      <w:r>
+        <w:t>1: R3 = 1</w:t>
+      </w:r>
+    </w:p>
+    <w:p>
+      <w:pPr>
+        <w:pStyle w:val="ListParagraph"/>
+      </w:pPr>
+      <w:r>
+        <w:t>2: R4 = 1000</w:t>
+      </w:r>
+      <w:r>
+        <w:tab/>
+      </w:r>
+      <w:r>
+        <w:tab/>
+      </w:r>
+      <w:r>
+        <w:t>/* Updating first output memory address*/</w:t>
+      </w:r>
+    </w:p>
+    <w:p>
+      <w:pPr>
+        <w:pStyle w:val="ListParagraph"/>
+      </w:pPr>
+      <w:r>
+        <w:t>3: R5 = 0</w:t>
+      </w:r>
+    </w:p>
+    <w:p>
+      <w:pPr>
+        <w:pStyle w:val="ListParagraph"/>
+      </w:pPr>
+      <w:r>
+        <w:t>4: R6 = 100</w:t>
+      </w:r>
+      <w:r>
+        <w:tab/>
+      </w:r>
+      <w:r>
+        <w:tab/>
+      </w:r>
+      <w:r>
+        <w:t xml:space="preserve">/* Number of </w:t>
+      </w:r>
+      <w:proofErr w:type="spellStart"/>
+      <w:r>
+        <w:t>fibo</w:t>
+      </w:r>
+      <w:proofErr w:type="spellEnd"/>
+      <w:r>
+        <w:t xml:space="preserve"> numbers to calculate*/</w:t>
+      </w:r>
+    </w:p>
+    <w:p>
+      <w:pPr>
+        <w:pStyle w:val="ListParagraph"/>
+      </w:pPr>
+      <w:r>
+        <w:t>5: PC = 13 if R5 == R6</w:t>
+      </w:r>
+      <w:r>
+        <w:tab/>
+        <w:t xml:space="preserve">/* Looping till we calculated all needed </w:t>
+      </w:r>
+      <w:proofErr w:type="spellStart"/>
+      <w:r>
+        <w:t>fibo</w:t>
+      </w:r>
+      <w:proofErr w:type="spellEnd"/>
+      <w:r>
+        <w:t xml:space="preserve"> numbers*/</w:t>
+      </w:r>
+    </w:p>
+    <w:p>
+      <w:pPr>
+        <w:pStyle w:val="ListParagraph"/>
+      </w:pPr>
+      <w:r>
+        <w:t>6: R7 = R2 + R3</w:t>
+      </w:r>
+      <w:r>
+        <w:tab/>
+      </w:r>
+      <w:r>
+        <w:tab/>
+      </w:r>
+      <w:r>
+        <w:t xml:space="preserve">/* Adding 2 </w:t>
+      </w:r>
+      <w:r>
+        <w:t xml:space="preserve">previous values ​​in the series </w:t>
+      </w:r>
+      <w:r>
+        <w:t>*/</w:t>
+      </w:r>
+    </w:p>
+    <w:p>
+      <w:pPr>
+        <w:pStyle w:val="ListParagraph"/>
+      </w:pPr>
+      <w:r>
+        <w:t>7: R2 = R3</w:t>
+      </w:r>
+      <w:r>
+        <w:tab/>
+      </w:r>
+      <w:r>
+        <w:tab/>
+        <w:t>/* Moving R2, R3 one place forward in the series*/</w:t>
+      </w:r>
+    </w:p>
+    <w:p>
+      <w:pPr>
+        <w:pStyle w:val="ListParagraph"/>
+      </w:pPr>
+      <w:r>
+        <w:t>8: R3 = R7</w:t>
+      </w:r>
+    </w:p>
+    <w:p>
+      <w:pPr>
+        <w:pStyle w:val="ListParagraph"/>
+      </w:pPr>
+      <w:r>
+        <w:t xml:space="preserve">9: </w:t>
+      </w:r>
+      <w:proofErr w:type="gramStart"/>
+      <w:r>
+        <w:t>MEM[</w:t>
+      </w:r>
+      <w:proofErr w:type="gramEnd"/>
+      <w:r>
+        <w:t>R4] = R7</w:t>
+      </w:r>
+      <w:r>
+        <w:tab/>
+        <w:t>/* Update calculated value in memory*/</w:t>
+      </w:r>
+    </w:p>
+    <w:p>
+      <w:pPr>
+        <w:pStyle w:val="ListParagraph"/>
+      </w:pPr>
+      <w:r>
+        <w:t>10: R4 = R4 + 1</w:t>
+      </w:r>
+      <w:r>
+        <w:tab/>
+      </w:r>
+      <w:r>
+        <w:tab/>
+        <w:t>/* Moving memory pointer forward, for next number*/</w:t>
+      </w:r>
+    </w:p>
+    <w:p>
+      <w:pPr>
+        <w:pStyle w:val="ListParagraph"/>
+      </w:pPr>
+      <w:r>
+        <w:t>11: R5 = R5 + 1</w:t>
+      </w:r>
+      <w:r>
+        <w:tab/>
+      </w:r>
+      <w:r>
+        <w:tab/>
+        <w:t xml:space="preserve">/* Counting calculated </w:t>
+      </w:r>
+      <w:proofErr w:type="spellStart"/>
+      <w:r>
+        <w:t>fibo</w:t>
+      </w:r>
+      <w:proofErr w:type="spellEnd"/>
+      <w:r>
+        <w:t xml:space="preserve"> numbers*/</w:t>
+      </w:r>
+    </w:p>
+    <w:p>
+      <w:pPr>
+        <w:pStyle w:val="ListParagraph"/>
+      </w:pPr>
+      <w:r>
+        <w:t>12: PC = 5</w:t>
+      </w:r>
+    </w:p>
+    <w:p>
+      <w:pPr>
+        <w:pStyle w:val="ListParagraph"/>
+        <w:rPr>
+          <w:rtl/>
+        </w:rPr>
+      </w:pPr>
+      <w:proofErr w:type="gramStart"/>
+      <w:r>
+        <w:t>13</w:t>
+      </w:r>
+      <w:proofErr w:type="gramEnd"/>
+      <w:r>
+        <w:t>: HALT</w:t>
+      </w:r>
+    </w:p>
+    <w:p>
+      <w:pPr>
+        <w:pStyle w:val="ListParagraph"/>
+        <w:bidi/>
+      </w:pPr>
+    </w:p>
+    <w:p>
+      <w:pPr>
+        <w:pStyle w:val="ListParagraph"/>
+        <w:numPr>
+          <w:ilvl w:val="0"/>
+          <w:numId w:val="5"/>
+        </w:numPr>
+        <w:bidi/>
+      </w:pPr>
+      <w:r>
+        <w:rPr>
+          <w:rFonts w:hint="cs"/>
+          <w:rtl/>
+        </w:rPr>
+        <w:t>הקבצים מצורפים.</w:t>
+      </w:r>
+    </w:p>
+    <w:p>
+      <w:pPr>
+        <w:bidi/>
+        <w:rPr>
+          <w:u w:val="single"/>
+          <w:rtl/>
+        </w:rPr>
+      </w:pPr>
+    </w:p>
+    <w:p>
+      <w:pPr>
+        <w:bidi/>
+        <w:rPr>
+          <w:rFonts w:hint="cs"/>
+          <w:u w:val="single"/>
+          <w:rtl/>
+        </w:rPr>
+      </w:pPr>
+      <w:r>
+        <w:rPr>
+          <w:rFonts w:hint="cs"/>
+          <w:u w:val="single"/>
+          <w:rtl/>
+        </w:rPr>
+        <w:t>שאלה 5</w:t>
+      </w:r>
+    </w:p>
+    <w:p>
+      <w:pPr>
+        <w:bidi/>
+        <w:rPr>
+          <w:rFonts w:hint="cs"/>
+          <w:rtl/>
+        </w:rPr>
+      </w:pPr>
+      <w:r>
+        <w:rPr>
+          <w:rFonts w:hint="cs"/>
+          <w:rtl/>
+        </w:rPr>
+        <w:t>הקבצים מצורפים.</w:t>
+      </w:r>
+    </w:p>
+    <w:p>
+      <w:pPr>
+        <w:pStyle w:val="ListParagraph"/>
+        <w:bidi/>
+        <w:rPr>
+          <w:rFonts w:hint="cs"/>
+          <w:rtl/>
+        </w:rPr>
+      </w:pPr>
       <w:bookmarkStart w:id="0" w:name="_GoBack"/>
       <w:bookmarkEnd w:id="0"/>
     </w:p>
@@ -635,6 +1617,184 @@
 <file path=word/numbering.xml><?xml version="1.0" encoding="utf-8"?>
 <w:numbering xmlns:wpc="http://schemas.microsoft.com/office/word/2010/wordprocessingCanvas" xmlns:cx="http://schemas.microsoft.com/office/drawing/2014/chartex" xmlns:cx1="http://schemas.microsoft.com/office/drawing/2015/9/8/chartex" xmlns:mc="http://schemas.openxmlformats.org/markup-compatibility/2006" xmlns:o="urn:schemas-microsoft-com:office:office" xmlns:r="http://schemas.openxmlformats.org/officeDocument/2006/relationships" xmlns:m="http://schemas.openxmlformats.org/officeDocument/2006/math" xmlns:v="urn:schemas-microsoft-com:vml" xmlns:wp14="http://schemas.microsoft.com/office/word/2010/wordprocessingDrawing" xmlns:wp="http://schemas.openxmlformats.org/drawingml/2006/wordprocessingDrawing" xmlns:w10="urn:schemas-microsoft-com:office:word" xmlns:w="http://schemas.openxmlformats.org/wordprocessingml/2006/main" xmlns:w14="http://schemas.microsoft.com/office/word/2010/wordml" xmlns:w15="http://schemas.microsoft.com/office/word/2012/wordml" xmlns:w16se="http://schemas.microsoft.com/office/word/2015/wordml/symex" xmlns:wpg="http://schemas.microsoft.com/office/word/2010/wordprocessingGroup" xmlns:wpi="http://schemas.microsoft.com/office/word/2010/wordprocessingInk" xmlns:wne="http://schemas.microsoft.com/office/word/2006/wordml" xmlns:wps="http://schemas.microsoft.com/office/word/2010/wordprocessingShape" mc:Ignorable="w14 w15 w16se wp14">
   <w:abstractNum w:abstractNumId="0" w15:restartNumberingAfterBreak="0">
+    <w:nsid w:val="11B452A8"/>
+    <w:multiLevelType w:val="hybridMultilevel"/>
+    <w:tmpl w:val="2A1AAE86"/>
+    <w:lvl w:ilvl="0" w:tplc="0409000F">
+      <w:start w:val="1"/>
+      <w:numFmt w:val="decimal"/>
+      <w:lvlText w:val="%1."/>
+      <w:lvlJc w:val="left"/>
+      <w:pPr>
+        <w:ind w:left="720" w:hanging="360"/>
+      </w:pPr>
+      <w:rPr>
+        <w:rFonts w:hint="default"/>
+      </w:rPr>
+    </w:lvl>
+    <w:lvl w:ilvl="1" w:tplc="04090019" w:tentative="1">
+      <w:start w:val="1"/>
+      <w:numFmt w:val="lowerLetter"/>
+      <w:lvlText w:val="%2."/>
+      <w:lvlJc w:val="left"/>
+      <w:pPr>
+        <w:ind w:left="1440" w:hanging="360"/>
+      </w:pPr>
+    </w:lvl>
+    <w:lvl w:ilvl="2" w:tplc="0409001B" w:tentative="1">
+      <w:start w:val="1"/>
+      <w:numFmt w:val="lowerRoman"/>
+      <w:lvlText w:val="%3."/>
+      <w:lvlJc w:val="right"/>
+      <w:pPr>
+        <w:ind w:left="2160" w:hanging="180"/>
+      </w:pPr>
+    </w:lvl>
+    <w:lvl w:ilvl="3" w:tplc="0409000F" w:tentative="1">
+      <w:start w:val="1"/>
+      <w:numFmt w:val="decimal"/>
+      <w:lvlText w:val="%4."/>
+      <w:lvlJc w:val="left"/>
+      <w:pPr>
+        <w:ind w:left="2880" w:hanging="360"/>
+      </w:pPr>
+    </w:lvl>
+    <w:lvl w:ilvl="4" w:tplc="04090019" w:tentative="1">
+      <w:start w:val="1"/>
+      <w:numFmt w:val="lowerLetter"/>
+      <w:lvlText w:val="%5."/>
+      <w:lvlJc w:val="left"/>
+      <w:pPr>
+        <w:ind w:left="3600" w:hanging="360"/>
+      </w:pPr>
+    </w:lvl>
+    <w:lvl w:ilvl="5" w:tplc="0409001B" w:tentative="1">
+      <w:start w:val="1"/>
+      <w:numFmt w:val="lowerRoman"/>
+      <w:lvlText w:val="%6."/>
+      <w:lvlJc w:val="right"/>
+      <w:pPr>
+        <w:ind w:left="4320" w:hanging="180"/>
+      </w:pPr>
+    </w:lvl>
+    <w:lvl w:ilvl="6" w:tplc="0409000F" w:tentative="1">
+      <w:start w:val="1"/>
+      <w:numFmt w:val="decimal"/>
+      <w:lvlText w:val="%7."/>
+      <w:lvlJc w:val="left"/>
+      <w:pPr>
+        <w:ind w:left="5040" w:hanging="360"/>
+      </w:pPr>
+    </w:lvl>
+    <w:lvl w:ilvl="7" w:tplc="04090019" w:tentative="1">
+      <w:start w:val="1"/>
+      <w:numFmt w:val="lowerLetter"/>
+      <w:lvlText w:val="%8."/>
+      <w:lvlJc w:val="left"/>
+      <w:pPr>
+        <w:ind w:left="5760" w:hanging="360"/>
+      </w:pPr>
+    </w:lvl>
+    <w:lvl w:ilvl="8" w:tplc="0409001B" w:tentative="1">
+      <w:start w:val="1"/>
+      <w:numFmt w:val="lowerRoman"/>
+      <w:lvlText w:val="%9."/>
+      <w:lvlJc w:val="right"/>
+      <w:pPr>
+        <w:ind w:left="6480" w:hanging="180"/>
+      </w:pPr>
+    </w:lvl>
+  </w:abstractNum>
+  <w:abstractNum w:abstractNumId="1" w15:restartNumberingAfterBreak="0">
+    <w:nsid w:val="156F70F4"/>
+    <w:multiLevelType w:val="hybridMultilevel"/>
+    <w:tmpl w:val="042ED07A"/>
+    <w:lvl w:ilvl="0" w:tplc="0409000F">
+      <w:start w:val="1"/>
+      <w:numFmt w:val="decimal"/>
+      <w:lvlText w:val="%1."/>
+      <w:lvlJc w:val="left"/>
+      <w:pPr>
+        <w:ind w:left="720" w:hanging="360"/>
+      </w:pPr>
+      <w:rPr>
+        <w:rFonts w:hint="default"/>
+      </w:rPr>
+    </w:lvl>
+    <w:lvl w:ilvl="1" w:tplc="04090019" w:tentative="1">
+      <w:start w:val="1"/>
+      <w:numFmt w:val="lowerLetter"/>
+      <w:lvlText w:val="%2."/>
+      <w:lvlJc w:val="left"/>
+      <w:pPr>
+        <w:ind w:left="1440" w:hanging="360"/>
+      </w:pPr>
+    </w:lvl>
+    <w:lvl w:ilvl="2" w:tplc="0409001B" w:tentative="1">
+      <w:start w:val="1"/>
+      <w:numFmt w:val="lowerRoman"/>
+      <w:lvlText w:val="%3."/>
+      <w:lvlJc w:val="right"/>
+      <w:pPr>
+        <w:ind w:left="2160" w:hanging="180"/>
+      </w:pPr>
+    </w:lvl>
+    <w:lvl w:ilvl="3" w:tplc="0409000F" w:tentative="1">
+      <w:start w:val="1"/>
+      <w:numFmt w:val="decimal"/>
+      <w:lvlText w:val="%4."/>
+      <w:lvlJc w:val="left"/>
+      <w:pPr>
+        <w:ind w:left="2880" w:hanging="360"/>
+      </w:pPr>
+    </w:lvl>
+    <w:lvl w:ilvl="4" w:tplc="04090019" w:tentative="1">
+      <w:start w:val="1"/>
+      <w:numFmt w:val="lowerLetter"/>
+      <w:lvlText w:val="%5."/>
+      <w:lvlJc w:val="left"/>
+      <w:pPr>
+        <w:ind w:left="3600" w:hanging="360"/>
+      </w:pPr>
+    </w:lvl>
+    <w:lvl w:ilvl="5" w:tplc="0409001B" w:tentative="1">
+      <w:start w:val="1"/>
+      <w:numFmt w:val="lowerRoman"/>
+      <w:lvlText w:val="%6."/>
+      <w:lvlJc w:val="right"/>
+      <w:pPr>
+        <w:ind w:left="4320" w:hanging="180"/>
+      </w:pPr>
+    </w:lvl>
+    <w:lvl w:ilvl="6" w:tplc="0409000F" w:tentative="1">
+      <w:start w:val="1"/>
+      <w:numFmt w:val="decimal"/>
+      <w:lvlText w:val="%7."/>
+      <w:lvlJc w:val="left"/>
+      <w:pPr>
+        <w:ind w:left="5040" w:hanging="360"/>
+      </w:pPr>
+    </w:lvl>
+    <w:lvl w:ilvl="7" w:tplc="04090019" w:tentative="1">
+      <w:start w:val="1"/>
+      <w:numFmt w:val="lowerLetter"/>
+      <w:lvlText w:val="%8."/>
+      <w:lvlJc w:val="left"/>
+      <w:pPr>
+        <w:ind w:left="5760" w:hanging="360"/>
+      </w:pPr>
+    </w:lvl>
+    <w:lvl w:ilvl="8" w:tplc="0409001B" w:tentative="1">
+      <w:start w:val="1"/>
+      <w:numFmt w:val="lowerRoman"/>
+      <w:lvlText w:val="%9."/>
+      <w:lvlJc w:val="right"/>
+      <w:pPr>
+        <w:ind w:left="6480" w:hanging="180"/>
+      </w:pPr>
+    </w:lvl>
+  </w:abstractNum>
+  <w:abstractNum w:abstractNumId="2" w15:restartNumberingAfterBreak="0">
     <w:nsid w:val="57FF0C8B"/>
     <w:multiLevelType w:val="hybridMultilevel"/>
     <w:tmpl w:val="1576C152"/>
@@ -723,7 +1883,96 @@
       </w:pPr>
     </w:lvl>
   </w:abstractNum>
-  <w:abstractNum w:abstractNumId="1" w15:restartNumberingAfterBreak="0">
+  <w:abstractNum w:abstractNumId="3" w15:restartNumberingAfterBreak="0">
+    <w:nsid w:val="58E63F37"/>
+    <w:multiLevelType w:val="hybridMultilevel"/>
+    <w:tmpl w:val="70C6B496"/>
+    <w:lvl w:ilvl="0" w:tplc="0409000F">
+      <w:start w:val="1"/>
+      <w:numFmt w:val="decimal"/>
+      <w:lvlText w:val="%1."/>
+      <w:lvlJc w:val="left"/>
+      <w:pPr>
+        <w:ind w:left="720" w:hanging="360"/>
+      </w:pPr>
+      <w:rPr>
+        <w:rFonts w:hint="default"/>
+      </w:rPr>
+    </w:lvl>
+    <w:lvl w:ilvl="1" w:tplc="04090019" w:tentative="1">
+      <w:start w:val="1"/>
+      <w:numFmt w:val="lowerLetter"/>
+      <w:lvlText w:val="%2."/>
+      <w:lvlJc w:val="left"/>
+      <w:pPr>
+        <w:ind w:left="1440" w:hanging="360"/>
+      </w:pPr>
+    </w:lvl>
+    <w:lvl w:ilvl="2" w:tplc="0409001B" w:tentative="1">
+      <w:start w:val="1"/>
+      <w:numFmt w:val="lowerRoman"/>
+      <w:lvlText w:val="%3."/>
+      <w:lvlJc w:val="right"/>
+      <w:pPr>
+        <w:ind w:left="2160" w:hanging="180"/>
+      </w:pPr>
+    </w:lvl>
+    <w:lvl w:ilvl="3" w:tplc="0409000F" w:tentative="1">
+      <w:start w:val="1"/>
+      <w:numFmt w:val="decimal"/>
+      <w:lvlText w:val="%4."/>
+      <w:lvlJc w:val="left"/>
+      <w:pPr>
+        <w:ind w:left="2880" w:hanging="360"/>
+      </w:pPr>
+    </w:lvl>
+    <w:lvl w:ilvl="4" w:tplc="04090019" w:tentative="1">
+      <w:start w:val="1"/>
+      <w:numFmt w:val="lowerLetter"/>
+      <w:lvlText w:val="%5."/>
+      <w:lvlJc w:val="left"/>
+      <w:pPr>
+        <w:ind w:left="3600" w:hanging="360"/>
+      </w:pPr>
+    </w:lvl>
+    <w:lvl w:ilvl="5" w:tplc="0409001B" w:tentative="1">
+      <w:start w:val="1"/>
+      <w:numFmt w:val="lowerRoman"/>
+      <w:lvlText w:val="%6."/>
+      <w:lvlJc w:val="right"/>
+      <w:pPr>
+        <w:ind w:left="4320" w:hanging="180"/>
+      </w:pPr>
+    </w:lvl>
+    <w:lvl w:ilvl="6" w:tplc="0409000F" w:tentative="1">
+      <w:start w:val="1"/>
+      <w:numFmt w:val="decimal"/>
+      <w:lvlText w:val="%7."/>
+      <w:lvlJc w:val="left"/>
+      <w:pPr>
+        <w:ind w:left="5040" w:hanging="360"/>
+      </w:pPr>
+    </w:lvl>
+    <w:lvl w:ilvl="7" w:tplc="04090019" w:tentative="1">
+      <w:start w:val="1"/>
+      <w:numFmt w:val="lowerLetter"/>
+      <w:lvlText w:val="%8."/>
+      <w:lvlJc w:val="left"/>
+      <w:pPr>
+        <w:ind w:left="5760" w:hanging="360"/>
+      </w:pPr>
+    </w:lvl>
+    <w:lvl w:ilvl="8" w:tplc="0409001B" w:tentative="1">
+      <w:start w:val="1"/>
+      <w:numFmt w:val="lowerRoman"/>
+      <w:lvlText w:val="%9."/>
+      <w:lvlJc w:val="right"/>
+      <w:pPr>
+        <w:ind w:left="6480" w:hanging="180"/>
+      </w:pPr>
+    </w:lvl>
+  </w:abstractNum>
+  <w:abstractNum w:abstractNumId="4" w15:restartNumberingAfterBreak="0">
     <w:nsid w:val="5FA216FD"/>
     <w:multiLevelType w:val="hybridMultilevel"/>
     <w:tmpl w:val="B4E677AA"/>
@@ -813,10 +2062,19 @@
     </w:lvl>
   </w:abstractNum>
   <w:num w:numId="1">
-    <w:abstractNumId w:val="1"/>
+    <w:abstractNumId w:val="4"/>
   </w:num>
   <w:num w:numId="2">
+    <w:abstractNumId w:val="2"/>
+  </w:num>
+  <w:num w:numId="3">
+    <w:abstractNumId w:val="3"/>
+  </w:num>
+  <w:num w:numId="4">
     <w:abstractNumId w:val="0"/>
+  </w:num>
+  <w:num w:numId="5">
+    <w:abstractNumId w:val="1"/>
   </w:num>
 </w:numbering>
 </file>

</xml_diff>

<commit_message>
retouch iss, fix fibo bug
</commit_message>
<xml_diff>
--- a/Lab1/Archlab1.docx
+++ b/Lab1/Archlab1.docx
@@ -1,6 +1,6 @@
 
 <file path=word/document.xml><?xml version="1.0" encoding="utf-8"?>
-<w:document xmlns:ve="http://schemas.openxmlformats.org/markup-compatibility/2006" xmlns:o="urn:schemas-microsoft-com:office:office" xmlns:r="http://schemas.openxmlformats.org/officeDocument/2006/relationships" xmlns:m="http://schemas.openxmlformats.org/officeDocument/2006/math" xmlns:v="urn:schemas-microsoft-com:vml" xmlns:wp="http://schemas.openxmlformats.org/drawingml/2006/wordprocessingDrawing" xmlns:w10="urn:schemas-microsoft-com:office:word" xmlns:w="http://schemas.openxmlformats.org/wordprocessingml/2006/main" xmlns:wne="http://schemas.microsoft.com/office/word/2006/wordml">
+<w:document xmlns:wpc="http://schemas.microsoft.com/office/word/2010/wordprocessingCanvas" xmlns:cx="http://schemas.microsoft.com/office/drawing/2014/chartex" xmlns:cx1="http://schemas.microsoft.com/office/drawing/2015/9/8/chartex" xmlns:cx2="http://schemas.microsoft.com/office/drawing/2015/10/21/chartex" xmlns:cx3="http://schemas.microsoft.com/office/drawing/2016/5/9/chartex" xmlns:cx4="http://schemas.microsoft.com/office/drawing/2016/5/10/chartex" xmlns:cx5="http://schemas.microsoft.com/office/drawing/2016/5/11/chartex" xmlns:cx6="http://schemas.microsoft.com/office/drawing/2016/5/12/chartex" xmlns:cx7="http://schemas.microsoft.com/office/drawing/2016/5/13/chartex" xmlns:cx8="http://schemas.microsoft.com/office/drawing/2016/5/14/chartex" xmlns:mc="http://schemas.openxmlformats.org/markup-compatibility/2006" xmlns:aink="http://schemas.microsoft.com/office/drawing/2016/ink" xmlns:am3d="http://schemas.microsoft.com/office/drawing/2017/model3d" xmlns:o="urn:schemas-microsoft-com:office:office" xmlns:r="http://schemas.openxmlformats.org/officeDocument/2006/relationships" xmlns:m="http://schemas.openxmlformats.org/officeDocument/2006/math" xmlns:v="urn:schemas-microsoft-com:vml" xmlns:wp14="http://schemas.microsoft.com/office/word/2010/wordprocessingDrawing" xmlns:wp="http://schemas.openxmlformats.org/drawingml/2006/wordprocessingDrawing" xmlns:w10="urn:schemas-microsoft-com:office:word" xmlns:w="http://schemas.openxmlformats.org/wordprocessingml/2006/main" xmlns:w14="http://schemas.microsoft.com/office/word/2010/wordml" xmlns:w15="http://schemas.microsoft.com/office/word/2012/wordml" xmlns:w16cid="http://schemas.microsoft.com/office/word/2016/wordml/cid" xmlns:w16se="http://schemas.microsoft.com/office/word/2015/wordml/symex" xmlns:wpg="http://schemas.microsoft.com/office/word/2010/wordprocessingGroup" xmlns:wpi="http://schemas.microsoft.com/office/word/2010/wordprocessingInk" xmlns:wne="http://schemas.microsoft.com/office/word/2006/wordml" xmlns:wps="http://schemas.microsoft.com/office/word/2010/wordprocessingShape" mc:Ignorable="w14 w15 w16se w16cid wp14">
   <w:body>
     <w:p>
       <w:pPr>
@@ -54,15 +54,7 @@
         <w:jc w:val="center"/>
       </w:pPr>
       <w:r>
-        <w:t xml:space="preserve">Chen </w:t>
-      </w:r>
-      <w:proofErr w:type="spellStart"/>
-      <w:r>
-        <w:t>Eilon</w:t>
-      </w:r>
-      <w:proofErr w:type="spellEnd"/>
-      <w:r>
-        <w:t xml:space="preserve"> – 201617032</w:t>
+        <w:t>Chen Eilon – 201617032</w:t>
       </w:r>
     </w:p>
     <w:p>
@@ -78,7 +70,6 @@
       <w:pPr>
         <w:bidi/>
         <w:rPr>
-          <w:rFonts w:hint="cs"/>
           <w:u w:val="single"/>
           <w:rtl/>
         </w:rPr>
@@ -94,7 +85,7 @@
     </w:p>
     <w:p>
       <w:pPr>
-        <w:pStyle w:val="a3"/>
+        <w:pStyle w:val="ListParagraph"/>
         <w:numPr>
           <w:ilvl w:val="0"/>
           <w:numId w:val="1"/>
@@ -109,7 +100,7 @@
     </w:p>
     <w:p>
       <w:pPr>
-        <w:pStyle w:val="a3"/>
+        <w:pStyle w:val="ListParagraph"/>
         <w:numPr>
           <w:ilvl w:val="0"/>
           <w:numId w:val="1"/>
@@ -124,7 +115,7 @@
     </w:p>
     <w:p>
       <w:pPr>
-        <w:pStyle w:val="a3"/>
+        <w:pStyle w:val="ListParagraph"/>
         <w:numPr>
           <w:ilvl w:val="0"/>
           <w:numId w:val="1"/>
@@ -136,7 +127,7 @@
     </w:p>
     <w:p>
       <w:pPr>
-        <w:pStyle w:val="a3"/>
+        <w:pStyle w:val="ListParagraph"/>
         <w:numPr>
           <w:ilvl w:val="0"/>
           <w:numId w:val="1"/>
@@ -148,7 +139,7 @@
     </w:p>
     <w:p>
       <w:pPr>
-        <w:pStyle w:val="a3"/>
+        <w:pStyle w:val="ListParagraph"/>
         <w:numPr>
           <w:ilvl w:val="0"/>
           <w:numId w:val="1"/>
@@ -166,7 +157,7 @@
     </w:p>
     <w:p>
       <w:pPr>
-        <w:pStyle w:val="a3"/>
+        <w:pStyle w:val="ListParagraph"/>
       </w:pPr>
       <w:r>
         <w:t>ADD R2 0 R1</w:t>
@@ -177,7 +168,7 @@
     </w:p>
     <w:p>
       <w:pPr>
-        <w:pStyle w:val="a3"/>
+        <w:pStyle w:val="ListParagraph"/>
       </w:pPr>
       <w:r>
         <w:t>LHI R2 0 0 0xaaaa</w:t>
@@ -185,7 +176,7 @@
     </w:p>
     <w:p>
       <w:pPr>
-        <w:pStyle w:val="a3"/>
+        <w:pStyle w:val="ListParagraph"/>
         <w:numPr>
           <w:ilvl w:val="0"/>
           <w:numId w:val="1"/>
@@ -334,23 +325,23 @@
     </w:p>
     <w:p>
       <w:pPr>
-        <w:pStyle w:val="a3"/>
-        <w:rPr>
-          <w:rtl/>
-        </w:rPr>
-      </w:pPr>
-    </w:p>
-    <w:p>
-      <w:pPr>
-        <w:pStyle w:val="a3"/>
-        <w:rPr>
-          <w:rtl/>
-        </w:rPr>
-      </w:pPr>
-    </w:p>
-    <w:p>
-      <w:pPr>
-        <w:pStyle w:val="a3"/>
+        <w:pStyle w:val="ListParagraph"/>
+        <w:rPr>
+          <w:rtl/>
+        </w:rPr>
+      </w:pPr>
+    </w:p>
+    <w:p>
+      <w:pPr>
+        <w:pStyle w:val="ListParagraph"/>
+        <w:rPr>
+          <w:rtl/>
+        </w:rPr>
+      </w:pPr>
+    </w:p>
+    <w:p>
+      <w:pPr>
+        <w:pStyle w:val="ListParagraph"/>
         <w:bidi/>
         <w:ind w:left="0"/>
         <w:rPr>
@@ -369,7 +360,7 @@
     </w:p>
     <w:p>
       <w:pPr>
-        <w:pStyle w:val="a3"/>
+        <w:pStyle w:val="ListParagraph"/>
         <w:bidi/>
         <w:ind w:left="0"/>
         <w:rPr>
@@ -380,7 +371,7 @@
     </w:p>
     <w:p>
       <w:pPr>
-        <w:pStyle w:val="a3"/>
+        <w:pStyle w:val="ListParagraph"/>
         <w:numPr>
           <w:ilvl w:val="0"/>
           <w:numId w:val="2"/>
@@ -400,7 +391,7 @@
     </w:p>
     <w:p>
       <w:pPr>
-        <w:pStyle w:val="a3"/>
+        <w:pStyle w:val="ListParagraph"/>
         <w:numPr>
           <w:ilvl w:val="0"/>
           <w:numId w:val="2"/>
@@ -420,7 +411,7 @@
     </w:p>
     <w:p>
       <w:pPr>
-        <w:pStyle w:val="a3"/>
+        <w:pStyle w:val="ListParagraph"/>
         <w:numPr>
           <w:ilvl w:val="0"/>
           <w:numId w:val="2"/>
@@ -440,7 +431,7 @@
     </w:p>
     <w:p>
       <w:pPr>
-        <w:pStyle w:val="a3"/>
+        <w:pStyle w:val="ListParagraph"/>
         <w:numPr>
           <w:ilvl w:val="0"/>
           <w:numId w:val="2"/>
@@ -457,33 +448,24 @@
     </w:p>
     <w:p>
       <w:pPr>
-        <w:pStyle w:val="a3"/>
+        <w:pStyle w:val="ListParagraph"/>
         <w:numPr>
           <w:ilvl w:val="0"/>
           <w:numId w:val="2"/>
         </w:numPr>
         <w:bidi/>
       </w:pPr>
-      <w:proofErr w:type="spellStart"/>
-      <w:r>
-        <w:rPr>
-          <w:rFonts w:hint="cs"/>
-          <w:rtl/>
-        </w:rPr>
-        <w:t>פסאודו</w:t>
-      </w:r>
-      <w:proofErr w:type="spellEnd"/>
-      <w:r>
-        <w:rPr>
-          <w:rFonts w:hint="cs"/>
-          <w:rtl/>
-        </w:rPr>
-        <w:t xml:space="preserve"> קוד:</w:t>
-      </w:r>
-    </w:p>
-    <w:p>
-      <w:pPr>
-        <w:pStyle w:val="a3"/>
+      <w:r>
+        <w:rPr>
+          <w:rFonts w:hint="cs"/>
+          <w:rtl/>
+        </w:rPr>
+        <w:t>פסאודו קוד:</w:t>
+      </w:r>
+    </w:p>
+    <w:p>
+      <w:pPr>
+        <w:pStyle w:val="ListParagraph"/>
       </w:pPr>
       <w:r>
         <w:t>0: R2 = 15;</w:t>
@@ -491,7 +473,7 @@
     </w:p>
     <w:p>
       <w:pPr>
-        <w:pStyle w:val="a3"/>
+        <w:pStyle w:val="ListParagraph"/>
       </w:pPr>
       <w:r>
         <w:t>1: R3 = 0;</w:t>
@@ -499,7 +481,7 @@
     </w:p>
     <w:p>
       <w:pPr>
-        <w:pStyle w:val="a3"/>
+        <w:pStyle w:val="ListParagraph"/>
       </w:pPr>
       <w:r>
         <w:t>2: R4 = 8;</w:t>
@@ -507,7 +489,7 @@
     </w:p>
     <w:p>
       <w:pPr>
-        <w:pStyle w:val="a3"/>
+        <w:pStyle w:val="ListParagraph"/>
       </w:pPr>
       <w:r>
         <w:t>3: R5 = 0;</w:t>
@@ -515,7 +497,7 @@
     </w:p>
     <w:p>
       <w:pPr>
-        <w:pStyle w:val="a3"/>
+        <w:pStyle w:val="ListParagraph"/>
       </w:pPr>
       <w:r>
         <w:t>4: PC = 10 if R3 == R4;</w:t>
@@ -523,7 +505,7 @@
     </w:p>
     <w:p>
       <w:pPr>
-        <w:pStyle w:val="a3"/>
+        <w:pStyle w:val="ListParagraph"/>
       </w:pPr>
       <w:r>
         <w:t>5: R6 = MEM[R2];</w:t>
@@ -531,7 +513,7 @@
     </w:p>
     <w:p>
       <w:pPr>
-        <w:pStyle w:val="a3"/>
+        <w:pStyle w:val="ListParagraph"/>
       </w:pPr>
       <w:r>
         <w:t>6: R5 = R5 + R6;</w:t>
@@ -539,7 +521,7 @@
     </w:p>
     <w:p>
       <w:pPr>
-        <w:pStyle w:val="a3"/>
+        <w:pStyle w:val="ListParagraph"/>
       </w:pPr>
       <w:r>
         <w:t>7: R2 = R2 + 1;</w:t>
@@ -547,7 +529,7 @@
     </w:p>
     <w:p>
       <w:pPr>
-        <w:pStyle w:val="a3"/>
+        <w:pStyle w:val="ListParagraph"/>
       </w:pPr>
       <w:r>
         <w:t>8: R3 = R3 +1;</w:t>
@@ -555,7 +537,7 @@
     </w:p>
     <w:p>
       <w:pPr>
-        <w:pStyle w:val="a3"/>
+        <w:pStyle w:val="ListParagraph"/>
       </w:pPr>
       <w:r>
         <w:t>9: PC = 4;</w:t>
@@ -563,7 +545,7 @@
     </w:p>
     <w:p>
       <w:pPr>
-        <w:pStyle w:val="a3"/>
+        <w:pStyle w:val="ListParagraph"/>
       </w:pPr>
       <w:r>
         <w:t>10: HALT</w:t>
@@ -571,7 +553,7 @@
     </w:p>
     <w:p>
       <w:pPr>
-        <w:pStyle w:val="a3"/>
+        <w:pStyle w:val="ListParagraph"/>
       </w:pPr>
     </w:p>
     <w:p>
@@ -589,7 +571,7 @@
     </w:p>
     <w:p>
       <w:pPr>
-        <w:pStyle w:val="a3"/>
+        <w:pStyle w:val="ListParagraph"/>
         <w:bidi/>
         <w:ind w:left="0"/>
         <w:rPr>
@@ -609,7 +591,7 @@
     </w:p>
     <w:p>
       <w:pPr>
-        <w:pStyle w:val="a3"/>
+        <w:pStyle w:val="ListParagraph"/>
         <w:bidi/>
         <w:ind w:left="0"/>
         <w:rPr>
@@ -619,7 +601,7 @@
     </w:p>
     <w:p>
       <w:pPr>
-        <w:pStyle w:val="a3"/>
+        <w:pStyle w:val="ListParagraph"/>
         <w:numPr>
           <w:ilvl w:val="0"/>
           <w:numId w:val="3"/>
@@ -636,154 +618,344 @@
           <w:rFonts w:hint="cs"/>
           <w:rtl/>
         </w:rPr>
-        <w:t xml:space="preserve"> קוד </w:t>
+        <w:t xml:space="preserve"> קוד אסמבלי (עפ"י הפקודות המוגדרות בשאלה</w:t>
+      </w:r>
+      <w:proofErr w:type="gramStart"/>
+      <w:r>
+        <w:rPr>
+          <w:rFonts w:hint="cs"/>
+          <w:rtl/>
+        </w:rPr>
+        <w:t>) :</w:t>
+      </w:r>
+      <w:proofErr w:type="gramEnd"/>
+      <w:r>
+        <w:rPr>
+          <w:rFonts w:hint="cs"/>
+          <w:rtl/>
+        </w:rPr>
+        <w:t xml:space="preserve"> </w:t>
+      </w:r>
+    </w:p>
+    <w:p>
+      <w:pPr>
+        <w:pStyle w:val="ListParagraph"/>
+        <w:bidi/>
+      </w:pPr>
+    </w:p>
+    <w:p>
+      <w:pPr>
+        <w:pStyle w:val="ListParagraph"/>
+      </w:pPr>
+      <w:r>
+        <w:t xml:space="preserve">0: R2 = </w:t>
+      </w:r>
+      <w:proofErr w:type="gramStart"/>
+      <w:r>
+        <w:t>MEM[</w:t>
+      </w:r>
+      <w:proofErr w:type="gramEnd"/>
+      <w:r>
+        <w:t>1000]</w:t>
+      </w:r>
+      <w:r>
+        <w:tab/>
+        <w:t>/*</w:t>
+      </w:r>
+      <w:r>
+        <w:t xml:space="preserve"> </w:t>
+      </w:r>
+      <w:r>
+        <w:t xml:space="preserve">Loading 2 numbers as </w:t>
       </w:r>
       <w:proofErr w:type="spellStart"/>
       <w:r>
-        <w:rPr>
-          <w:rFonts w:hint="cs"/>
-          <w:rtl/>
-        </w:rPr>
-        <w:t>אסמבלי</w:t>
+        <w:t>mult</w:t>
       </w:r>
       <w:proofErr w:type="spellEnd"/>
       <w:r>
-        <w:rPr>
-          <w:rFonts w:hint="cs"/>
-          <w:rtl/>
-        </w:rPr>
-        <w:t xml:space="preserve"> (עפ"י הפקודות המוגדרות בשאלה) : </w:t>
-      </w:r>
-    </w:p>
-    <w:p>
-      <w:pPr>
-        <w:pStyle w:val="a3"/>
-        <w:bidi/>
-      </w:pPr>
-    </w:p>
-    <w:p>
-      <w:pPr>
-        <w:pStyle w:val="a3"/>
-      </w:pPr>
-      <w:r>
-        <w:t>0: R2 = MEM[1000]</w:t>
+        <w:t xml:space="preserve"> input*/</w:t>
+      </w:r>
+    </w:p>
+    <w:p>
+      <w:pPr>
+        <w:pStyle w:val="ListParagraph"/>
+      </w:pPr>
+      <w:r>
+        <w:t xml:space="preserve">1: R3 = </w:t>
+      </w:r>
+      <w:proofErr w:type="gramStart"/>
+      <w:r>
+        <w:t>MEM[</w:t>
+      </w:r>
+      <w:proofErr w:type="gramEnd"/>
+      <w:r>
+        <w:t>1001]</w:t>
+      </w:r>
+    </w:p>
+    <w:p>
+      <w:pPr>
+        <w:pStyle w:val="ListParagraph"/>
+      </w:pPr>
+      <w:r>
+        <w:t xml:space="preserve">2: R6 </w:t>
+      </w:r>
+      <w:proofErr w:type="gramStart"/>
+      <w:r>
+        <w:t>=  0</w:t>
+      </w:r>
+      <w:proofErr w:type="gramEnd"/>
+      <w:r>
+        <w:t xml:space="preserve"> + 1</w:t>
+      </w:r>
+    </w:p>
+    <w:p>
+      <w:pPr>
+        <w:pStyle w:val="ListParagraph"/>
+      </w:pPr>
+      <w:r>
+        <w:t>3</w:t>
+      </w:r>
+      <w:r>
+        <w:t>: PC = 2</w:t>
+      </w:r>
+      <w:r>
+        <w:t>4</w:t>
+      </w:r>
+      <w:r>
+        <w:t xml:space="preserve"> if (R2 == 0)</w:t>
       </w:r>
       <w:r>
         <w:tab/>
         <w:t>/*</w:t>
       </w:r>
       <w:r>
+        <w:t xml:space="preserve"> I</w:t>
+      </w:r>
+      <w:r>
+        <w:t>f one of the numbers is zero, put zero in output cell &amp; halt*/</w:t>
+      </w:r>
+    </w:p>
+    <w:p>
+      <w:pPr>
+        <w:pStyle w:val="ListParagraph"/>
+      </w:pPr>
+      <w:r>
+        <w:t>4: PC = 24</w:t>
+      </w:r>
+      <w:r>
+        <w:t xml:space="preserve"> if (R3 == 0)</w:t>
+      </w:r>
+    </w:p>
+    <w:p>
+      <w:pPr>
+        <w:pStyle w:val="ListParagraph"/>
+      </w:pPr>
+      <w:r>
+        <w:t>5</w:t>
+      </w:r>
+      <w:r>
+        <w:t>: R5 = XOR(R</w:t>
+      </w:r>
+      <w:proofErr w:type="gramStart"/>
+      <w:r>
+        <w:t>2,R</w:t>
+      </w:r>
+      <w:proofErr w:type="gramEnd"/>
+      <w:r>
+        <w:t>3)</w:t>
+      </w:r>
+      <w:r>
+        <w:tab/>
+        <w:t>/* R5 will hold the multiplication sign*/</w:t>
+      </w:r>
+    </w:p>
+    <w:p>
+      <w:pPr>
+        <w:pStyle w:val="ListParagraph"/>
+      </w:pPr>
+      <w:r>
+        <w:t>6: PC = 8</w:t>
+      </w:r>
+      <w:r>
         <w:t xml:space="preserve"> </w:t>
       </w:r>
-      <w:r>
-        <w:t xml:space="preserve">Loading 2 numbers as </w:t>
+      <w:proofErr w:type="gramStart"/>
+      <w:r>
+        <w:t>if(</w:t>
+      </w:r>
+      <w:proofErr w:type="gramEnd"/>
+      <w:r>
+        <w:t>R3 &gt; 0)</w:t>
+      </w:r>
+      <w:r>
+        <w:tab/>
+        <w:t>/*</w:t>
+      </w:r>
+      <w:r>
+        <w:t xml:space="preserve"> I</w:t>
+      </w:r>
+      <w:r>
+        <w:t xml:space="preserve">f </w:t>
+      </w:r>
+      <w:r>
+        <w:t xml:space="preserve">one of the </w:t>
+      </w:r>
+      <w:r>
+        <w:t>multiplicand</w:t>
+      </w:r>
+      <w:r>
+        <w:t>s is below zero, change its sign</w:t>
+      </w:r>
+      <w:r>
+        <w:t>*/</w:t>
+      </w:r>
+    </w:p>
+    <w:p>
+      <w:pPr>
+        <w:pStyle w:val="ListParagraph"/>
+      </w:pPr>
+      <w:r>
+        <w:t>7</w:t>
+      </w:r>
+      <w:r>
+        <w:t>: R3 = 0-R3</w:t>
+      </w:r>
+    </w:p>
+    <w:p>
+      <w:pPr>
+        <w:pStyle w:val="ListParagraph"/>
+      </w:pPr>
+      <w:r>
+        <w:t>8: PC = 10</w:t>
+      </w:r>
+      <w:r>
+        <w:t xml:space="preserve"> if (R2 &gt; </w:t>
+      </w:r>
+      <w:proofErr w:type="gramStart"/>
+      <w:r>
+        <w:t>0 )</w:t>
+      </w:r>
+      <w:proofErr w:type="gramEnd"/>
+    </w:p>
+    <w:p>
+      <w:pPr>
+        <w:pStyle w:val="ListParagraph"/>
+      </w:pPr>
+      <w:r>
+        <w:t>9</w:t>
+      </w:r>
+      <w:r>
+        <w:t>: R2 = 0-R2</w:t>
+      </w:r>
+    </w:p>
+    <w:p>
+      <w:pPr>
+        <w:pStyle w:val="ListParagraph"/>
+      </w:pPr>
+      <w:r>
+        <w:t>10: PC = 20</w:t>
+      </w:r>
+      <w:r>
+        <w:t xml:space="preserve"> if (R2 &gt; R3)</w:t>
+      </w:r>
+      <w:r>
+        <w:tab/>
+        <w:t xml:space="preserve">/* Making sure R2 holds the smaller absolute </w:t>
+      </w:r>
+      <w:r>
+        <w:t>multiplicand</w:t>
+      </w:r>
+      <w:r>
+        <w:t>*/</w:t>
+      </w:r>
+    </w:p>
+    <w:p>
+      <w:pPr>
+        <w:pStyle w:val="ListParagraph"/>
+      </w:pPr>
+      <w:r>
+        <w:t>11: PC = 26</w:t>
+      </w:r>
+      <w:r>
+        <w:t xml:space="preserve"> if (R2 == </w:t>
+      </w:r>
+      <w:r>
+        <w:t>1</w:t>
+      </w:r>
+      <w:r>
+        <w:t>)</w:t>
+      </w:r>
+      <w:r>
+        <w:tab/>
+        <w:t xml:space="preserve">/* Looping till R2 is </w:t>
+      </w:r>
+      <w:r>
+        <w:t>one</w:t>
+      </w:r>
+      <w:r>
+        <w:t xml:space="preserve"> (R2 is smaller for </w:t>
+      </w:r>
+      <w:proofErr w:type="gramStart"/>
+      <w:r>
+        <w:t>efficiency)</w:t>
+      </w:r>
+      <w:r>
+        <w:t>*</w:t>
+      </w:r>
+      <w:proofErr w:type="gramEnd"/>
+      <w:r>
+        <w:t>/</w:t>
+      </w:r>
+    </w:p>
+    <w:p>
+      <w:pPr>
+        <w:pStyle w:val="ListParagraph"/>
+      </w:pPr>
+      <w:r>
+        <w:t>12</w:t>
+      </w:r>
+      <w:r>
+        <w:t>: R4 = R2 AND 1</w:t>
+      </w:r>
+      <w:r>
+        <w:tab/>
+        <w:t>/*</w:t>
+      </w:r>
+      <w:r>
+        <w:t xml:space="preserve"> </w:t>
+      </w:r>
+      <w:r>
+        <w:t xml:space="preserve">Let R4 hold the </w:t>
       </w:r>
       <w:proofErr w:type="spellStart"/>
       <w:r>
-        <w:t>mult</w:t>
+        <w:t>lsb</w:t>
       </w:r>
       <w:proofErr w:type="spellEnd"/>
       <w:r>
-        <w:t xml:space="preserve"> input*/</w:t>
-      </w:r>
-    </w:p>
-    <w:p>
-      <w:pPr>
-        <w:pStyle w:val="a3"/>
-      </w:pPr>
-      <w:r>
-        <w:t>1: R3 = MEM[1001]</w:t>
-      </w:r>
-    </w:p>
-    <w:p>
-      <w:pPr>
-        <w:pStyle w:val="a3"/>
-      </w:pPr>
-      <w:r>
-        <w:t>2: R6 =  0 + 1</w:t>
-      </w:r>
-    </w:p>
-    <w:p>
-      <w:pPr>
-        <w:pStyle w:val="a3"/>
-      </w:pPr>
-      <w:r>
-        <w:t>3</w:t>
-      </w:r>
-      <w:r>
-        <w:t>: PC = 2</w:t>
-      </w:r>
-      <w:r>
-        <w:t>4</w:t>
-      </w:r>
-      <w:r>
-        <w:t xml:space="preserve"> if (R2 == 0)</w:t>
+        <w:t xml:space="preserve"> of R2, which is the parity sign*/</w:t>
+      </w:r>
+    </w:p>
+    <w:p>
+      <w:pPr>
+        <w:pStyle w:val="ListParagraph"/>
+      </w:pPr>
+      <w:r>
+        <w:t>13: PC = 17</w:t>
+      </w:r>
+      <w:r>
+        <w:t xml:space="preserve"> if R4 == 0</w:t>
       </w:r>
       <w:r>
         <w:tab/>
         <w:t>/*</w:t>
       </w:r>
       <w:r>
-        <w:t xml:space="preserve"> I</w:t>
-      </w:r>
-      <w:r>
-        <w:t>f one of the numbers is zero, put zero in output cell &amp; halt*/</w:t>
-      </w:r>
-    </w:p>
-    <w:p>
-      <w:pPr>
-        <w:pStyle w:val="a3"/>
-      </w:pPr>
-      <w:r>
-        <w:t>4: PC = 24</w:t>
-      </w:r>
-      <w:r>
-        <w:t xml:space="preserve"> if (R3 == 0)</w:t>
-      </w:r>
-    </w:p>
-    <w:p>
-      <w:pPr>
-        <w:pStyle w:val="a3"/>
-      </w:pPr>
-      <w:r>
-        <w:t>5</w:t>
-      </w:r>
-      <w:r>
-        <w:t>: R5 = XOR(R2,R3)</w:t>
-      </w:r>
-      <w:r>
-        <w:tab/>
-        <w:t>/* R5 will hold the multiplication sign*/</w:t>
-      </w:r>
-    </w:p>
-    <w:p>
-      <w:pPr>
-        <w:pStyle w:val="a3"/>
-      </w:pPr>
-      <w:r>
-        <w:t>6: PC = 8</w:t>
-      </w:r>
-      <w:r>
-        <w:t xml:space="preserve"> if(R3 &gt; 0)</w:t>
-      </w:r>
-      <w:r>
-        <w:tab/>
-        <w:t>/*</w:t>
-      </w:r>
-      <w:r>
-        <w:t xml:space="preserve"> I</w:t>
-      </w:r>
-      <w:r>
-        <w:t xml:space="preserve">f </w:t>
-      </w:r>
-      <w:r>
-        <w:t xml:space="preserve">one of the </w:t>
-      </w:r>
-      <w:r>
-        <w:t>multiplicand</w:t>
-      </w:r>
-      <w:r>
-        <w:t>s is below zero, change its sign</w:t>
+        <w:t xml:space="preserve"> If </w:t>
+      </w:r>
+      <w:r>
+        <w:t xml:space="preserve">R2 is odd: </w:t>
       </w:r>
       <w:r>
         <w:t>*/</w:t>
@@ -791,10 +963,216 @@
     </w:p>
     <w:p>
       <w:pPr>
-        <w:pStyle w:val="a3"/>
-      </w:pPr>
-      <w:r>
-        <w:t>7</w:t>
+        <w:pStyle w:val="ListParagraph"/>
+      </w:pPr>
+      <w:r>
+        <w:t>14</w:t>
+      </w:r>
+      <w:r>
+        <w:t>: R3 = R3 + R3</w:t>
+      </w:r>
+      <w:r>
+        <w:tab/>
+        <w:t>/* R3 will hold result*/</w:t>
+      </w:r>
+    </w:p>
+    <w:p>
+      <w:pPr>
+        <w:pStyle w:val="ListParagraph"/>
+      </w:pPr>
+      <w:r>
+        <w:t>15</w:t>
+      </w:r>
+      <w:r>
+        <w:t>: R2 = R2 - 1</w:t>
+      </w:r>
+    </w:p>
+    <w:p>
+      <w:pPr>
+        <w:pStyle w:val="ListParagraph"/>
+      </w:pPr>
+      <w:r>
+        <w:t>16: PC = 11</w:t>
+      </w:r>
+      <w:r>
+        <w:tab/>
+      </w:r>
+      <w:r>
+        <w:tab/>
+        <w:t>/*Jump to loop condition*/</w:t>
+      </w:r>
+    </w:p>
+    <w:p>
+      <w:pPr>
+        <w:pStyle w:val="ListParagraph"/>
+      </w:pPr>
+      <w:r>
+        <w:t>17</w:t>
+      </w:r>
+      <w:r>
+        <w:t>: R2 &gt;&gt; 1</w:t>
+      </w:r>
+      <w:r>
+        <w:tab/>
+      </w:r>
+      <w:r>
+        <w:tab/>
+        <w:t>/*If R2 is even: */</w:t>
+      </w:r>
+    </w:p>
+    <w:p>
+      <w:pPr>
+        <w:pStyle w:val="ListParagraph"/>
+      </w:pPr>
+      <w:r>
+        <w:t>18</w:t>
+      </w:r>
+      <w:r>
+        <w:t>: R3 &lt;&lt; 1</w:t>
+      </w:r>
+    </w:p>
+    <w:p>
+      <w:pPr>
+        <w:pStyle w:val="ListParagraph"/>
+      </w:pPr>
+      <w:r>
+        <w:t>19: PC = 11</w:t>
+      </w:r>
+      <w:r>
+        <w:tab/>
+      </w:r>
+      <w:r>
+        <w:tab/>
+        <w:t>/*Jump to loop condition*/</w:t>
+      </w:r>
+    </w:p>
+    <w:p>
+      <w:pPr>
+        <w:pStyle w:val="ListParagraph"/>
+      </w:pPr>
+      <w:r>
+        <w:t>20</w:t>
+      </w:r>
+      <w:r>
+        <w:t xml:space="preserve">: R4 = R2 </w:t>
+      </w:r>
+      <w:r>
+        <w:tab/>
+      </w:r>
+      <w:r>
+        <w:tab/>
+        <w:t>/* Swapping R2 and R3*/</w:t>
+      </w:r>
+    </w:p>
+    <w:p>
+      <w:pPr>
+        <w:pStyle w:val="ListParagraph"/>
+      </w:pPr>
+      <w:r>
+        <w:t>21</w:t>
+      </w:r>
+      <w:r>
+        <w:t>: R2 = R3</w:t>
+      </w:r>
+    </w:p>
+    <w:p>
+      <w:pPr>
+        <w:pStyle w:val="ListParagraph"/>
+      </w:pPr>
+      <w:r>
+        <w:t>22</w:t>
+      </w:r>
+      <w:r>
+        <w:t>: R3 = R4</w:t>
+      </w:r>
+    </w:p>
+    <w:p>
+      <w:pPr>
+        <w:pStyle w:val="ListParagraph"/>
+      </w:pPr>
+      <w:r>
+        <w:t>23: PC = 11</w:t>
+      </w:r>
+      <w:r>
+        <w:tab/>
+      </w:r>
+      <w:r>
+        <w:tab/>
+        <w:t xml:space="preserve">/*Jump to loop condition (next thing to </w:t>
+      </w:r>
+      <w:proofErr w:type="gramStart"/>
+      <w:r>
+        <w:t>do)*</w:t>
+      </w:r>
+      <w:proofErr w:type="gramEnd"/>
+      <w:r>
+        <w:t>/</w:t>
+      </w:r>
+    </w:p>
+    <w:p>
+      <w:pPr>
+        <w:pStyle w:val="ListParagraph"/>
+      </w:pPr>
+      <w:r>
+        <w:t>24</w:t>
+      </w:r>
+      <w:r>
+        <w:t xml:space="preserve">: </w:t>
+      </w:r>
+      <w:proofErr w:type="gramStart"/>
+      <w:r>
+        <w:t>MEM[</w:t>
+      </w:r>
+      <w:proofErr w:type="gramEnd"/>
+      <w:r>
+        <w:t>1002] = 0</w:t>
+      </w:r>
+      <w:r>
+        <w:tab/>
+        <w:t>/*handling zero multiplicand*/</w:t>
+      </w:r>
+    </w:p>
+    <w:p>
+      <w:pPr>
+        <w:pStyle w:val="ListParagraph"/>
+      </w:pPr>
+      <w:r>
+        <w:t>25</w:t>
+      </w:r>
+      <w:r>
+        <w:t>: HALT</w:t>
+      </w:r>
+    </w:p>
+    <w:p>
+      <w:pPr>
+        <w:pStyle w:val="ListParagraph"/>
+      </w:pPr>
+      <w:r>
+        <w:t>26</w:t>
+      </w:r>
+      <w:r>
+        <w:t xml:space="preserve">: </w:t>
+      </w:r>
+      <w:r>
+        <w:t>PC =28</w:t>
+      </w:r>
+      <w:r>
+        <w:t xml:space="preserve"> if (R5 &gt;= 0)</w:t>
+      </w:r>
+      <w:r>
+        <w:t xml:space="preserve"> </w:t>
+      </w:r>
+      <w:r>
+        <w:tab/>
+        <w:t>/*Updating result sign*/</w:t>
+      </w:r>
+    </w:p>
+    <w:p>
+      <w:pPr>
+        <w:pStyle w:val="ListParagraph"/>
+      </w:pPr>
+      <w:r>
+        <w:t>27</w:t>
       </w:r>
       <w:r>
         <w:t>: R3 = 0-R3</w:t>
@@ -802,294 +1180,33 @@
     </w:p>
     <w:p>
       <w:pPr>
-        <w:pStyle w:val="a3"/>
-      </w:pPr>
-      <w:r>
-        <w:t>8: PC = 10</w:t>
-      </w:r>
-      <w:r>
-        <w:t xml:space="preserve"> if (R2 &gt; 0 )</w:t>
-      </w:r>
-    </w:p>
-    <w:p>
-      <w:pPr>
-        <w:pStyle w:val="a3"/>
-      </w:pPr>
-      <w:r>
-        <w:t>9</w:t>
-      </w:r>
-      <w:r>
-        <w:t>: R2 = 0-R2</w:t>
-      </w:r>
-    </w:p>
-    <w:p>
-      <w:pPr>
-        <w:pStyle w:val="a3"/>
-      </w:pPr>
-      <w:r>
-        <w:t>10: PC = 20</w:t>
-      </w:r>
-      <w:r>
-        <w:t xml:space="preserve"> if (R2 &gt; R3)</w:t>
-      </w:r>
-      <w:r>
-        <w:tab/>
-        <w:t xml:space="preserve">/* Making sure R2 holds the smaller absolute </w:t>
-      </w:r>
-      <w:r>
-        <w:t>multiplicand</w:t>
-      </w:r>
-      <w:r>
-        <w:t>*/</w:t>
-      </w:r>
-    </w:p>
-    <w:p>
-      <w:pPr>
-        <w:pStyle w:val="a3"/>
-      </w:pPr>
-      <w:r>
-        <w:t>11: PC = 26</w:t>
-      </w:r>
-      <w:r>
-        <w:t xml:space="preserve"> if (R2 == </w:t>
-      </w:r>
-      <w:r>
-        <w:t>1</w:t>
-      </w:r>
-      <w:r>
-        <w:t>)</w:t>
-      </w:r>
-      <w:r>
-        <w:tab/>
-        <w:t xml:space="preserve">/* Looping till R2 is </w:t>
-      </w:r>
-      <w:r>
-        <w:t>one</w:t>
-      </w:r>
-      <w:r>
-        <w:t xml:space="preserve"> (R2 is smaller for </w:t>
-      </w:r>
-      <w:r>
-        <w:t>efficiency)</w:t>
-      </w:r>
-      <w:r>
-        <w:t>*/</w:t>
-      </w:r>
-    </w:p>
-    <w:p>
-      <w:pPr>
-        <w:pStyle w:val="a3"/>
-      </w:pPr>
-      <w:r>
-        <w:t>12</w:t>
-      </w:r>
-      <w:r>
-        <w:t>: R4 = R2 AND 1</w:t>
-      </w:r>
-      <w:r>
-        <w:tab/>
-        <w:t>/*</w:t>
-      </w:r>
-      <w:r>
-        <w:t xml:space="preserve"> </w:t>
-      </w:r>
-      <w:r>
-        <w:t xml:space="preserve">Let R4 hold the </w:t>
-      </w:r>
-      <w:proofErr w:type="spellStart"/>
-      <w:r>
-        <w:t>lsb</w:t>
-      </w:r>
-      <w:proofErr w:type="spellEnd"/>
-      <w:r>
-        <w:t xml:space="preserve"> of R2, which is the parity sign*/</w:t>
-      </w:r>
-    </w:p>
-    <w:p>
-      <w:pPr>
-        <w:pStyle w:val="a3"/>
-      </w:pPr>
-      <w:r>
-        <w:t>13: PC = 17</w:t>
-      </w:r>
-      <w:r>
-        <w:t xml:space="preserve"> if R4 == 0</w:t>
-      </w:r>
-      <w:r>
-        <w:tab/>
-        <w:t>/*</w:t>
-      </w:r>
-      <w:r>
-        <w:t xml:space="preserve"> If </w:t>
-      </w:r>
-      <w:r>
-        <w:t xml:space="preserve">R2 is odd: </w:t>
-      </w:r>
-      <w:r>
-        <w:t>*/</w:t>
-      </w:r>
-    </w:p>
-    <w:p>
-      <w:pPr>
-        <w:pStyle w:val="a3"/>
-      </w:pPr>
-      <w:r>
-        <w:t>14</w:t>
-      </w:r>
-      <w:r>
-        <w:t>: R3 = R3 + R3</w:t>
-      </w:r>
-      <w:r>
-        <w:tab/>
-        <w:t>/* R3 will hold result*/</w:t>
-      </w:r>
-    </w:p>
-    <w:p>
-      <w:pPr>
-        <w:pStyle w:val="a3"/>
-      </w:pPr>
-      <w:r>
-        <w:t>15</w:t>
-      </w:r>
-      <w:r>
-        <w:t>: R2 = R2 - 1</w:t>
-      </w:r>
-    </w:p>
-    <w:p>
-      <w:pPr>
-        <w:pStyle w:val="a3"/>
-      </w:pPr>
-      <w:r>
-        <w:t>16: PC = 11</w:t>
-      </w:r>
-      <w:r>
-        <w:tab/>
-      </w:r>
-      <w:r>
-        <w:tab/>
-        <w:t>/*Jump to loop condition*/</w:t>
-      </w:r>
-    </w:p>
-    <w:p>
-      <w:pPr>
-        <w:pStyle w:val="a3"/>
-      </w:pPr>
-      <w:r>
-        <w:t>17</w:t>
-      </w:r>
-      <w:r>
-        <w:t>: R2 &gt;&gt; 1</w:t>
-      </w:r>
-      <w:r>
-        <w:tab/>
-      </w:r>
-      <w:r>
-        <w:tab/>
-        <w:t>/*If R2 is even: */</w:t>
-      </w:r>
-    </w:p>
-    <w:p>
-      <w:pPr>
-        <w:pStyle w:val="a3"/>
-      </w:pPr>
-      <w:r>
-        <w:t>18</w:t>
-      </w:r>
-      <w:r>
-        <w:t>: R3 &lt;&lt; 1</w:t>
-      </w:r>
-    </w:p>
-    <w:p>
-      <w:pPr>
-        <w:pStyle w:val="a3"/>
-      </w:pPr>
-      <w:r>
-        <w:t>19: PC = 11</w:t>
-      </w:r>
-      <w:r>
-        <w:tab/>
-      </w:r>
-      <w:r>
-        <w:tab/>
-        <w:t>/*Jump to loop condition*/</w:t>
-      </w:r>
-    </w:p>
-    <w:p>
-      <w:pPr>
-        <w:pStyle w:val="a3"/>
-      </w:pPr>
-      <w:r>
-        <w:t>20</w:t>
-      </w:r>
-      <w:r>
-        <w:t xml:space="preserve">: R4 = R2 </w:t>
-      </w:r>
-      <w:r>
-        <w:tab/>
-      </w:r>
-      <w:r>
-        <w:tab/>
-        <w:t>/* Swapping R2 and R3*/</w:t>
-      </w:r>
-    </w:p>
-    <w:p>
-      <w:pPr>
-        <w:pStyle w:val="a3"/>
-      </w:pPr>
-      <w:r>
-        <w:t>21</w:t>
-      </w:r>
-      <w:r>
-        <w:t>: R2 = R3</w:t>
-      </w:r>
-    </w:p>
-    <w:p>
-      <w:pPr>
-        <w:pStyle w:val="a3"/>
-      </w:pPr>
-      <w:r>
-        <w:t>22</w:t>
-      </w:r>
-      <w:r>
-        <w:t>: R3 = R4</w:t>
-      </w:r>
-    </w:p>
-    <w:p>
-      <w:pPr>
-        <w:pStyle w:val="a3"/>
-      </w:pPr>
-      <w:r>
-        <w:t>23: PC = 11</w:t>
-      </w:r>
-      <w:r>
-        <w:tab/>
-      </w:r>
-      <w:r>
-        <w:tab/>
-        <w:t>/*Jump to loop condition (next thing to do)*/</w:t>
-      </w:r>
-    </w:p>
-    <w:p>
-      <w:pPr>
-        <w:pStyle w:val="a3"/>
-      </w:pPr>
-      <w:r>
-        <w:t>24</w:t>
-      </w:r>
-      <w:r>
-        <w:t>: MEM[1002] = 0</w:t>
-      </w:r>
-      <w:r>
-        <w:tab/>
-        <w:t>/*handling zero multiplicand*/</w:t>
-      </w:r>
-    </w:p>
-    <w:p>
-      <w:pPr>
-        <w:pStyle w:val="a3"/>
-      </w:pPr>
-      <w:r>
-        <w:t>25</w:t>
+        <w:pStyle w:val="ListParagraph"/>
+      </w:pPr>
+      <w:r>
+        <w:t>28</w:t>
+      </w:r>
+      <w:r>
+        <w:t xml:space="preserve">: </w:t>
+      </w:r>
+      <w:proofErr w:type="gramStart"/>
+      <w:r>
+        <w:t>MEM[</w:t>
+      </w:r>
+      <w:proofErr w:type="gramEnd"/>
+      <w:r>
+        <w:t>1002] = R3</w:t>
+      </w:r>
+      <w:r>
+        <w:tab/>
+        <w:t>/*Updating output*/</w:t>
+      </w:r>
+    </w:p>
+    <w:p>
+      <w:pPr>
+        <w:pStyle w:val="ListParagraph"/>
+      </w:pPr>
+      <w:r>
+        <w:t>29</w:t>
       </w:r>
       <w:r>
         <w:t>: HALT</w:t>
@@ -1097,68 +1214,7 @@
     </w:p>
     <w:p>
       <w:pPr>
-        <w:pStyle w:val="a3"/>
-      </w:pPr>
-      <w:r>
-        <w:t>26</w:t>
-      </w:r>
-      <w:r>
-        <w:t xml:space="preserve">: </w:t>
-      </w:r>
-      <w:r>
-        <w:t>PC =28</w:t>
-      </w:r>
-      <w:r>
-        <w:t xml:space="preserve"> if (R5 &gt;= 0)</w:t>
-      </w:r>
-      <w:r>
-        <w:t xml:space="preserve"> </w:t>
-      </w:r>
-      <w:r>
-        <w:tab/>
-        <w:t>/*Updating result sign*/</w:t>
-      </w:r>
-    </w:p>
-    <w:p>
-      <w:pPr>
-        <w:pStyle w:val="a3"/>
-      </w:pPr>
-      <w:r>
-        <w:t>27</w:t>
-      </w:r>
-      <w:r>
-        <w:t>: R3 = 0-R3</w:t>
-      </w:r>
-    </w:p>
-    <w:p>
-      <w:pPr>
-        <w:pStyle w:val="a3"/>
-      </w:pPr>
-      <w:r>
-        <w:t>28</w:t>
-      </w:r>
-      <w:r>
-        <w:t>: MEM[1002] = R3</w:t>
-      </w:r>
-      <w:r>
-        <w:tab/>
-        <w:t>/*Updating output*/</w:t>
-      </w:r>
-    </w:p>
-    <w:p>
-      <w:pPr>
-        <w:pStyle w:val="a3"/>
-      </w:pPr>
-      <w:r>
-        <w:t>29</w:t>
-      </w:r>
-      <w:r>
-        <w:t>: HALT</w:t>
-      </w:r>
-    </w:p>
-    <w:p>
-      <w:pPr>
-        <w:pStyle w:val="a3"/>
+        <w:pStyle w:val="ListParagraph"/>
         <w:numPr>
           <w:ilvl w:val="0"/>
           <w:numId w:val="3"/>
@@ -1178,7 +1234,7 @@
     </w:p>
     <w:p>
       <w:pPr>
-        <w:pStyle w:val="a3"/>
+        <w:pStyle w:val="ListParagraph"/>
         <w:bidi/>
         <w:ind w:left="0"/>
         <w:rPr>
@@ -1202,7 +1258,7 @@
     </w:p>
     <w:p>
       <w:pPr>
-        <w:pStyle w:val="a3"/>
+        <w:pStyle w:val="ListParagraph"/>
         <w:bidi/>
         <w:ind w:left="0"/>
         <w:rPr>
@@ -1221,7 +1277,7 @@
     </w:p>
     <w:p>
       <w:pPr>
-        <w:pStyle w:val="a3"/>
+        <w:pStyle w:val="ListParagraph"/>
         <w:bidi/>
         <w:ind w:left="0"/>
         <w:rPr>
@@ -1231,7 +1287,7 @@
     </w:p>
     <w:p>
       <w:pPr>
-        <w:pStyle w:val="a3"/>
+        <w:pStyle w:val="ListParagraph"/>
         <w:numPr>
           <w:ilvl w:val="0"/>
           <w:numId w:val="5"/>
@@ -1248,261 +1304,372 @@
           <w:rFonts w:hint="cs"/>
           <w:rtl/>
         </w:rPr>
-        <w:t xml:space="preserve"> קוד </w:t>
+        <w:t xml:space="preserve"> קוד אסמבלי (עפ"י הפקודות המוגדרות בשאלה): </w:t>
+      </w:r>
+    </w:p>
+    <w:p>
+      <w:pPr>
+        <w:pStyle w:val="ListParagraph"/>
+        <w:bidi/>
+      </w:pPr>
+      <w:r>
+        <w:t xml:space="preserve"> </w:t>
+      </w:r>
+    </w:p>
+    <w:p>
+      <w:pPr>
+        <w:pStyle w:val="ListParagraph"/>
+      </w:pPr>
+      <w:r>
+        <w:t>0: R2 = 1</w:t>
+      </w:r>
+      <w:r>
+        <w:tab/>
+      </w:r>
+      <w:r>
+        <w:tab/>
+      </w:r>
+      <w:r>
+        <w:t xml:space="preserve">/* </w:t>
+      </w:r>
+      <w:r>
+        <w:t>Initializing</w:t>
+      </w:r>
+      <w:r>
+        <w:t xml:space="preserve"> first </w:t>
       </w:r>
       <w:proofErr w:type="spellStart"/>
       <w:r>
-        <w:rPr>
-          <w:rFonts w:hint="cs"/>
-          <w:rtl/>
-        </w:rPr>
-        <w:t>אסמבלי</w:t>
+        <w:t>fibo</w:t>
       </w:r>
       <w:proofErr w:type="spellEnd"/>
       <w:r>
-        <w:rPr>
-          <w:rFonts w:hint="cs"/>
-          <w:rtl/>
-        </w:rPr>
-        <w:t xml:space="preserve"> (עפ"י הפקודות המוגדרות בשאלה) : </w:t>
-      </w:r>
-    </w:p>
-    <w:p>
-      <w:pPr>
-        <w:pStyle w:val="a3"/>
+        <w:t xml:space="preserve"> </w:t>
+      </w:r>
+      <w:r>
+        <w:t>sequence</w:t>
+      </w:r>
+      <w:r>
+        <w:t xml:space="preserve"> values*/</w:t>
+      </w:r>
+    </w:p>
+    <w:p>
+      <w:pPr>
+        <w:pStyle w:val="ListParagraph"/>
+      </w:pPr>
+      <w:r>
+        <w:t>1: R3 = 1</w:t>
+      </w:r>
+    </w:p>
+    <w:p>
+      <w:pPr>
+        <w:pStyle w:val="ListParagraph"/>
+      </w:pPr>
+      <w:r>
+        <w:t xml:space="preserve">2: </w:t>
+      </w:r>
+      <w:proofErr w:type="gramStart"/>
+      <w:r>
+        <w:t>MEM[</w:t>
+      </w:r>
+      <w:proofErr w:type="gramEnd"/>
+      <w:r>
+        <w:t>1000] = R2</w:t>
+      </w:r>
+      <w:r>
+        <w:tab/>
+      </w:r>
+      <w:r>
+        <w:t xml:space="preserve">/* </w:t>
+      </w:r>
+      <w:r>
+        <w:t>Storing</w:t>
+      </w:r>
+      <w:r>
+        <w:t xml:space="preserve"> first values</w:t>
+      </w:r>
+      <w:r>
+        <w:t xml:space="preserve"> in memory</w:t>
+      </w:r>
+      <w:r>
+        <w:t>*/</w:t>
+      </w:r>
+    </w:p>
+    <w:p>
+      <w:pPr>
+        <w:pStyle w:val="ListParagraph"/>
+      </w:pPr>
+      <w:r>
+        <w:t xml:space="preserve">3: </w:t>
+      </w:r>
+      <w:proofErr w:type="gramStart"/>
+      <w:r>
+        <w:t>MEM[</w:t>
+      </w:r>
+      <w:proofErr w:type="gramEnd"/>
+      <w:r>
+        <w:t>1001] = R3</w:t>
+      </w:r>
+    </w:p>
+    <w:p>
+      <w:pPr>
+        <w:pStyle w:val="ListParagraph"/>
+      </w:pPr>
+      <w:r>
+        <w:t>4</w:t>
+      </w:r>
+      <w:r>
+        <w:t>: R4 = 100</w:t>
+      </w:r>
+      <w:r>
+        <w:t>2</w:t>
+      </w:r>
+      <w:r>
+        <w:tab/>
+      </w:r>
+      <w:r>
+        <w:tab/>
+      </w:r>
+      <w:r>
+        <w:t>/* Updating first output memory address*/</w:t>
+      </w:r>
+    </w:p>
+    <w:p>
+      <w:pPr>
+        <w:pStyle w:val="ListParagraph"/>
+      </w:pPr>
+      <w:r>
+        <w:t>5</w:t>
+      </w:r>
+      <w:r>
+        <w:t>: R5 = 0</w:t>
+      </w:r>
+    </w:p>
+    <w:p>
+      <w:pPr>
+        <w:pStyle w:val="ListParagraph"/>
+      </w:pPr>
+      <w:r>
+        <w:t>6</w:t>
+      </w:r>
+      <w:r>
+        <w:t xml:space="preserve">: R6 = </w:t>
+      </w:r>
+      <w:r>
+        <w:t>98</w:t>
+      </w:r>
+      <w:r>
+        <w:tab/>
+      </w:r>
+      <w:r>
+        <w:tab/>
+      </w:r>
+      <w:r>
+        <w:t xml:space="preserve">/* Number of </w:t>
+      </w:r>
+      <w:proofErr w:type="spellStart"/>
+      <w:r>
+        <w:t>fibo</w:t>
+      </w:r>
+      <w:proofErr w:type="spellEnd"/>
+      <w:r>
+        <w:t xml:space="preserve"> numbers to calculate*/</w:t>
+      </w:r>
+    </w:p>
+    <w:p>
+      <w:pPr>
+        <w:pStyle w:val="ListParagraph"/>
+      </w:pPr>
+      <w:r>
+        <w:t>7</w:t>
+      </w:r>
+      <w:r>
+        <w:t>: PC = 1</w:t>
+      </w:r>
+      <w:r>
+        <w:t>5</w:t>
+      </w:r>
+      <w:r>
+        <w:t xml:space="preserve"> if R5 == R6</w:t>
+      </w:r>
+      <w:r>
+        <w:tab/>
+        <w:t xml:space="preserve">/* Looping till we calculated all needed </w:t>
+      </w:r>
+      <w:proofErr w:type="spellStart"/>
+      <w:r>
+        <w:t>fibo</w:t>
+      </w:r>
+      <w:proofErr w:type="spellEnd"/>
+      <w:r>
+        <w:t xml:space="preserve"> numbers*/</w:t>
+      </w:r>
+    </w:p>
+    <w:p>
+      <w:pPr>
+        <w:pStyle w:val="ListParagraph"/>
+      </w:pPr>
+      <w:r>
+        <w:t>8</w:t>
+      </w:r>
+      <w:r>
+        <w:t>: R7 = R2 + R3</w:t>
+      </w:r>
+      <w:r>
+        <w:tab/>
+      </w:r>
+      <w:r>
+        <w:tab/>
+      </w:r>
+      <w:r>
+        <w:t xml:space="preserve">/* Adding 2 </w:t>
+      </w:r>
+      <w:r>
+        <w:t xml:space="preserve">previous values ​​in the series </w:t>
+      </w:r>
+      <w:r>
+        <w:t>*/</w:t>
+      </w:r>
+    </w:p>
+    <w:p>
+      <w:pPr>
+        <w:pStyle w:val="ListParagraph"/>
+      </w:pPr>
+      <w:r>
+        <w:t>9</w:t>
+      </w:r>
+      <w:r>
+        <w:t>: R2 = R3</w:t>
+      </w:r>
+      <w:r>
+        <w:tab/>
+      </w:r>
+      <w:r>
+        <w:tab/>
+        <w:t>/* Moving R2, R3 one place forward in the series*/</w:t>
+      </w:r>
+    </w:p>
+    <w:p>
+      <w:pPr>
+        <w:pStyle w:val="ListParagraph"/>
+      </w:pPr>
+      <w:r>
+        <w:t>10</w:t>
+      </w:r>
+      <w:r>
+        <w:t>: R3 = R7</w:t>
+      </w:r>
+    </w:p>
+    <w:p>
+      <w:pPr>
+        <w:pStyle w:val="ListParagraph"/>
+      </w:pPr>
+      <w:r>
+        <w:t>11</w:t>
+      </w:r>
+      <w:r>
+        <w:t>: MEM[R4] = R7</w:t>
+      </w:r>
+      <w:r>
+        <w:tab/>
+        <w:t>/* Update calculated value in memory*/</w:t>
+      </w:r>
+    </w:p>
+    <w:p>
+      <w:pPr>
+        <w:pStyle w:val="ListParagraph"/>
+      </w:pPr>
+      <w:r>
+        <w:t>1</w:t>
+      </w:r>
+      <w:r>
+        <w:t>2</w:t>
+      </w:r>
+      <w:r>
+        <w:t>: R4 = R4 + 1</w:t>
+      </w:r>
+      <w:r>
+        <w:tab/>
+      </w:r>
+      <w:r>
+        <w:tab/>
+        <w:t>/* Moving memory pointer forward, for next number*/</w:t>
+      </w:r>
+    </w:p>
+    <w:p>
+      <w:pPr>
+        <w:pStyle w:val="ListParagraph"/>
+      </w:pPr>
+      <w:r>
+        <w:t>1</w:t>
+      </w:r>
+      <w:r>
+        <w:t>3</w:t>
+      </w:r>
+      <w:r>
+        <w:t>: R5 = R5 + 1</w:t>
+      </w:r>
+      <w:r>
+        <w:tab/>
+      </w:r>
+      <w:r>
+        <w:tab/>
+        <w:t xml:space="preserve">/* Counting calculated </w:t>
+      </w:r>
+      <w:proofErr w:type="spellStart"/>
+      <w:r>
+        <w:t>fibo</w:t>
+      </w:r>
+      <w:proofErr w:type="spellEnd"/>
+      <w:r>
+        <w:t xml:space="preserve"> numbers*/</w:t>
+      </w:r>
+    </w:p>
+    <w:p>
+      <w:pPr>
+        <w:pStyle w:val="ListParagraph"/>
+      </w:pPr>
+      <w:r>
+        <w:t>1</w:t>
+      </w:r>
+      <w:r>
+        <w:t>4</w:t>
+      </w:r>
+      <w:r>
+        <w:t xml:space="preserve">: PC = </w:t>
+      </w:r>
+      <w:r>
+        <w:t>7</w:t>
+      </w:r>
+      <w:bookmarkStart w:id="0" w:name="_GoBack"/>
+      <w:bookmarkEnd w:id="0"/>
+    </w:p>
+    <w:p>
+      <w:pPr>
+        <w:pStyle w:val="ListParagraph"/>
+        <w:rPr>
+          <w:rtl/>
+        </w:rPr>
+      </w:pPr>
+      <w:r>
+        <w:t>1</w:t>
+      </w:r>
+      <w:r>
+        <w:t>5</w:t>
+      </w:r>
+      <w:r>
+        <w:t>: HALT</w:t>
+      </w:r>
+    </w:p>
+    <w:p>
+      <w:pPr>
+        <w:pStyle w:val="ListParagraph"/>
         <w:bidi/>
       </w:pPr>
-      <w:r>
-        <w:t xml:space="preserve"> </w:t>
-      </w:r>
-    </w:p>
-    <w:p>
-      <w:pPr>
-        <w:pStyle w:val="a3"/>
-      </w:pPr>
-      <w:r>
-        <w:t>0: R2 = 1</w:t>
-      </w:r>
-      <w:r>
-        <w:tab/>
-      </w:r>
-      <w:r>
-        <w:tab/>
-      </w:r>
-      <w:r>
-        <w:t xml:space="preserve">/* Updating first </w:t>
-      </w:r>
-      <w:proofErr w:type="spellStart"/>
-      <w:r>
-        <w:t>fibo</w:t>
-      </w:r>
-      <w:proofErr w:type="spellEnd"/>
-      <w:r>
-        <w:t xml:space="preserve"> series values*/</w:t>
-      </w:r>
-    </w:p>
-    <w:p>
-      <w:pPr>
-        <w:pStyle w:val="a3"/>
-      </w:pPr>
-      <w:r>
-        <w:t>1: R3 = 1</w:t>
-      </w:r>
-    </w:p>
-    <w:p>
-      <w:pPr>
-        <w:pStyle w:val="a3"/>
-      </w:pPr>
-      <w:r>
-        <w:t>2: R4 = 1000</w:t>
-      </w:r>
-      <w:r>
-        <w:tab/>
-      </w:r>
-      <w:r>
-        <w:tab/>
-      </w:r>
-      <w:r>
-        <w:t>/* Updating first output memory address*/</w:t>
-      </w:r>
-    </w:p>
-    <w:p>
-      <w:pPr>
-        <w:pStyle w:val="a3"/>
-      </w:pPr>
-      <w:r>
-        <w:t>3: R5 = 0</w:t>
-      </w:r>
-    </w:p>
-    <w:p>
-      <w:pPr>
-        <w:pStyle w:val="a3"/>
-      </w:pPr>
-      <w:r>
-        <w:t>4: R6 = 100</w:t>
-      </w:r>
-      <w:r>
-        <w:tab/>
-      </w:r>
-      <w:r>
-        <w:tab/>
-      </w:r>
-      <w:r>
-        <w:t xml:space="preserve">/* Number of </w:t>
-      </w:r>
-      <w:proofErr w:type="spellStart"/>
-      <w:r>
-        <w:t>fibo</w:t>
-      </w:r>
-      <w:proofErr w:type="spellEnd"/>
-      <w:r>
-        <w:t xml:space="preserve"> numbers to calculate*/</w:t>
-      </w:r>
-    </w:p>
-    <w:p>
-      <w:pPr>
-        <w:pStyle w:val="a3"/>
-      </w:pPr>
-      <w:r>
-        <w:t>5: PC = 13 if R5 == R6</w:t>
-      </w:r>
-      <w:r>
-        <w:tab/>
-        <w:t xml:space="preserve">/* Looping till we calculated all needed </w:t>
-      </w:r>
-      <w:proofErr w:type="spellStart"/>
-      <w:r>
-        <w:t>fibo</w:t>
-      </w:r>
-      <w:proofErr w:type="spellEnd"/>
-      <w:r>
-        <w:t xml:space="preserve"> numbers*/</w:t>
-      </w:r>
-    </w:p>
-    <w:p>
-      <w:pPr>
-        <w:pStyle w:val="a3"/>
-      </w:pPr>
-      <w:r>
-        <w:t>6: R7 = R2 + R3</w:t>
-      </w:r>
-      <w:r>
-        <w:tab/>
-      </w:r>
-      <w:r>
-        <w:tab/>
-      </w:r>
-      <w:r>
-        <w:t xml:space="preserve">/* Adding 2 </w:t>
-      </w:r>
-      <w:r>
-        <w:t xml:space="preserve">previous values ​​in the series </w:t>
-      </w:r>
-      <w:r>
-        <w:t>*/</w:t>
-      </w:r>
-    </w:p>
-    <w:p>
-      <w:pPr>
-        <w:pStyle w:val="a3"/>
-      </w:pPr>
-      <w:r>
-        <w:t>7: R2 = R3</w:t>
-      </w:r>
-      <w:r>
-        <w:tab/>
-      </w:r>
-      <w:r>
-        <w:tab/>
-        <w:t>/* Moving R2, R3 one place forward in the series*/</w:t>
-      </w:r>
-    </w:p>
-    <w:p>
-      <w:pPr>
-        <w:pStyle w:val="a3"/>
-      </w:pPr>
-      <w:r>
-        <w:t>8: R3 = R7</w:t>
-      </w:r>
-    </w:p>
-    <w:p>
-      <w:pPr>
-        <w:pStyle w:val="a3"/>
-      </w:pPr>
-      <w:r>
-        <w:t>9: MEM[R4] = R7</w:t>
-      </w:r>
-      <w:r>
-        <w:tab/>
-        <w:t>/* Update calculated value in memory*/</w:t>
-      </w:r>
-    </w:p>
-    <w:p>
-      <w:pPr>
-        <w:pStyle w:val="a3"/>
-      </w:pPr>
-      <w:r>
-        <w:t>10: R4 = R4 + 1</w:t>
-      </w:r>
-      <w:r>
-        <w:tab/>
-      </w:r>
-      <w:r>
-        <w:tab/>
-        <w:t>/* Moving memory pointer forward, for next number*/</w:t>
-      </w:r>
-    </w:p>
-    <w:p>
-      <w:pPr>
-        <w:pStyle w:val="a3"/>
-      </w:pPr>
-      <w:r>
-        <w:t>11: R5 = R5 + 1</w:t>
-      </w:r>
-      <w:r>
-        <w:tab/>
-      </w:r>
-      <w:r>
-        <w:tab/>
-        <w:t xml:space="preserve">/* Counting calculated </w:t>
-      </w:r>
-      <w:proofErr w:type="spellStart"/>
-      <w:r>
-        <w:t>fibo</w:t>
-      </w:r>
-      <w:proofErr w:type="spellEnd"/>
-      <w:r>
-        <w:t xml:space="preserve"> numbers*/</w:t>
-      </w:r>
-    </w:p>
-    <w:p>
-      <w:pPr>
-        <w:pStyle w:val="a3"/>
-      </w:pPr>
-      <w:r>
-        <w:t>12: PC = 5</w:t>
-      </w:r>
-    </w:p>
-    <w:p>
-      <w:pPr>
-        <w:pStyle w:val="a3"/>
-        <w:rPr>
-          <w:rtl/>
-        </w:rPr>
-      </w:pPr>
-      <w:r>
-        <w:t>13: HALT</w:t>
-      </w:r>
-    </w:p>
-    <w:p>
-      <w:pPr>
-        <w:pStyle w:val="a3"/>
-        <w:bidi/>
-      </w:pPr>
-    </w:p>
-    <w:p>
-      <w:pPr>
-        <w:pStyle w:val="a3"/>
+    </w:p>
+    <w:p>
+      <w:pPr>
+        <w:pStyle w:val="ListParagraph"/>
         <w:numPr>
           <w:ilvl w:val="0"/>
           <w:numId w:val="5"/>
@@ -1560,14 +1727,12 @@
     </w:p>
     <w:p>
       <w:pPr>
-        <w:pStyle w:val="a3"/>
+        <w:pStyle w:val="ListParagraph"/>
         <w:bidi/>
         <w:rPr>
           <w:rtl/>
         </w:rPr>
       </w:pPr>
-      <w:bookmarkStart w:id="0" w:name="_GoBack"/>
-      <w:bookmarkEnd w:id="0"/>
     </w:p>
     <w:sectPr>
       <w:pgSz w:w="12240" w:h="15840"/>
@@ -1580,8 +1745,8 @@
 </file>
 
 <file path=word/numbering.xml><?xml version="1.0" encoding="utf-8"?>
-<w:numbering xmlns:ve="http://schemas.openxmlformats.org/markup-compatibility/2006" xmlns:o="urn:schemas-microsoft-com:office:office" xmlns:r="http://schemas.openxmlformats.org/officeDocument/2006/relationships" xmlns:m="http://schemas.openxmlformats.org/officeDocument/2006/math" xmlns:v="urn:schemas-microsoft-com:vml" xmlns:wp="http://schemas.openxmlformats.org/drawingml/2006/wordprocessingDrawing" xmlns:w10="urn:schemas-microsoft-com:office:word" xmlns:w="http://schemas.openxmlformats.org/wordprocessingml/2006/main" xmlns:wne="http://schemas.microsoft.com/office/word/2006/wordml">
-  <w:abstractNum w:abstractNumId="0">
+<w:numbering xmlns:wpc="http://schemas.microsoft.com/office/word/2010/wordprocessingCanvas" xmlns:cx="http://schemas.microsoft.com/office/drawing/2014/chartex" xmlns:cx1="http://schemas.microsoft.com/office/drawing/2015/9/8/chartex" xmlns:cx2="http://schemas.microsoft.com/office/drawing/2015/10/21/chartex" xmlns:cx3="http://schemas.microsoft.com/office/drawing/2016/5/9/chartex" xmlns:cx4="http://schemas.microsoft.com/office/drawing/2016/5/10/chartex" xmlns:cx5="http://schemas.microsoft.com/office/drawing/2016/5/11/chartex" xmlns:cx6="http://schemas.microsoft.com/office/drawing/2016/5/12/chartex" xmlns:cx7="http://schemas.microsoft.com/office/drawing/2016/5/13/chartex" xmlns:cx8="http://schemas.microsoft.com/office/drawing/2016/5/14/chartex" xmlns:mc="http://schemas.openxmlformats.org/markup-compatibility/2006" xmlns:aink="http://schemas.microsoft.com/office/drawing/2016/ink" xmlns:am3d="http://schemas.microsoft.com/office/drawing/2017/model3d" xmlns:o="urn:schemas-microsoft-com:office:office" xmlns:r="http://schemas.openxmlformats.org/officeDocument/2006/relationships" xmlns:m="http://schemas.openxmlformats.org/officeDocument/2006/math" xmlns:v="urn:schemas-microsoft-com:vml" xmlns:wp14="http://schemas.microsoft.com/office/word/2010/wordprocessingDrawing" xmlns:wp="http://schemas.openxmlformats.org/drawingml/2006/wordprocessingDrawing" xmlns:w10="urn:schemas-microsoft-com:office:word" xmlns:w="http://schemas.openxmlformats.org/wordprocessingml/2006/main" xmlns:w14="http://schemas.microsoft.com/office/word/2010/wordml" xmlns:w15="http://schemas.microsoft.com/office/word/2012/wordml" xmlns:w16cid="http://schemas.microsoft.com/office/word/2016/wordml/cid" xmlns:w16se="http://schemas.microsoft.com/office/word/2015/wordml/symex" xmlns:wpg="http://schemas.microsoft.com/office/word/2010/wordprocessingGroup" xmlns:wpi="http://schemas.microsoft.com/office/word/2010/wordprocessingInk" xmlns:wne="http://schemas.microsoft.com/office/word/2006/wordml" xmlns:wps="http://schemas.microsoft.com/office/word/2010/wordprocessingShape" mc:Ignorable="w14 w15 w16se w16cid wp14">
+  <w:abstractNum w:abstractNumId="0" w15:restartNumberingAfterBreak="0">
     <w:nsid w:val="11B452A8"/>
     <w:multiLevelType w:val="hybridMultilevel"/>
     <w:tmpl w:val="2A1AAE86"/>
@@ -1670,7 +1835,7 @@
       </w:pPr>
     </w:lvl>
   </w:abstractNum>
-  <w:abstractNum w:abstractNumId="1">
+  <w:abstractNum w:abstractNumId="1" w15:restartNumberingAfterBreak="0">
     <w:nsid w:val="156F70F4"/>
     <w:multiLevelType w:val="hybridMultilevel"/>
     <w:tmpl w:val="042ED07A"/>
@@ -1759,7 +1924,7 @@
       </w:pPr>
     </w:lvl>
   </w:abstractNum>
-  <w:abstractNum w:abstractNumId="2">
+  <w:abstractNum w:abstractNumId="2" w15:restartNumberingAfterBreak="0">
     <w:nsid w:val="57FF0C8B"/>
     <w:multiLevelType w:val="hybridMultilevel"/>
     <w:tmpl w:val="1576C152"/>
@@ -1848,7 +2013,7 @@
       </w:pPr>
     </w:lvl>
   </w:abstractNum>
-  <w:abstractNum w:abstractNumId="3">
+  <w:abstractNum w:abstractNumId="3" w15:restartNumberingAfterBreak="0">
     <w:nsid w:val="58E63F37"/>
     <w:multiLevelType w:val="hybridMultilevel"/>
     <w:tmpl w:val="70C6B496"/>
@@ -1937,7 +2102,7 @@
       </w:pPr>
     </w:lvl>
   </w:abstractNum>
-  <w:abstractNum w:abstractNumId="4">
+  <w:abstractNum w:abstractNumId="4" w15:restartNumberingAfterBreak="0">
     <w:nsid w:val="5FA216FD"/>
     <w:multiLevelType w:val="hybridMultilevel"/>
     <w:tmpl w:val="B4E677AA"/>
@@ -2045,7 +2210,7 @@
 </file>
 
 <file path=word/styles.xml><?xml version="1.0" encoding="utf-8"?>
-<w:styles xmlns:r="http://schemas.openxmlformats.org/officeDocument/2006/relationships" xmlns:w="http://schemas.openxmlformats.org/wordprocessingml/2006/main">
+<w:styles xmlns:mc="http://schemas.openxmlformats.org/markup-compatibility/2006" xmlns:r="http://schemas.openxmlformats.org/officeDocument/2006/relationships" xmlns:w="http://schemas.openxmlformats.org/wordprocessingml/2006/main" xmlns:w14="http://schemas.microsoft.com/office/word/2010/wordml" xmlns:w15="http://schemas.microsoft.com/office/word/2012/wordml" xmlns:w16cid="http://schemas.microsoft.com/office/word/2016/wordml/cid" xmlns:w16se="http://schemas.microsoft.com/office/word/2015/wordml/symex" mc:Ignorable="w14 w15 w16se w16cid">
   <w:docDefaults>
     <w:rPrDefault>
       <w:rPr>
@@ -2061,162 +2226,399 @@
       </w:pPr>
     </w:pPrDefault>
   </w:docDefaults>
-  <w:latentStyles w:defLockedState="0" w:defUIPriority="99" w:defSemiHidden="1" w:defUnhideWhenUsed="1" w:defQFormat="0" w:count="267">
-    <w:lsdException w:name="Normal" w:semiHidden="0" w:uiPriority="0" w:unhideWhenUsed="0" w:qFormat="1"/>
-    <w:lsdException w:name="heading 1" w:semiHidden="0" w:uiPriority="9" w:unhideWhenUsed="0" w:qFormat="1"/>
-    <w:lsdException w:name="heading 2" w:uiPriority="9" w:qFormat="1"/>
-    <w:lsdException w:name="heading 3" w:uiPriority="9" w:qFormat="1"/>
-    <w:lsdException w:name="heading 4" w:uiPriority="9" w:qFormat="1"/>
-    <w:lsdException w:name="heading 5" w:uiPriority="9" w:qFormat="1"/>
-    <w:lsdException w:name="heading 6" w:uiPriority="9" w:qFormat="1"/>
-    <w:lsdException w:name="heading 7" w:uiPriority="9" w:qFormat="1"/>
-    <w:lsdException w:name="heading 8" w:uiPriority="9" w:qFormat="1"/>
-    <w:lsdException w:name="heading 9" w:uiPriority="9" w:qFormat="1"/>
-    <w:lsdException w:name="toc 1" w:uiPriority="39"/>
-    <w:lsdException w:name="toc 2" w:uiPriority="39"/>
-    <w:lsdException w:name="toc 3" w:uiPriority="39"/>
-    <w:lsdException w:name="toc 4" w:uiPriority="39"/>
-    <w:lsdException w:name="toc 5" w:uiPriority="39"/>
-    <w:lsdException w:name="toc 6" w:uiPriority="39"/>
-    <w:lsdException w:name="toc 7" w:uiPriority="39"/>
-    <w:lsdException w:name="toc 8" w:uiPriority="39"/>
-    <w:lsdException w:name="toc 9" w:uiPriority="39"/>
-    <w:lsdException w:name="caption" w:uiPriority="35" w:qFormat="1"/>
-    <w:lsdException w:name="Title" w:semiHidden="0" w:uiPriority="10" w:unhideWhenUsed="0" w:qFormat="1"/>
-    <w:lsdException w:name="Default Paragraph Font" w:uiPriority="1"/>
-    <w:lsdException w:name="Subtitle" w:semiHidden="0" w:uiPriority="11" w:unhideWhenUsed="0" w:qFormat="1"/>
-    <w:lsdException w:name="Strong" w:semiHidden="0" w:uiPriority="22" w:unhideWhenUsed="0" w:qFormat="1"/>
-    <w:lsdException w:name="Emphasis" w:semiHidden="0" w:uiPriority="20" w:unhideWhenUsed="0" w:qFormat="1"/>
-    <w:lsdException w:name="Table Grid" w:semiHidden="0" w:uiPriority="39" w:unhideWhenUsed="0"/>
-    <w:lsdException w:name="Placeholder Text" w:unhideWhenUsed="0"/>
-    <w:lsdException w:name="No Spacing" w:semiHidden="0" w:uiPriority="1" w:unhideWhenUsed="0" w:qFormat="1"/>
-    <w:lsdException w:name="Light Shading" w:semiHidden="0" w:uiPriority="60" w:unhideWhenUsed="0"/>
-    <w:lsdException w:name="Light List" w:semiHidden="0" w:uiPriority="61" w:unhideWhenUsed="0"/>
-    <w:lsdException w:name="Light Grid" w:semiHidden="0" w:uiPriority="62" w:unhideWhenUsed="0"/>
-    <w:lsdException w:name="Medium Shading 1" w:semiHidden="0" w:uiPriority="63" w:unhideWhenUsed="0"/>
-    <w:lsdException w:name="Medium Shading 2" w:semiHidden="0" w:uiPriority="64" w:unhideWhenUsed="0"/>
-    <w:lsdException w:name="Medium List 1" w:semiHidden="0" w:uiPriority="65" w:unhideWhenUsed="0"/>
-    <w:lsdException w:name="Medium List 2" w:semiHidden="0" w:uiPriority="66" w:unhideWhenUsed="0"/>
-    <w:lsdException w:name="Medium Grid 1" w:semiHidden="0" w:uiPriority="67" w:unhideWhenUsed="0"/>
-    <w:lsdException w:name="Medium Grid 2" w:semiHidden="0" w:uiPriority="68" w:unhideWhenUsed="0"/>
-    <w:lsdException w:name="Medium Grid 3" w:semiHidden="0" w:uiPriority="69" w:unhideWhenUsed="0"/>
-    <w:lsdException w:name="Dark List" w:semiHidden="0" w:uiPriority="70" w:unhideWhenUsed="0"/>
-    <w:lsdException w:name="Colorful Shading" w:semiHidden="0" w:uiPriority="71" w:unhideWhenUsed="0"/>
-    <w:lsdException w:name="Colorful List" w:semiHidden="0" w:uiPriority="72" w:unhideWhenUsed="0"/>
-    <w:lsdException w:name="Colorful Grid" w:semiHidden="0" w:uiPriority="73" w:unhideWhenUsed="0"/>
-    <w:lsdException w:name="Light Shading Accent 1" w:semiHidden="0" w:uiPriority="60" w:unhideWhenUsed="0"/>
-    <w:lsdException w:name="Light List Accent 1" w:semiHidden="0" w:uiPriority="61" w:unhideWhenUsed="0"/>
-    <w:lsdException w:name="Light Grid Accent 1" w:semiHidden="0" w:uiPriority="62" w:unhideWhenUsed="0"/>
-    <w:lsdException w:name="Medium Shading 1 Accent 1" w:semiHidden="0" w:uiPriority="63" w:unhideWhenUsed="0"/>
-    <w:lsdException w:name="Medium Shading 2 Accent 1" w:semiHidden="0" w:uiPriority="64" w:unhideWhenUsed="0"/>
-    <w:lsdException w:name="Medium List 1 Accent 1" w:semiHidden="0" w:uiPriority="65" w:unhideWhenUsed="0"/>
-    <w:lsdException w:name="Revision" w:unhideWhenUsed="0"/>
-    <w:lsdException w:name="List Paragraph" w:semiHidden="0" w:uiPriority="34" w:unhideWhenUsed="0" w:qFormat="1"/>
-    <w:lsdException w:name="Quote" w:semiHidden="0" w:uiPriority="29" w:unhideWhenUsed="0" w:qFormat="1"/>
-    <w:lsdException w:name="Intense Quote" w:semiHidden="0" w:uiPriority="30" w:unhideWhenUsed="0" w:qFormat="1"/>
-    <w:lsdException w:name="Medium List 2 Accent 1" w:semiHidden="0" w:uiPriority="66" w:unhideWhenUsed="0"/>
-    <w:lsdException w:name="Medium Grid 1 Accent 1" w:semiHidden="0" w:uiPriority="67" w:unhideWhenUsed="0"/>
-    <w:lsdException w:name="Medium Grid 2 Accent 1" w:semiHidden="0" w:uiPriority="68" w:unhideWhenUsed="0"/>
-    <w:lsdException w:name="Medium Grid 3 Accent 1" w:semiHidden="0" w:uiPriority="69" w:unhideWhenUsed="0"/>
-    <w:lsdException w:name="Dark List Accent 1" w:semiHidden="0" w:uiPriority="70" w:unhideWhenUsed="0"/>
-    <w:lsdException w:name="Colorful Shading Accent 1" w:semiHidden="0" w:uiPriority="71" w:unhideWhenUsed="0"/>
-    <w:lsdException w:name="Colorful List Accent 1" w:semiHidden="0" w:uiPriority="72" w:unhideWhenUsed="0"/>
-    <w:lsdException w:name="Colorful Grid Accent 1" w:semiHidden="0" w:uiPriority="73" w:unhideWhenUsed="0"/>
-    <w:lsdException w:name="Light Shading Accent 2" w:semiHidden="0" w:uiPriority="60" w:unhideWhenUsed="0"/>
-    <w:lsdException w:name="Light List Accent 2" w:semiHidden="0" w:uiPriority="61" w:unhideWhenUsed="0"/>
-    <w:lsdException w:name="Light Grid Accent 2" w:semiHidden="0" w:uiPriority="62" w:unhideWhenUsed="0"/>
-    <w:lsdException w:name="Medium Shading 1 Accent 2" w:semiHidden="0" w:uiPriority="63" w:unhideWhenUsed="0"/>
-    <w:lsdException w:name="Medium Shading 2 Accent 2" w:semiHidden="0" w:uiPriority="64" w:unhideWhenUsed="0"/>
-    <w:lsdException w:name="Medium List 1 Accent 2" w:semiHidden="0" w:uiPriority="65" w:unhideWhenUsed="0"/>
-    <w:lsdException w:name="Medium List 2 Accent 2" w:semiHidden="0" w:uiPriority="66" w:unhideWhenUsed="0"/>
-    <w:lsdException w:name="Medium Grid 1 Accent 2" w:semiHidden="0" w:uiPriority="67" w:unhideWhenUsed="0"/>
-    <w:lsdException w:name="Medium Grid 2 Accent 2" w:semiHidden="0" w:uiPriority="68" w:unhideWhenUsed="0"/>
-    <w:lsdException w:name="Medium Grid 3 Accent 2" w:semiHidden="0" w:uiPriority="69" w:unhideWhenUsed="0"/>
-    <w:lsdException w:name="Dark List Accent 2" w:semiHidden="0" w:uiPriority="70" w:unhideWhenUsed="0"/>
-    <w:lsdException w:name="Colorful Shading Accent 2" w:semiHidden="0" w:uiPriority="71" w:unhideWhenUsed="0"/>
-    <w:lsdException w:name="Colorful List Accent 2" w:semiHidden="0" w:uiPriority="72" w:unhideWhenUsed="0"/>
-    <w:lsdException w:name="Colorful Grid Accent 2" w:semiHidden="0" w:uiPriority="73" w:unhideWhenUsed="0"/>
-    <w:lsdException w:name="Light Shading Accent 3" w:semiHidden="0" w:uiPriority="60" w:unhideWhenUsed="0"/>
-    <w:lsdException w:name="Light List Accent 3" w:semiHidden="0" w:uiPriority="61" w:unhideWhenUsed="0"/>
-    <w:lsdException w:name="Light Grid Accent 3" w:semiHidden="0" w:uiPriority="62" w:unhideWhenUsed="0"/>
-    <w:lsdException w:name="Medium Shading 1 Accent 3" w:semiHidden="0" w:uiPriority="63" w:unhideWhenUsed="0"/>
-    <w:lsdException w:name="Medium Shading 2 Accent 3" w:semiHidden="0" w:uiPriority="64" w:unhideWhenUsed="0"/>
-    <w:lsdException w:name="Medium List 1 Accent 3" w:semiHidden="0" w:uiPriority="65" w:unhideWhenUsed="0"/>
-    <w:lsdException w:name="Medium List 2 Accent 3" w:semiHidden="0" w:uiPriority="66" w:unhideWhenUsed="0"/>
-    <w:lsdException w:name="Medium Grid 1 Accent 3" w:semiHidden="0" w:uiPriority="67" w:unhideWhenUsed="0"/>
-    <w:lsdException w:name="Medium Grid 2 Accent 3" w:semiHidden="0" w:uiPriority="68" w:unhideWhenUsed="0"/>
-    <w:lsdException w:name="Medium Grid 3 Accent 3" w:semiHidden="0" w:uiPriority="69" w:unhideWhenUsed="0"/>
-    <w:lsdException w:name="Dark List Accent 3" w:semiHidden="0" w:uiPriority="70" w:unhideWhenUsed="0"/>
-    <w:lsdException w:name="Colorful Shading Accent 3" w:semiHidden="0" w:uiPriority="71" w:unhideWhenUsed="0"/>
-    <w:lsdException w:name="Colorful List Accent 3" w:semiHidden="0" w:uiPriority="72" w:unhideWhenUsed="0"/>
-    <w:lsdException w:name="Colorful Grid Accent 3" w:semiHidden="0" w:uiPriority="73" w:unhideWhenUsed="0"/>
-    <w:lsdException w:name="Light Shading Accent 4" w:semiHidden="0" w:uiPriority="60" w:unhideWhenUsed="0"/>
-    <w:lsdException w:name="Light List Accent 4" w:semiHidden="0" w:uiPriority="61" w:unhideWhenUsed="0"/>
-    <w:lsdException w:name="Light Grid Accent 4" w:semiHidden="0" w:uiPriority="62" w:unhideWhenUsed="0"/>
-    <w:lsdException w:name="Medium Shading 1 Accent 4" w:semiHidden="0" w:uiPriority="63" w:unhideWhenUsed="0"/>
-    <w:lsdException w:name="Medium Shading 2 Accent 4" w:semiHidden="0" w:uiPriority="64" w:unhideWhenUsed="0"/>
-    <w:lsdException w:name="Medium List 1 Accent 4" w:semiHidden="0" w:uiPriority="65" w:unhideWhenUsed="0"/>
-    <w:lsdException w:name="Medium List 2 Accent 4" w:semiHidden="0" w:uiPriority="66" w:unhideWhenUsed="0"/>
-    <w:lsdException w:name="Medium Grid 1 Accent 4" w:semiHidden="0" w:uiPriority="67" w:unhideWhenUsed="0"/>
-    <w:lsdException w:name="Medium Grid 2 Accent 4" w:semiHidden="0" w:uiPriority="68" w:unhideWhenUsed="0"/>
-    <w:lsdException w:name="Medium Grid 3 Accent 4" w:semiHidden="0" w:uiPriority="69" w:unhideWhenUsed="0"/>
-    <w:lsdException w:name="Dark List Accent 4" w:semiHidden="0" w:uiPriority="70" w:unhideWhenUsed="0"/>
-    <w:lsdException w:name="Colorful Shading Accent 4" w:semiHidden="0" w:uiPriority="71" w:unhideWhenUsed="0"/>
-    <w:lsdException w:name="Colorful List Accent 4" w:semiHidden="0" w:uiPriority="72" w:unhideWhenUsed="0"/>
-    <w:lsdException w:name="Colorful Grid Accent 4" w:semiHidden="0" w:uiPriority="73" w:unhideWhenUsed="0"/>
-    <w:lsdException w:name="Light Shading Accent 5" w:semiHidden="0" w:uiPriority="60" w:unhideWhenUsed="0"/>
-    <w:lsdException w:name="Light List Accent 5" w:semiHidden="0" w:uiPriority="61" w:unhideWhenUsed="0"/>
-    <w:lsdException w:name="Light Grid Accent 5" w:semiHidden="0" w:uiPriority="62" w:unhideWhenUsed="0"/>
-    <w:lsdException w:name="Medium Shading 1 Accent 5" w:semiHidden="0" w:uiPriority="63" w:unhideWhenUsed="0"/>
-    <w:lsdException w:name="Medium Shading 2 Accent 5" w:semiHidden="0" w:uiPriority="64" w:unhideWhenUsed="0"/>
-    <w:lsdException w:name="Medium List 1 Accent 5" w:semiHidden="0" w:uiPriority="65" w:unhideWhenUsed="0"/>
-    <w:lsdException w:name="Medium List 2 Accent 5" w:semiHidden="0" w:uiPriority="66" w:unhideWhenUsed="0"/>
-    <w:lsdException w:name="Medium Grid 1 Accent 5" w:semiHidden="0" w:uiPriority="67" w:unhideWhenUsed="0"/>
-    <w:lsdException w:name="Medium Grid 2 Accent 5" w:semiHidden="0" w:uiPriority="68" w:unhideWhenUsed="0"/>
-    <w:lsdException w:name="Medium Grid 3 Accent 5" w:semiHidden="0" w:uiPriority="69" w:unhideWhenUsed="0"/>
-    <w:lsdException w:name="Dark List Accent 5" w:semiHidden="0" w:uiPriority="70" w:unhideWhenUsed="0"/>
-    <w:lsdException w:name="Colorful Shading Accent 5" w:semiHidden="0" w:uiPriority="71" w:unhideWhenUsed="0"/>
-    <w:lsdException w:name="Colorful List Accent 5" w:semiHidden="0" w:uiPriority="72" w:unhideWhenUsed="0"/>
-    <w:lsdException w:name="Colorful Grid Accent 5" w:semiHidden="0" w:uiPriority="73" w:unhideWhenUsed="0"/>
-    <w:lsdException w:name="Light Shading Accent 6" w:semiHidden="0" w:uiPriority="60" w:unhideWhenUsed="0"/>
-    <w:lsdException w:name="Light List Accent 6" w:semiHidden="0" w:uiPriority="61" w:unhideWhenUsed="0"/>
-    <w:lsdException w:name="Light Grid Accent 6" w:semiHidden="0" w:uiPriority="62" w:unhideWhenUsed="0"/>
-    <w:lsdException w:name="Medium Shading 1 Accent 6" w:semiHidden="0" w:uiPriority="63" w:unhideWhenUsed="0"/>
-    <w:lsdException w:name="Medium Shading 2 Accent 6" w:semiHidden="0" w:uiPriority="64" w:unhideWhenUsed="0"/>
-    <w:lsdException w:name="Medium List 1 Accent 6" w:semiHidden="0" w:uiPriority="65" w:unhideWhenUsed="0"/>
-    <w:lsdException w:name="Medium List 2 Accent 6" w:semiHidden="0" w:uiPriority="66" w:unhideWhenUsed="0"/>
-    <w:lsdException w:name="Medium Grid 1 Accent 6" w:semiHidden="0" w:uiPriority="67" w:unhideWhenUsed="0"/>
-    <w:lsdException w:name="Medium Grid 2 Accent 6" w:semiHidden="0" w:uiPriority="68" w:unhideWhenUsed="0"/>
-    <w:lsdException w:name="Medium Grid 3 Accent 6" w:semiHidden="0" w:uiPriority="69" w:unhideWhenUsed="0"/>
-    <w:lsdException w:name="Dark List Accent 6" w:semiHidden="0" w:uiPriority="70" w:unhideWhenUsed="0"/>
-    <w:lsdException w:name="Colorful Shading Accent 6" w:semiHidden="0" w:uiPriority="71" w:unhideWhenUsed="0"/>
-    <w:lsdException w:name="Colorful List Accent 6" w:semiHidden="0" w:uiPriority="72" w:unhideWhenUsed="0"/>
-    <w:lsdException w:name="Colorful Grid Accent 6" w:semiHidden="0" w:uiPriority="73" w:unhideWhenUsed="0"/>
-    <w:lsdException w:name="Subtle Emphasis" w:semiHidden="0" w:uiPriority="19" w:unhideWhenUsed="0" w:qFormat="1"/>
-    <w:lsdException w:name="Intense Emphasis" w:semiHidden="0" w:uiPriority="21" w:unhideWhenUsed="0" w:qFormat="1"/>
-    <w:lsdException w:name="Subtle Reference" w:semiHidden="0" w:uiPriority="31" w:unhideWhenUsed="0" w:qFormat="1"/>
-    <w:lsdException w:name="Intense Reference" w:semiHidden="0" w:uiPriority="32" w:unhideWhenUsed="0" w:qFormat="1"/>
-    <w:lsdException w:name="Book Title" w:semiHidden="0" w:uiPriority="33" w:unhideWhenUsed="0" w:qFormat="1"/>
-    <w:lsdException w:name="Bibliography" w:uiPriority="37"/>
-    <w:lsdException w:name="TOC Heading" w:uiPriority="39" w:qFormat="1"/>
+  <w:latentStyles w:defLockedState="0" w:defUIPriority="99" w:defSemiHidden="0" w:defUnhideWhenUsed="0" w:defQFormat="0" w:count="375">
+    <w:lsdException w:name="Normal" w:uiPriority="0" w:qFormat="1"/>
+    <w:lsdException w:name="heading 1" w:uiPriority="9" w:qFormat="1"/>
+    <w:lsdException w:name="heading 2" w:semiHidden="1" w:uiPriority="9" w:unhideWhenUsed="1" w:qFormat="1"/>
+    <w:lsdException w:name="heading 3" w:semiHidden="1" w:uiPriority="9" w:unhideWhenUsed="1" w:qFormat="1"/>
+    <w:lsdException w:name="heading 4" w:semiHidden="1" w:uiPriority="9" w:unhideWhenUsed="1" w:qFormat="1"/>
+    <w:lsdException w:name="heading 5" w:semiHidden="1" w:uiPriority="9" w:unhideWhenUsed="1" w:qFormat="1"/>
+    <w:lsdException w:name="heading 6" w:semiHidden="1" w:uiPriority="9" w:unhideWhenUsed="1" w:qFormat="1"/>
+    <w:lsdException w:name="heading 7" w:semiHidden="1" w:uiPriority="9" w:unhideWhenUsed="1" w:qFormat="1"/>
+    <w:lsdException w:name="heading 8" w:semiHidden="1" w:uiPriority="9" w:unhideWhenUsed="1" w:qFormat="1"/>
+    <w:lsdException w:name="heading 9" w:semiHidden="1" w:uiPriority="9" w:unhideWhenUsed="1" w:qFormat="1"/>
+    <w:lsdException w:name="index 1" w:semiHidden="1" w:unhideWhenUsed="1"/>
+    <w:lsdException w:name="index 2" w:semiHidden="1" w:unhideWhenUsed="1"/>
+    <w:lsdException w:name="index 3" w:semiHidden="1" w:unhideWhenUsed="1"/>
+    <w:lsdException w:name="index 4" w:semiHidden="1" w:unhideWhenUsed="1"/>
+    <w:lsdException w:name="index 5" w:semiHidden="1" w:unhideWhenUsed="1"/>
+    <w:lsdException w:name="index 6" w:semiHidden="1" w:unhideWhenUsed="1"/>
+    <w:lsdException w:name="index 7" w:semiHidden="1" w:unhideWhenUsed="1"/>
+    <w:lsdException w:name="index 8" w:semiHidden="1" w:unhideWhenUsed="1"/>
+    <w:lsdException w:name="index 9" w:semiHidden="1" w:unhideWhenUsed="1"/>
+    <w:lsdException w:name="toc 1" w:semiHidden="1" w:uiPriority="39" w:unhideWhenUsed="1"/>
+    <w:lsdException w:name="toc 2" w:semiHidden="1" w:uiPriority="39" w:unhideWhenUsed="1"/>
+    <w:lsdException w:name="toc 3" w:semiHidden="1" w:uiPriority="39" w:unhideWhenUsed="1"/>
+    <w:lsdException w:name="toc 4" w:semiHidden="1" w:uiPriority="39" w:unhideWhenUsed="1"/>
+    <w:lsdException w:name="toc 5" w:semiHidden="1" w:uiPriority="39" w:unhideWhenUsed="1"/>
+    <w:lsdException w:name="toc 6" w:semiHidden="1" w:uiPriority="39" w:unhideWhenUsed="1"/>
+    <w:lsdException w:name="toc 7" w:semiHidden="1" w:uiPriority="39" w:unhideWhenUsed="1"/>
+    <w:lsdException w:name="toc 8" w:semiHidden="1" w:uiPriority="39" w:unhideWhenUsed="1"/>
+    <w:lsdException w:name="toc 9" w:semiHidden="1" w:uiPriority="39" w:unhideWhenUsed="1"/>
+    <w:lsdException w:name="Normal Indent" w:semiHidden="1" w:unhideWhenUsed="1"/>
+    <w:lsdException w:name="footnote text" w:semiHidden="1" w:unhideWhenUsed="1"/>
+    <w:lsdException w:name="annotation text" w:semiHidden="1" w:unhideWhenUsed="1"/>
+    <w:lsdException w:name="header" w:semiHidden="1" w:unhideWhenUsed="1"/>
+    <w:lsdException w:name="footer" w:semiHidden="1" w:unhideWhenUsed="1"/>
+    <w:lsdException w:name="index heading" w:semiHidden="1" w:unhideWhenUsed="1"/>
+    <w:lsdException w:name="caption" w:semiHidden="1" w:uiPriority="35" w:unhideWhenUsed="1" w:qFormat="1"/>
+    <w:lsdException w:name="table of figures" w:semiHidden="1" w:unhideWhenUsed="1"/>
+    <w:lsdException w:name="envelope address" w:semiHidden="1" w:unhideWhenUsed="1"/>
+    <w:lsdException w:name="envelope return" w:semiHidden="1" w:unhideWhenUsed="1"/>
+    <w:lsdException w:name="footnote reference" w:semiHidden="1" w:unhideWhenUsed="1"/>
+    <w:lsdException w:name="annotation reference" w:semiHidden="1" w:unhideWhenUsed="1"/>
+    <w:lsdException w:name="line number" w:semiHidden="1" w:unhideWhenUsed="1"/>
+    <w:lsdException w:name="page number" w:semiHidden="1" w:unhideWhenUsed="1"/>
+    <w:lsdException w:name="endnote reference" w:semiHidden="1" w:unhideWhenUsed="1"/>
+    <w:lsdException w:name="endnote text" w:semiHidden="1" w:unhideWhenUsed="1"/>
+    <w:lsdException w:name="table of authorities" w:semiHidden="1" w:unhideWhenUsed="1"/>
+    <w:lsdException w:name="macro" w:semiHidden="1" w:unhideWhenUsed="1"/>
+    <w:lsdException w:name="toa heading" w:semiHidden="1" w:unhideWhenUsed="1"/>
+    <w:lsdException w:name="List" w:semiHidden="1" w:unhideWhenUsed="1"/>
+    <w:lsdException w:name="List Bullet" w:semiHidden="1" w:unhideWhenUsed="1"/>
+    <w:lsdException w:name="List Number" w:semiHidden="1" w:unhideWhenUsed="1"/>
+    <w:lsdException w:name="List 2" w:semiHidden="1" w:unhideWhenUsed="1"/>
+    <w:lsdException w:name="List 3" w:semiHidden="1" w:unhideWhenUsed="1"/>
+    <w:lsdException w:name="List 4" w:semiHidden="1" w:unhideWhenUsed="1"/>
+    <w:lsdException w:name="List 5" w:semiHidden="1" w:unhideWhenUsed="1"/>
+    <w:lsdException w:name="List Bullet 2" w:semiHidden="1" w:unhideWhenUsed="1"/>
+    <w:lsdException w:name="List Bullet 3" w:semiHidden="1" w:unhideWhenUsed="1"/>
+    <w:lsdException w:name="List Bullet 4" w:semiHidden="1" w:unhideWhenUsed="1"/>
+    <w:lsdException w:name="List Bullet 5" w:semiHidden="1" w:unhideWhenUsed="1"/>
+    <w:lsdException w:name="List Number 2" w:semiHidden="1" w:unhideWhenUsed="1"/>
+    <w:lsdException w:name="List Number 3" w:semiHidden="1" w:unhideWhenUsed="1"/>
+    <w:lsdException w:name="List Number 4" w:semiHidden="1" w:unhideWhenUsed="1"/>
+    <w:lsdException w:name="List Number 5" w:semiHidden="1" w:unhideWhenUsed="1"/>
+    <w:lsdException w:name="Title" w:uiPriority="10" w:qFormat="1"/>
+    <w:lsdException w:name="Closing" w:semiHidden="1" w:unhideWhenUsed="1"/>
+    <w:lsdException w:name="Signature" w:semiHidden="1" w:unhideWhenUsed="1"/>
+    <w:lsdException w:name="Default Paragraph Font" w:semiHidden="1" w:uiPriority="1" w:unhideWhenUsed="1"/>
+    <w:lsdException w:name="Body Text" w:semiHidden="1" w:unhideWhenUsed="1"/>
+    <w:lsdException w:name="Body Text Indent" w:semiHidden="1" w:unhideWhenUsed="1"/>
+    <w:lsdException w:name="List Continue" w:semiHidden="1" w:unhideWhenUsed="1"/>
+    <w:lsdException w:name="List Continue 2" w:semiHidden="1" w:unhideWhenUsed="1"/>
+    <w:lsdException w:name="List Continue 3" w:semiHidden="1" w:unhideWhenUsed="1"/>
+    <w:lsdException w:name="List Continue 4" w:semiHidden="1" w:unhideWhenUsed="1"/>
+    <w:lsdException w:name="List Continue 5" w:semiHidden="1" w:unhideWhenUsed="1"/>
+    <w:lsdException w:name="Message Header" w:semiHidden="1" w:unhideWhenUsed="1"/>
+    <w:lsdException w:name="Subtitle" w:uiPriority="11" w:qFormat="1"/>
+    <w:lsdException w:name="Salutation" w:semiHidden="1" w:unhideWhenUsed="1"/>
+    <w:lsdException w:name="Date" w:semiHidden="1" w:unhideWhenUsed="1"/>
+    <w:lsdException w:name="Body Text First Indent" w:semiHidden="1" w:unhideWhenUsed="1"/>
+    <w:lsdException w:name="Body Text First Indent 2" w:semiHidden="1" w:unhideWhenUsed="1"/>
+    <w:lsdException w:name="Note Heading" w:semiHidden="1" w:unhideWhenUsed="1"/>
+    <w:lsdException w:name="Body Text 2" w:semiHidden="1" w:unhideWhenUsed="1"/>
+    <w:lsdException w:name="Body Text 3" w:semiHidden="1" w:unhideWhenUsed="1"/>
+    <w:lsdException w:name="Body Text Indent 2" w:semiHidden="1" w:unhideWhenUsed="1"/>
+    <w:lsdException w:name="Body Text Indent 3" w:semiHidden="1" w:unhideWhenUsed="1"/>
+    <w:lsdException w:name="Block Text" w:semiHidden="1" w:unhideWhenUsed="1"/>
+    <w:lsdException w:name="Hyperlink" w:semiHidden="1" w:unhideWhenUsed="1"/>
+    <w:lsdException w:name="FollowedHyperlink" w:semiHidden="1" w:unhideWhenUsed="1"/>
+    <w:lsdException w:name="Strong" w:uiPriority="22" w:qFormat="1"/>
+    <w:lsdException w:name="Emphasis" w:uiPriority="20" w:qFormat="1"/>
+    <w:lsdException w:name="Document Map" w:semiHidden="1" w:unhideWhenUsed="1"/>
+    <w:lsdException w:name="Plain Text" w:semiHidden="1" w:unhideWhenUsed="1"/>
+    <w:lsdException w:name="E-mail Signature" w:semiHidden="1" w:unhideWhenUsed="1"/>
+    <w:lsdException w:name="HTML Top of Form" w:semiHidden="1" w:unhideWhenUsed="1"/>
+    <w:lsdException w:name="HTML Bottom of Form" w:semiHidden="1" w:unhideWhenUsed="1"/>
+    <w:lsdException w:name="Normal (Web)" w:semiHidden="1" w:unhideWhenUsed="1"/>
+    <w:lsdException w:name="HTML Acronym" w:semiHidden="1" w:unhideWhenUsed="1"/>
+    <w:lsdException w:name="HTML Address" w:semiHidden="1" w:unhideWhenUsed="1"/>
+    <w:lsdException w:name="HTML Cite" w:semiHidden="1" w:unhideWhenUsed="1"/>
+    <w:lsdException w:name="HTML Code" w:semiHidden="1" w:unhideWhenUsed="1"/>
+    <w:lsdException w:name="HTML Definition" w:semiHidden="1" w:unhideWhenUsed="1"/>
+    <w:lsdException w:name="HTML Keyboard" w:semiHidden="1" w:unhideWhenUsed="1"/>
+    <w:lsdException w:name="HTML Preformatted" w:semiHidden="1" w:unhideWhenUsed="1"/>
+    <w:lsdException w:name="HTML Sample" w:semiHidden="1" w:unhideWhenUsed="1"/>
+    <w:lsdException w:name="HTML Typewriter" w:semiHidden="1" w:unhideWhenUsed="1"/>
+    <w:lsdException w:name="HTML Variable" w:semiHidden="1" w:unhideWhenUsed="1"/>
+    <w:lsdException w:name="Normal Table" w:semiHidden="1" w:unhideWhenUsed="1"/>
+    <w:lsdException w:name="annotation subject" w:semiHidden="1" w:unhideWhenUsed="1"/>
+    <w:lsdException w:name="No List" w:semiHidden="1" w:unhideWhenUsed="1"/>
+    <w:lsdException w:name="Outline List 1" w:semiHidden="1" w:unhideWhenUsed="1"/>
+    <w:lsdException w:name="Outline List 2" w:semiHidden="1" w:unhideWhenUsed="1"/>
+    <w:lsdException w:name="Outline List 3" w:semiHidden="1" w:unhideWhenUsed="1"/>
+    <w:lsdException w:name="Table Simple 1" w:semiHidden="1" w:unhideWhenUsed="1"/>
+    <w:lsdException w:name="Table Simple 2" w:semiHidden="1" w:unhideWhenUsed="1"/>
+    <w:lsdException w:name="Table Simple 3" w:semiHidden="1" w:unhideWhenUsed="1"/>
+    <w:lsdException w:name="Table Classic 1" w:semiHidden="1" w:unhideWhenUsed="1"/>
+    <w:lsdException w:name="Table Classic 2" w:semiHidden="1" w:unhideWhenUsed="1"/>
+    <w:lsdException w:name="Table Classic 3" w:semiHidden="1" w:unhideWhenUsed="1"/>
+    <w:lsdException w:name="Table Classic 4" w:semiHidden="1" w:unhideWhenUsed="1"/>
+    <w:lsdException w:name="Table Colorful 1" w:semiHidden="1" w:unhideWhenUsed="1"/>
+    <w:lsdException w:name="Table Colorful 2" w:semiHidden="1" w:unhideWhenUsed="1"/>
+    <w:lsdException w:name="Table Colorful 3" w:semiHidden="1" w:unhideWhenUsed="1"/>
+    <w:lsdException w:name="Table Columns 1" w:semiHidden="1" w:unhideWhenUsed="1"/>
+    <w:lsdException w:name="Table Columns 2" w:semiHidden="1" w:unhideWhenUsed="1"/>
+    <w:lsdException w:name="Table Columns 3" w:semiHidden="1" w:unhideWhenUsed="1"/>
+    <w:lsdException w:name="Table Columns 4" w:semiHidden="1" w:unhideWhenUsed="1"/>
+    <w:lsdException w:name="Table Columns 5" w:semiHidden="1" w:unhideWhenUsed="1"/>
+    <w:lsdException w:name="Table Grid 1" w:semiHidden="1" w:unhideWhenUsed="1"/>
+    <w:lsdException w:name="Table Grid 2" w:semiHidden="1" w:unhideWhenUsed="1"/>
+    <w:lsdException w:name="Table Grid 3" w:semiHidden="1" w:unhideWhenUsed="1"/>
+    <w:lsdException w:name="Table Grid 4" w:semiHidden="1" w:unhideWhenUsed="1"/>
+    <w:lsdException w:name="Table Grid 5" w:semiHidden="1" w:unhideWhenUsed="1"/>
+    <w:lsdException w:name="Table Grid 6" w:semiHidden="1" w:unhideWhenUsed="1"/>
+    <w:lsdException w:name="Table Grid 7" w:semiHidden="1" w:unhideWhenUsed="1"/>
+    <w:lsdException w:name="Table Grid 8" w:semiHidden="1" w:unhideWhenUsed="1"/>
+    <w:lsdException w:name="Table List 1" w:semiHidden="1" w:unhideWhenUsed="1"/>
+    <w:lsdException w:name="Table List 2" w:semiHidden="1" w:unhideWhenUsed="1"/>
+    <w:lsdException w:name="Table List 3" w:semiHidden="1" w:unhideWhenUsed="1"/>
+    <w:lsdException w:name="Table List 4" w:semiHidden="1" w:unhideWhenUsed="1"/>
+    <w:lsdException w:name="Table List 5" w:semiHidden="1" w:unhideWhenUsed="1"/>
+    <w:lsdException w:name="Table List 6" w:semiHidden="1" w:unhideWhenUsed="1"/>
+    <w:lsdException w:name="Table List 7" w:semiHidden="1" w:unhideWhenUsed="1"/>
+    <w:lsdException w:name="Table List 8" w:semiHidden="1" w:unhideWhenUsed="1"/>
+    <w:lsdException w:name="Table 3D effects 1" w:semiHidden="1" w:unhideWhenUsed="1"/>
+    <w:lsdException w:name="Table 3D effects 2" w:semiHidden="1" w:unhideWhenUsed="1"/>
+    <w:lsdException w:name="Table 3D effects 3" w:semiHidden="1" w:unhideWhenUsed="1"/>
+    <w:lsdException w:name="Table Contemporary" w:semiHidden="1" w:unhideWhenUsed="1"/>
+    <w:lsdException w:name="Table Elegant" w:semiHidden="1" w:unhideWhenUsed="1"/>
+    <w:lsdException w:name="Table Professional" w:semiHidden="1" w:unhideWhenUsed="1"/>
+    <w:lsdException w:name="Table Subtle 1" w:semiHidden="1" w:unhideWhenUsed="1"/>
+    <w:lsdException w:name="Table Subtle 2" w:semiHidden="1" w:unhideWhenUsed="1"/>
+    <w:lsdException w:name="Table Web 1" w:semiHidden="1" w:unhideWhenUsed="1"/>
+    <w:lsdException w:name="Table Web 2" w:semiHidden="1" w:unhideWhenUsed="1"/>
+    <w:lsdException w:name="Table Web 3" w:semiHidden="1" w:unhideWhenUsed="1"/>
+    <w:lsdException w:name="Balloon Text" w:semiHidden="1" w:unhideWhenUsed="1"/>
+    <w:lsdException w:name="Table Grid" w:semiHidden="1" w:uiPriority="39" w:unhideWhenUsed="1"/>
+    <w:lsdException w:name="Table Theme" w:semiHidden="1" w:unhideWhenUsed="1"/>
+    <w:lsdException w:name="Placeholder Text" w:semiHidden="1"/>
+    <w:lsdException w:name="No Spacing" w:uiPriority="1" w:qFormat="1"/>
+    <w:lsdException w:name="Light Shading" w:uiPriority="60"/>
+    <w:lsdException w:name="Light List" w:uiPriority="61"/>
+    <w:lsdException w:name="Light Grid" w:uiPriority="62"/>
+    <w:lsdException w:name="Medium Shading 1" w:uiPriority="63"/>
+    <w:lsdException w:name="Medium Shading 2" w:uiPriority="64"/>
+    <w:lsdException w:name="Medium List 1" w:uiPriority="65"/>
+    <w:lsdException w:name="Medium List 2" w:uiPriority="66"/>
+    <w:lsdException w:name="Medium Grid 1" w:uiPriority="67"/>
+    <w:lsdException w:name="Medium Grid 2" w:uiPriority="68"/>
+    <w:lsdException w:name="Medium Grid 3" w:uiPriority="69"/>
+    <w:lsdException w:name="Dark List" w:uiPriority="70"/>
+    <w:lsdException w:name="Colorful Shading" w:uiPriority="71"/>
+    <w:lsdException w:name="Colorful List" w:uiPriority="72"/>
+    <w:lsdException w:name="Colorful Grid" w:uiPriority="73"/>
+    <w:lsdException w:name="Light Shading Accent 1" w:uiPriority="60"/>
+    <w:lsdException w:name="Light List Accent 1" w:uiPriority="61"/>
+    <w:lsdException w:name="Light Grid Accent 1" w:uiPriority="62"/>
+    <w:lsdException w:name="Medium Shading 1 Accent 1" w:uiPriority="63"/>
+    <w:lsdException w:name="Medium Shading 2 Accent 1" w:uiPriority="64"/>
+    <w:lsdException w:name="Medium List 1 Accent 1" w:uiPriority="65"/>
+    <w:lsdException w:name="Revision" w:semiHidden="1"/>
+    <w:lsdException w:name="List Paragraph" w:uiPriority="34" w:qFormat="1"/>
+    <w:lsdException w:name="Quote" w:uiPriority="29" w:qFormat="1"/>
+    <w:lsdException w:name="Intense Quote" w:uiPriority="30" w:qFormat="1"/>
+    <w:lsdException w:name="Medium List 2 Accent 1" w:uiPriority="66"/>
+    <w:lsdException w:name="Medium Grid 1 Accent 1" w:uiPriority="67"/>
+    <w:lsdException w:name="Medium Grid 2 Accent 1" w:uiPriority="68"/>
+    <w:lsdException w:name="Medium Grid 3 Accent 1" w:uiPriority="69"/>
+    <w:lsdException w:name="Dark List Accent 1" w:uiPriority="70"/>
+    <w:lsdException w:name="Colorful Shading Accent 1" w:uiPriority="71"/>
+    <w:lsdException w:name="Colorful List Accent 1" w:uiPriority="72"/>
+    <w:lsdException w:name="Colorful Grid Accent 1" w:uiPriority="73"/>
+    <w:lsdException w:name="Light Shading Accent 2" w:uiPriority="60"/>
+    <w:lsdException w:name="Light List Accent 2" w:uiPriority="61"/>
+    <w:lsdException w:name="Light Grid Accent 2" w:uiPriority="62"/>
+    <w:lsdException w:name="Medium Shading 1 Accent 2" w:uiPriority="63"/>
+    <w:lsdException w:name="Medium Shading 2 Accent 2" w:uiPriority="64"/>
+    <w:lsdException w:name="Medium List 1 Accent 2" w:uiPriority="65"/>
+    <w:lsdException w:name="Medium List 2 Accent 2" w:uiPriority="66"/>
+    <w:lsdException w:name="Medium Grid 1 Accent 2" w:uiPriority="67"/>
+    <w:lsdException w:name="Medium Grid 2 Accent 2" w:uiPriority="68"/>
+    <w:lsdException w:name="Medium Grid 3 Accent 2" w:uiPriority="69"/>
+    <w:lsdException w:name="Dark List Accent 2" w:uiPriority="70"/>
+    <w:lsdException w:name="Colorful Shading Accent 2" w:uiPriority="71"/>
+    <w:lsdException w:name="Colorful List Accent 2" w:uiPriority="72"/>
+    <w:lsdException w:name="Colorful Grid Accent 2" w:uiPriority="73"/>
+    <w:lsdException w:name="Light Shading Accent 3" w:uiPriority="60"/>
+    <w:lsdException w:name="Light List Accent 3" w:uiPriority="61"/>
+    <w:lsdException w:name="Light Grid Accent 3" w:uiPriority="62"/>
+    <w:lsdException w:name="Medium Shading 1 Accent 3" w:uiPriority="63"/>
+    <w:lsdException w:name="Medium Shading 2 Accent 3" w:uiPriority="64"/>
+    <w:lsdException w:name="Medium List 1 Accent 3" w:uiPriority="65"/>
+    <w:lsdException w:name="Medium List 2 Accent 3" w:uiPriority="66"/>
+    <w:lsdException w:name="Medium Grid 1 Accent 3" w:uiPriority="67"/>
+    <w:lsdException w:name="Medium Grid 2 Accent 3" w:uiPriority="68"/>
+    <w:lsdException w:name="Medium Grid 3 Accent 3" w:uiPriority="69"/>
+    <w:lsdException w:name="Dark List Accent 3" w:uiPriority="70"/>
+    <w:lsdException w:name="Colorful Shading Accent 3" w:uiPriority="71"/>
+    <w:lsdException w:name="Colorful List Accent 3" w:uiPriority="72"/>
+    <w:lsdException w:name="Colorful Grid Accent 3" w:uiPriority="73"/>
+    <w:lsdException w:name="Light Shading Accent 4" w:uiPriority="60"/>
+    <w:lsdException w:name="Light List Accent 4" w:uiPriority="61"/>
+    <w:lsdException w:name="Light Grid Accent 4" w:uiPriority="62"/>
+    <w:lsdException w:name="Medium Shading 1 Accent 4" w:uiPriority="63"/>
+    <w:lsdException w:name="Medium Shading 2 Accent 4" w:uiPriority="64"/>
+    <w:lsdException w:name="Medium List 1 Accent 4" w:uiPriority="65"/>
+    <w:lsdException w:name="Medium List 2 Accent 4" w:uiPriority="66"/>
+    <w:lsdException w:name="Medium Grid 1 Accent 4" w:uiPriority="67"/>
+    <w:lsdException w:name="Medium Grid 2 Accent 4" w:uiPriority="68"/>
+    <w:lsdException w:name="Medium Grid 3 Accent 4" w:uiPriority="69"/>
+    <w:lsdException w:name="Dark List Accent 4" w:uiPriority="70"/>
+    <w:lsdException w:name="Colorful Shading Accent 4" w:uiPriority="71"/>
+    <w:lsdException w:name="Colorful List Accent 4" w:uiPriority="72"/>
+    <w:lsdException w:name="Colorful Grid Accent 4" w:uiPriority="73"/>
+    <w:lsdException w:name="Light Shading Accent 5" w:uiPriority="60"/>
+    <w:lsdException w:name="Light List Accent 5" w:uiPriority="61"/>
+    <w:lsdException w:name="Light Grid Accent 5" w:uiPriority="62"/>
+    <w:lsdException w:name="Medium Shading 1 Accent 5" w:uiPriority="63"/>
+    <w:lsdException w:name="Medium Shading 2 Accent 5" w:uiPriority="64"/>
+    <w:lsdException w:name="Medium List 1 Accent 5" w:uiPriority="65"/>
+    <w:lsdException w:name="Medium List 2 Accent 5" w:uiPriority="66"/>
+    <w:lsdException w:name="Medium Grid 1 Accent 5" w:uiPriority="67"/>
+    <w:lsdException w:name="Medium Grid 2 Accent 5" w:uiPriority="68"/>
+    <w:lsdException w:name="Medium Grid 3 Accent 5" w:uiPriority="69"/>
+    <w:lsdException w:name="Dark List Accent 5" w:uiPriority="70"/>
+    <w:lsdException w:name="Colorful Shading Accent 5" w:uiPriority="71"/>
+    <w:lsdException w:name="Colorful List Accent 5" w:uiPriority="72"/>
+    <w:lsdException w:name="Colorful Grid Accent 5" w:uiPriority="73"/>
+    <w:lsdException w:name="Light Shading Accent 6" w:uiPriority="60"/>
+    <w:lsdException w:name="Light List Accent 6" w:uiPriority="61"/>
+    <w:lsdException w:name="Light Grid Accent 6" w:uiPriority="62"/>
+    <w:lsdException w:name="Medium Shading 1 Accent 6" w:uiPriority="63"/>
+    <w:lsdException w:name="Medium Shading 2 Accent 6" w:uiPriority="64"/>
+    <w:lsdException w:name="Medium List 1 Accent 6" w:uiPriority="65"/>
+    <w:lsdException w:name="Medium List 2 Accent 6" w:uiPriority="66"/>
+    <w:lsdException w:name="Medium Grid 1 Accent 6" w:uiPriority="67"/>
+    <w:lsdException w:name="Medium Grid 2 Accent 6" w:uiPriority="68"/>
+    <w:lsdException w:name="Medium Grid 3 Accent 6" w:uiPriority="69"/>
+    <w:lsdException w:name="Dark List Accent 6" w:uiPriority="70"/>
+    <w:lsdException w:name="Colorful Shading Accent 6" w:uiPriority="71"/>
+    <w:lsdException w:name="Colorful List Accent 6" w:uiPriority="72"/>
+    <w:lsdException w:name="Colorful Grid Accent 6" w:uiPriority="73"/>
+    <w:lsdException w:name="Subtle Emphasis" w:uiPriority="19" w:qFormat="1"/>
+    <w:lsdException w:name="Intense Emphasis" w:uiPriority="21" w:qFormat="1"/>
+    <w:lsdException w:name="Subtle Reference" w:uiPriority="31" w:qFormat="1"/>
+    <w:lsdException w:name="Intense Reference" w:uiPriority="32" w:qFormat="1"/>
+    <w:lsdException w:name="Book Title" w:uiPriority="33" w:qFormat="1"/>
+    <w:lsdException w:name="Bibliography" w:semiHidden="1" w:uiPriority="37" w:unhideWhenUsed="1"/>
+    <w:lsdException w:name="TOC Heading" w:semiHidden="1" w:uiPriority="39" w:unhideWhenUsed="1" w:qFormat="1"/>
+    <w:lsdException w:name="Plain Table 1" w:uiPriority="41"/>
+    <w:lsdException w:name="Plain Table 2" w:uiPriority="42"/>
+    <w:lsdException w:name="Plain Table 3" w:uiPriority="43"/>
+    <w:lsdException w:name="Plain Table 4" w:uiPriority="44"/>
+    <w:lsdException w:name="Plain Table 5" w:uiPriority="45"/>
+    <w:lsdException w:name="Grid Table Light" w:uiPriority="40"/>
+    <w:lsdException w:name="Grid Table 1 Light" w:uiPriority="46"/>
+    <w:lsdException w:name="Grid Table 2" w:uiPriority="47"/>
+    <w:lsdException w:name="Grid Table 3" w:uiPriority="48"/>
+    <w:lsdException w:name="Grid Table 4" w:uiPriority="49"/>
+    <w:lsdException w:name="Grid Table 5 Dark" w:uiPriority="50"/>
+    <w:lsdException w:name="Grid Table 6 Colorful" w:uiPriority="51"/>
+    <w:lsdException w:name="Grid Table 7 Colorful" w:uiPriority="52"/>
+    <w:lsdException w:name="Grid Table 1 Light Accent 1" w:uiPriority="46"/>
+    <w:lsdException w:name="Grid Table 2 Accent 1" w:uiPriority="47"/>
+    <w:lsdException w:name="Grid Table 3 Accent 1" w:uiPriority="48"/>
+    <w:lsdException w:name="Grid Table 4 Accent 1" w:uiPriority="49"/>
+    <w:lsdException w:name="Grid Table 5 Dark Accent 1" w:uiPriority="50"/>
+    <w:lsdException w:name="Grid Table 6 Colorful Accent 1" w:uiPriority="51"/>
+    <w:lsdException w:name="Grid Table 7 Colorful Accent 1" w:uiPriority="52"/>
+    <w:lsdException w:name="Grid Table 1 Light Accent 2" w:uiPriority="46"/>
+    <w:lsdException w:name="Grid Table 2 Accent 2" w:uiPriority="47"/>
+    <w:lsdException w:name="Grid Table 3 Accent 2" w:uiPriority="48"/>
+    <w:lsdException w:name="Grid Table 4 Accent 2" w:uiPriority="49"/>
+    <w:lsdException w:name="Grid Table 5 Dark Accent 2" w:uiPriority="50"/>
+    <w:lsdException w:name="Grid Table 6 Colorful Accent 2" w:uiPriority="51"/>
+    <w:lsdException w:name="Grid Table 7 Colorful Accent 2" w:uiPriority="52"/>
+    <w:lsdException w:name="Grid Table 1 Light Accent 3" w:uiPriority="46"/>
+    <w:lsdException w:name="Grid Table 2 Accent 3" w:uiPriority="47"/>
+    <w:lsdException w:name="Grid Table 3 Accent 3" w:uiPriority="48"/>
+    <w:lsdException w:name="Grid Table 4 Accent 3" w:uiPriority="49"/>
+    <w:lsdException w:name="Grid Table 5 Dark Accent 3" w:uiPriority="50"/>
+    <w:lsdException w:name="Grid Table 6 Colorful Accent 3" w:uiPriority="51"/>
+    <w:lsdException w:name="Grid Table 7 Colorful Accent 3" w:uiPriority="52"/>
+    <w:lsdException w:name="Grid Table 1 Light Accent 4" w:uiPriority="46"/>
+    <w:lsdException w:name="Grid Table 2 Accent 4" w:uiPriority="47"/>
+    <w:lsdException w:name="Grid Table 3 Accent 4" w:uiPriority="48"/>
+    <w:lsdException w:name="Grid Table 4 Accent 4" w:uiPriority="49"/>
+    <w:lsdException w:name="Grid Table 5 Dark Accent 4" w:uiPriority="50"/>
+    <w:lsdException w:name="Grid Table 6 Colorful Accent 4" w:uiPriority="51"/>
+    <w:lsdException w:name="Grid Table 7 Colorful Accent 4" w:uiPriority="52"/>
+    <w:lsdException w:name="Grid Table 1 Light Accent 5" w:uiPriority="46"/>
+    <w:lsdException w:name="Grid Table 2 Accent 5" w:uiPriority="47"/>
+    <w:lsdException w:name="Grid Table 3 Accent 5" w:uiPriority="48"/>
+    <w:lsdException w:name="Grid Table 4 Accent 5" w:uiPriority="49"/>
+    <w:lsdException w:name="Grid Table 5 Dark Accent 5" w:uiPriority="50"/>
+    <w:lsdException w:name="Grid Table 6 Colorful Accent 5" w:uiPriority="51"/>
+    <w:lsdException w:name="Grid Table 7 Colorful Accent 5" w:uiPriority="52"/>
+    <w:lsdException w:name="Grid Table 1 Light Accent 6" w:uiPriority="46"/>
+    <w:lsdException w:name="Grid Table 2 Accent 6" w:uiPriority="47"/>
+    <w:lsdException w:name="Grid Table 3 Accent 6" w:uiPriority="48"/>
+    <w:lsdException w:name="Grid Table 4 Accent 6" w:uiPriority="49"/>
+    <w:lsdException w:name="Grid Table 5 Dark Accent 6" w:uiPriority="50"/>
+    <w:lsdException w:name="Grid Table 6 Colorful Accent 6" w:uiPriority="51"/>
+    <w:lsdException w:name="Grid Table 7 Colorful Accent 6" w:uiPriority="52"/>
+    <w:lsdException w:name="List Table 1 Light" w:uiPriority="46"/>
+    <w:lsdException w:name="List Table 2" w:uiPriority="47"/>
+    <w:lsdException w:name="List Table 3" w:uiPriority="48"/>
+    <w:lsdException w:name="List Table 4" w:uiPriority="49"/>
+    <w:lsdException w:name="List Table 5 Dark" w:uiPriority="50"/>
+    <w:lsdException w:name="List Table 6 Colorful" w:uiPriority="51"/>
+    <w:lsdException w:name="List Table 7 Colorful" w:uiPriority="52"/>
+    <w:lsdException w:name="List Table 1 Light Accent 1" w:uiPriority="46"/>
+    <w:lsdException w:name="List Table 2 Accent 1" w:uiPriority="47"/>
+    <w:lsdException w:name="List Table 3 Accent 1" w:uiPriority="48"/>
+    <w:lsdException w:name="List Table 4 Accent 1" w:uiPriority="49"/>
+    <w:lsdException w:name="List Table 5 Dark Accent 1" w:uiPriority="50"/>
+    <w:lsdException w:name="List Table 6 Colorful Accent 1" w:uiPriority="51"/>
+    <w:lsdException w:name="List Table 7 Colorful Accent 1" w:uiPriority="52"/>
+    <w:lsdException w:name="List Table 1 Light Accent 2" w:uiPriority="46"/>
+    <w:lsdException w:name="List Table 2 Accent 2" w:uiPriority="47"/>
+    <w:lsdException w:name="List Table 3 Accent 2" w:uiPriority="48"/>
+    <w:lsdException w:name="List Table 4 Accent 2" w:uiPriority="49"/>
+    <w:lsdException w:name="List Table 5 Dark Accent 2" w:uiPriority="50"/>
+    <w:lsdException w:name="List Table 6 Colorful Accent 2" w:uiPriority="51"/>
+    <w:lsdException w:name="List Table 7 Colorful Accent 2" w:uiPriority="52"/>
+    <w:lsdException w:name="List Table 1 Light Accent 3" w:uiPriority="46"/>
+    <w:lsdException w:name="List Table 2 Accent 3" w:uiPriority="47"/>
+    <w:lsdException w:name="List Table 3 Accent 3" w:uiPriority="48"/>
+    <w:lsdException w:name="List Table 4 Accent 3" w:uiPriority="49"/>
+    <w:lsdException w:name="List Table 5 Dark Accent 3" w:uiPriority="50"/>
+    <w:lsdException w:name="List Table 6 Colorful Accent 3" w:uiPriority="51"/>
+    <w:lsdException w:name="List Table 7 Colorful Accent 3" w:uiPriority="52"/>
+    <w:lsdException w:name="List Table 1 Light Accent 4" w:uiPriority="46"/>
+    <w:lsdException w:name="List Table 2 Accent 4" w:uiPriority="47"/>
+    <w:lsdException w:name="List Table 3 Accent 4" w:uiPriority="48"/>
+    <w:lsdException w:name="List Table 4 Accent 4" w:uiPriority="49"/>
+    <w:lsdException w:name="List Table 5 Dark Accent 4" w:uiPriority="50"/>
+    <w:lsdException w:name="List Table 6 Colorful Accent 4" w:uiPriority="51"/>
+    <w:lsdException w:name="List Table 7 Colorful Accent 4" w:uiPriority="52"/>
+    <w:lsdException w:name="List Table 1 Light Accent 5" w:uiPriority="46"/>
+    <w:lsdException w:name="List Table 2 Accent 5" w:uiPriority="47"/>
+    <w:lsdException w:name="List Table 3 Accent 5" w:uiPriority="48"/>
+    <w:lsdException w:name="List Table 4 Accent 5" w:uiPriority="49"/>
+    <w:lsdException w:name="List Table 5 Dark Accent 5" w:uiPriority="50"/>
+    <w:lsdException w:name="List Table 6 Colorful Accent 5" w:uiPriority="51"/>
+    <w:lsdException w:name="List Table 7 Colorful Accent 5" w:uiPriority="52"/>
+    <w:lsdException w:name="List Table 1 Light Accent 6" w:uiPriority="46"/>
+    <w:lsdException w:name="List Table 2 Accent 6" w:uiPriority="47"/>
+    <w:lsdException w:name="List Table 3 Accent 6" w:uiPriority="48"/>
+    <w:lsdException w:name="List Table 4 Accent 6" w:uiPriority="49"/>
+    <w:lsdException w:name="List Table 5 Dark Accent 6" w:uiPriority="50"/>
+    <w:lsdException w:name="List Table 6 Colorful Accent 6" w:uiPriority="51"/>
+    <w:lsdException w:name="List Table 7 Colorful Accent 6" w:uiPriority="52"/>
+    <w:lsdException w:name="Mention" w:semiHidden="1" w:unhideWhenUsed="1"/>
+    <w:lsdException w:name="Smart Hyperlink" w:semiHidden="1" w:unhideWhenUsed="1"/>
+    <w:lsdException w:name="Hashtag" w:semiHidden="1" w:unhideWhenUsed="1"/>
+    <w:lsdException w:name="Unresolved Mention" w:semiHidden="1" w:unhideWhenUsed="1"/>
   </w:latentStyles>
-  <w:style w:type="paragraph" w:default="1" w:styleId="a">
+  <w:style w:type="paragraph" w:default="1" w:styleId="Normal">
     <w:name w:val="Normal"/>
     <w:qFormat/>
     <w:rsid w:val="00A8278C"/>
   </w:style>
-  <w:style w:type="character" w:default="1" w:styleId="a0">
+  <w:style w:type="character" w:default="1" w:styleId="DefaultParagraphFont">
     <w:name w:val="Default Paragraph Font"/>
     <w:uiPriority w:val="1"/>
     <w:semiHidden/>
     <w:unhideWhenUsed/>
   </w:style>
-  <w:style w:type="table" w:default="1" w:styleId="a1">
+  <w:style w:type="table" w:default="1" w:styleId="TableNormal">
     <w:name w:val="Normal Table"/>
     <w:uiPriority w:val="99"/>
     <w:semiHidden/>
     <w:unhideWhenUsed/>
-    <w:qFormat/>
     <w:tblPr>
       <w:tblInd w:w="0" w:type="dxa"/>
       <w:tblCellMar>
@@ -2227,15 +2629,15 @@
       </w:tblCellMar>
     </w:tblPr>
   </w:style>
-  <w:style w:type="numbering" w:default="1" w:styleId="a2">
+  <w:style w:type="numbering" w:default="1" w:styleId="NoList">
     <w:name w:val="No List"/>
     <w:uiPriority w:val="99"/>
     <w:semiHidden/>
     <w:unhideWhenUsed/>
   </w:style>
-  <w:style w:type="paragraph" w:styleId="a3">
+  <w:style w:type="paragraph" w:styleId="ListParagraph">
     <w:name w:val="List Paragraph"/>
-    <w:basedOn w:val="a"/>
+    <w:basedOn w:val="Normal"/>
     <w:uiPriority w:val="34"/>
     <w:qFormat/>
     <w:rsid w:val="00F41735"/>
@@ -2502,7 +2904,7 @@
   <a:extraClrSchemeLst/>
   <a:extLst>
     <a:ext uri="{05A4C25C-085E-4340-85A3-A5531E510DB2}">
-      <thm15:themeFamily xmlns:thm15="http://schemas.microsoft.com/office/thememl/2012/main" xmlns="" name="Office Theme" id="{62F939B6-93AF-4DB8-9C6B-D6C7DFDC589F}" vid="{4A3C46E8-61CC-4603-A589-7422A47A8E4A}"/>
+      <thm15:themeFamily xmlns:thm15="http://schemas.microsoft.com/office/thememl/2012/main" name="Office Theme" id="{62F939B6-93AF-4DB8-9C6B-D6C7DFDC589F}" vid="{4A3C46E8-61CC-4603-A589-7422A47A8E4A}"/>
     </a:ext>
   </a:extLst>
 </a:theme>

</xml_diff>

<commit_message>
add assembly code to doc
</commit_message>
<xml_diff>
--- a/Lab1/Archlab1.docx
+++ b/Lab1/Archlab1.docx
@@ -618,23 +618,35 @@
           <w:rFonts w:hint="cs"/>
           <w:rtl/>
         </w:rPr>
-        <w:t xml:space="preserve"> קוד אסמבלי (עפ"י הפקודות המוגדרות בשאלה</w:t>
-      </w:r>
-      <w:proofErr w:type="gramStart"/>
+        <w:t xml:space="preserve"> </w:t>
+      </w:r>
       <w:r>
         <w:rPr>
           <w:rFonts w:hint="cs"/>
           <w:rtl/>
         </w:rPr>
-        <w:t>) :</w:t>
-      </w:r>
-      <w:proofErr w:type="gramEnd"/>
+        <w:t>פסאודו-קוד</w:t>
+      </w:r>
       <w:r>
         <w:rPr>
           <w:rFonts w:hint="cs"/>
           <w:rtl/>
         </w:rPr>
-        <w:t xml:space="preserve"> </w:t>
+        <w:t xml:space="preserve"> (עפ"י הפקודות המוגדרות בשאלה</w:t>
+      </w:r>
+      <w:r>
+        <w:rPr>
+          <w:rFonts w:hint="cs"/>
+          <w:rtl/>
+        </w:rPr>
+        <w:t>, קוד אסמבלי מצורף בסוף המסמך</w:t>
+      </w:r>
+      <w:r>
+        <w:rPr>
+          <w:rFonts w:hint="cs"/>
+          <w:rtl/>
+        </w:rPr>
+        <w:t xml:space="preserve">): </w:t>
       </w:r>
     </w:p>
     <w:p>
@@ -1304,7 +1316,35 @@
           <w:rFonts w:hint="cs"/>
           <w:rtl/>
         </w:rPr>
-        <w:t xml:space="preserve"> קוד אסמבלי (עפ"י הפקודות המוגדרות בשאלה): </w:t>
+        <w:t xml:space="preserve"> </w:t>
+      </w:r>
+      <w:r>
+        <w:rPr>
+          <w:rFonts w:hint="cs"/>
+          <w:rtl/>
+        </w:rPr>
+        <w:t>פסאודו-</w:t>
+      </w:r>
+      <w:r>
+        <w:rPr>
+          <w:rFonts w:hint="cs"/>
+          <w:rtl/>
+        </w:rPr>
+        <w:t>קוד (עפ"י הפקודות המוגדרות בשאלה</w:t>
+      </w:r>
+      <w:r>
+        <w:rPr>
+          <w:rFonts w:hint="cs"/>
+          <w:rtl/>
+        </w:rPr>
+        <w:t>, קוד אסמבלי מצורף בסוף המסמך</w:t>
+      </w:r>
+      <w:r>
+        <w:rPr>
+          <w:rFonts w:hint="cs"/>
+          <w:rtl/>
+        </w:rPr>
+        <w:t xml:space="preserve">): </w:t>
       </w:r>
     </w:p>
     <w:p>
@@ -1641,8 +1681,6 @@
       <w:r>
         <w:t>7</w:t>
       </w:r>
-      <w:bookmarkStart w:id="0" w:name="_GoBack"/>
-      <w:bookmarkEnd w:id="0"/>
     </w:p>
     <w:p>
       <w:pPr>
@@ -1723,6 +1761,1272 @@
           <w:rtl/>
         </w:rPr>
         <w:t>הקבצים מצורפים.</w:t>
+      </w:r>
+    </w:p>
+    <w:p>
+      <w:pPr>
+        <w:rPr>
+          <w:rtl/>
+        </w:rPr>
+      </w:pPr>
+      <w:r>
+        <w:rPr>
+          <w:rtl/>
+        </w:rPr>
+        <w:br w:type="page"/>
+      </w:r>
+    </w:p>
+    <w:p>
+      <w:pPr>
+        <w:bidi/>
+        <w:rPr>
+          <w:u w:val="single"/>
+          <w:rtl/>
+        </w:rPr>
+      </w:pPr>
+      <w:r>
+        <w:rPr>
+          <w:rFonts w:hint="cs"/>
+          <w:u w:val="single"/>
+          <w:rtl/>
+        </w:rPr>
+        <w:lastRenderedPageBreak/>
+        <w:t>נספחים</w:t>
+      </w:r>
+    </w:p>
+    <w:p>
+      <w:pPr>
+        <w:bidi/>
+        <w:rPr>
+          <w:rtl/>
+        </w:rPr>
+      </w:pPr>
+      <w:r>
+        <w:rPr>
+          <w:rFonts w:hint="cs"/>
+          <w:rtl/>
+        </w:rPr>
+        <w:t>קוד אסמבלי שאלה 3:</w:t>
+      </w:r>
+    </w:p>
+    <w:p>
+      <w:pPr>
+        <w:autoSpaceDE w:val="0"/>
+        <w:autoSpaceDN w:val="0"/>
+        <w:adjustRightInd w:val="0"/>
+        <w:spacing w:after="0" w:line="240" w:lineRule="auto"/>
+        <w:rPr>
+          <w:rFonts w:ascii="Courier New" w:hAnsi="Courier New" w:cs="Courier New"/>
+          <w:color w:val="000000"/>
+          <w:sz w:val="20"/>
+          <w:szCs w:val="20"/>
+          <w:highlight w:val="white"/>
+        </w:rPr>
+      </w:pPr>
+      <w:proofErr w:type="gramStart"/>
+      <w:r>
+        <w:rPr>
+          <w:rFonts w:ascii="Courier New" w:hAnsi="Courier New" w:cs="Courier New"/>
+          <w:color w:val="000000"/>
+          <w:sz w:val="20"/>
+          <w:szCs w:val="20"/>
+          <w:highlight w:val="white"/>
+        </w:rPr>
+        <w:t>LD,  2</w:t>
+      </w:r>
+      <w:proofErr w:type="gramEnd"/>
+      <w:r>
+        <w:rPr>
+          <w:rFonts w:ascii="Courier New" w:hAnsi="Courier New" w:cs="Courier New"/>
+          <w:color w:val="000000"/>
+          <w:sz w:val="20"/>
+          <w:szCs w:val="20"/>
+          <w:highlight w:val="white"/>
+        </w:rPr>
+        <w:t>, 0, 1, 1000</w:t>
+      </w:r>
+    </w:p>
+    <w:p>
+      <w:pPr>
+        <w:autoSpaceDE w:val="0"/>
+        <w:autoSpaceDN w:val="0"/>
+        <w:adjustRightInd w:val="0"/>
+        <w:spacing w:after="0" w:line="240" w:lineRule="auto"/>
+        <w:rPr>
+          <w:rFonts w:ascii="Courier New" w:hAnsi="Courier New" w:cs="Courier New"/>
+          <w:color w:val="000000"/>
+          <w:sz w:val="20"/>
+          <w:szCs w:val="20"/>
+          <w:highlight w:val="white"/>
+        </w:rPr>
+      </w:pPr>
+      <w:proofErr w:type="gramStart"/>
+      <w:r>
+        <w:rPr>
+          <w:rFonts w:ascii="Courier New" w:hAnsi="Courier New" w:cs="Courier New"/>
+          <w:color w:val="000000"/>
+          <w:sz w:val="20"/>
+          <w:szCs w:val="20"/>
+          <w:highlight w:val="white"/>
+        </w:rPr>
+        <w:t>LD,  3</w:t>
+      </w:r>
+      <w:proofErr w:type="gramEnd"/>
+      <w:r>
+        <w:rPr>
+          <w:rFonts w:ascii="Courier New" w:hAnsi="Courier New" w:cs="Courier New"/>
+          <w:color w:val="000000"/>
+          <w:sz w:val="20"/>
+          <w:szCs w:val="20"/>
+          <w:highlight w:val="white"/>
+        </w:rPr>
+        <w:t>, 0, 1, 1001</w:t>
+      </w:r>
+    </w:p>
+    <w:p>
+      <w:pPr>
+        <w:autoSpaceDE w:val="0"/>
+        <w:autoSpaceDN w:val="0"/>
+        <w:adjustRightInd w:val="0"/>
+        <w:spacing w:after="0" w:line="240" w:lineRule="auto"/>
+        <w:rPr>
+          <w:rFonts w:ascii="Courier New" w:hAnsi="Courier New" w:cs="Courier New"/>
+          <w:color w:val="000000"/>
+          <w:sz w:val="20"/>
+          <w:szCs w:val="20"/>
+          <w:highlight w:val="white"/>
+        </w:rPr>
+      </w:pPr>
+      <w:r>
+        <w:rPr>
+          <w:rFonts w:ascii="Courier New" w:hAnsi="Courier New" w:cs="Courier New"/>
+          <w:color w:val="000000"/>
+          <w:sz w:val="20"/>
+          <w:szCs w:val="20"/>
+          <w:highlight w:val="white"/>
+        </w:rPr>
+        <w:t>ADD, 6, 0, 1, 1</w:t>
+      </w:r>
+    </w:p>
+    <w:p>
+      <w:pPr>
+        <w:autoSpaceDE w:val="0"/>
+        <w:autoSpaceDN w:val="0"/>
+        <w:adjustRightInd w:val="0"/>
+        <w:spacing w:after="0" w:line="240" w:lineRule="auto"/>
+        <w:rPr>
+          <w:rFonts w:ascii="Courier New" w:hAnsi="Courier New" w:cs="Courier New"/>
+          <w:color w:val="000000"/>
+          <w:sz w:val="20"/>
+          <w:szCs w:val="20"/>
+          <w:highlight w:val="white"/>
+        </w:rPr>
+      </w:pPr>
+      <w:r>
+        <w:rPr>
+          <w:rFonts w:ascii="Courier New" w:hAnsi="Courier New" w:cs="Courier New"/>
+          <w:color w:val="000000"/>
+          <w:sz w:val="20"/>
+          <w:szCs w:val="20"/>
+          <w:highlight w:val="white"/>
+        </w:rPr>
+        <w:t>JEQ, 0, 2, 0, 24</w:t>
+      </w:r>
+    </w:p>
+    <w:p>
+      <w:pPr>
+        <w:autoSpaceDE w:val="0"/>
+        <w:autoSpaceDN w:val="0"/>
+        <w:adjustRightInd w:val="0"/>
+        <w:spacing w:after="0" w:line="240" w:lineRule="auto"/>
+        <w:rPr>
+          <w:rFonts w:ascii="Courier New" w:hAnsi="Courier New" w:cs="Courier New"/>
+          <w:color w:val="000000"/>
+          <w:sz w:val="20"/>
+          <w:szCs w:val="20"/>
+          <w:highlight w:val="white"/>
+        </w:rPr>
+      </w:pPr>
+      <w:r>
+        <w:rPr>
+          <w:rFonts w:ascii="Courier New" w:hAnsi="Courier New" w:cs="Courier New"/>
+          <w:color w:val="000000"/>
+          <w:sz w:val="20"/>
+          <w:szCs w:val="20"/>
+          <w:highlight w:val="white"/>
+        </w:rPr>
+        <w:t>JEQ, 0, 3, 0, 24</w:t>
+      </w:r>
+    </w:p>
+    <w:p>
+      <w:pPr>
+        <w:autoSpaceDE w:val="0"/>
+        <w:autoSpaceDN w:val="0"/>
+        <w:adjustRightInd w:val="0"/>
+        <w:spacing w:after="0" w:line="240" w:lineRule="auto"/>
+        <w:rPr>
+          <w:rFonts w:ascii="Courier New" w:hAnsi="Courier New" w:cs="Courier New"/>
+          <w:color w:val="000000"/>
+          <w:sz w:val="20"/>
+          <w:szCs w:val="20"/>
+          <w:highlight w:val="white"/>
+        </w:rPr>
+      </w:pPr>
+      <w:r>
+        <w:rPr>
+          <w:rFonts w:ascii="Courier New" w:hAnsi="Courier New" w:cs="Courier New"/>
+          <w:color w:val="000000"/>
+          <w:sz w:val="20"/>
+          <w:szCs w:val="20"/>
+          <w:highlight w:val="white"/>
+        </w:rPr>
+        <w:t>XOR, 5, 2, 3, 0</w:t>
+      </w:r>
+    </w:p>
+    <w:p>
+      <w:pPr>
+        <w:autoSpaceDE w:val="0"/>
+        <w:autoSpaceDN w:val="0"/>
+        <w:adjustRightInd w:val="0"/>
+        <w:spacing w:after="0" w:line="240" w:lineRule="auto"/>
+        <w:rPr>
+          <w:rFonts w:ascii="Courier New" w:hAnsi="Courier New" w:cs="Courier New"/>
+          <w:color w:val="000000"/>
+          <w:sz w:val="20"/>
+          <w:szCs w:val="20"/>
+          <w:highlight w:val="white"/>
+        </w:rPr>
+      </w:pPr>
+      <w:r>
+        <w:rPr>
+          <w:rFonts w:ascii="Courier New" w:hAnsi="Courier New" w:cs="Courier New"/>
+          <w:color w:val="000000"/>
+          <w:sz w:val="20"/>
+          <w:szCs w:val="20"/>
+          <w:highlight w:val="white"/>
+        </w:rPr>
+        <w:t>JLT, 0, 0, 3, 8</w:t>
+      </w:r>
+    </w:p>
+    <w:p>
+      <w:pPr>
+        <w:autoSpaceDE w:val="0"/>
+        <w:autoSpaceDN w:val="0"/>
+        <w:adjustRightInd w:val="0"/>
+        <w:spacing w:after="0" w:line="240" w:lineRule="auto"/>
+        <w:rPr>
+          <w:rFonts w:ascii="Courier New" w:hAnsi="Courier New" w:cs="Courier New"/>
+          <w:color w:val="000000"/>
+          <w:sz w:val="20"/>
+          <w:szCs w:val="20"/>
+          <w:highlight w:val="white"/>
+        </w:rPr>
+      </w:pPr>
+      <w:r>
+        <w:rPr>
+          <w:rFonts w:ascii="Courier New" w:hAnsi="Courier New" w:cs="Courier New"/>
+          <w:color w:val="000000"/>
+          <w:sz w:val="20"/>
+          <w:szCs w:val="20"/>
+          <w:highlight w:val="white"/>
+        </w:rPr>
+        <w:t>SUB, 3, 0, 3, 0</w:t>
+      </w:r>
+    </w:p>
+    <w:p>
+      <w:pPr>
+        <w:autoSpaceDE w:val="0"/>
+        <w:autoSpaceDN w:val="0"/>
+        <w:adjustRightInd w:val="0"/>
+        <w:spacing w:after="0" w:line="240" w:lineRule="auto"/>
+        <w:rPr>
+          <w:rFonts w:ascii="Courier New" w:hAnsi="Courier New" w:cs="Courier New"/>
+          <w:color w:val="000000"/>
+          <w:sz w:val="20"/>
+          <w:szCs w:val="20"/>
+          <w:highlight w:val="white"/>
+        </w:rPr>
+      </w:pPr>
+      <w:r>
+        <w:rPr>
+          <w:rFonts w:ascii="Courier New" w:hAnsi="Courier New" w:cs="Courier New"/>
+          <w:color w:val="000000"/>
+          <w:sz w:val="20"/>
+          <w:szCs w:val="20"/>
+          <w:highlight w:val="white"/>
+        </w:rPr>
+        <w:t>JLT, 0, 0, 2, 10</w:t>
+      </w:r>
+    </w:p>
+    <w:p>
+      <w:pPr>
+        <w:autoSpaceDE w:val="0"/>
+        <w:autoSpaceDN w:val="0"/>
+        <w:adjustRightInd w:val="0"/>
+        <w:spacing w:after="0" w:line="240" w:lineRule="auto"/>
+        <w:rPr>
+          <w:rFonts w:ascii="Courier New" w:hAnsi="Courier New" w:cs="Courier New"/>
+          <w:color w:val="000000"/>
+          <w:sz w:val="20"/>
+          <w:szCs w:val="20"/>
+          <w:highlight w:val="white"/>
+        </w:rPr>
+      </w:pPr>
+      <w:r>
+        <w:rPr>
+          <w:rFonts w:ascii="Courier New" w:hAnsi="Courier New" w:cs="Courier New"/>
+          <w:color w:val="000000"/>
+          <w:sz w:val="20"/>
+          <w:szCs w:val="20"/>
+          <w:highlight w:val="white"/>
+        </w:rPr>
+        <w:t>SUB, 2, 0, 2, 0</w:t>
+      </w:r>
+    </w:p>
+    <w:p>
+      <w:pPr>
+        <w:autoSpaceDE w:val="0"/>
+        <w:autoSpaceDN w:val="0"/>
+        <w:adjustRightInd w:val="0"/>
+        <w:spacing w:after="0" w:line="240" w:lineRule="auto"/>
+        <w:rPr>
+          <w:rFonts w:ascii="Courier New" w:hAnsi="Courier New" w:cs="Courier New"/>
+          <w:color w:val="000000"/>
+          <w:sz w:val="20"/>
+          <w:szCs w:val="20"/>
+          <w:highlight w:val="white"/>
+        </w:rPr>
+      </w:pPr>
+      <w:r>
+        <w:rPr>
+          <w:rFonts w:ascii="Courier New" w:hAnsi="Courier New" w:cs="Courier New"/>
+          <w:color w:val="000000"/>
+          <w:sz w:val="20"/>
+          <w:szCs w:val="20"/>
+          <w:highlight w:val="white"/>
+        </w:rPr>
+        <w:t>JLT, 0, 3, 2, 20</w:t>
+      </w:r>
+    </w:p>
+    <w:p>
+      <w:pPr>
+        <w:autoSpaceDE w:val="0"/>
+        <w:autoSpaceDN w:val="0"/>
+        <w:adjustRightInd w:val="0"/>
+        <w:spacing w:after="0" w:line="240" w:lineRule="auto"/>
+        <w:rPr>
+          <w:rFonts w:ascii="Courier New" w:hAnsi="Courier New" w:cs="Courier New"/>
+          <w:color w:val="000000"/>
+          <w:sz w:val="20"/>
+          <w:szCs w:val="20"/>
+          <w:highlight w:val="white"/>
+        </w:rPr>
+      </w:pPr>
+      <w:r>
+        <w:rPr>
+          <w:rFonts w:ascii="Courier New" w:hAnsi="Courier New" w:cs="Courier New"/>
+          <w:color w:val="000000"/>
+          <w:sz w:val="20"/>
+          <w:szCs w:val="20"/>
+          <w:highlight w:val="white"/>
+        </w:rPr>
+        <w:t>JEQ, 0, 2, 6, 26</w:t>
+      </w:r>
+    </w:p>
+    <w:p>
+      <w:pPr>
+        <w:autoSpaceDE w:val="0"/>
+        <w:autoSpaceDN w:val="0"/>
+        <w:adjustRightInd w:val="0"/>
+        <w:spacing w:after="0" w:line="240" w:lineRule="auto"/>
+        <w:rPr>
+          <w:rFonts w:ascii="Courier New" w:hAnsi="Courier New" w:cs="Courier New"/>
+          <w:color w:val="000000"/>
+          <w:sz w:val="20"/>
+          <w:szCs w:val="20"/>
+          <w:highlight w:val="white"/>
+        </w:rPr>
+      </w:pPr>
+      <w:r>
+        <w:rPr>
+          <w:rFonts w:ascii="Courier New" w:hAnsi="Courier New" w:cs="Courier New"/>
+          <w:color w:val="000000"/>
+          <w:sz w:val="20"/>
+          <w:szCs w:val="20"/>
+          <w:highlight w:val="white"/>
+        </w:rPr>
+        <w:t>AND, 4, 2, 1, 1</w:t>
+      </w:r>
+    </w:p>
+    <w:p>
+      <w:pPr>
+        <w:autoSpaceDE w:val="0"/>
+        <w:autoSpaceDN w:val="0"/>
+        <w:adjustRightInd w:val="0"/>
+        <w:spacing w:after="0" w:line="240" w:lineRule="auto"/>
+        <w:rPr>
+          <w:rFonts w:ascii="Courier New" w:hAnsi="Courier New" w:cs="Courier New"/>
+          <w:color w:val="000000"/>
+          <w:sz w:val="20"/>
+          <w:szCs w:val="20"/>
+          <w:highlight w:val="white"/>
+        </w:rPr>
+      </w:pPr>
+      <w:r>
+        <w:rPr>
+          <w:rFonts w:ascii="Courier New" w:hAnsi="Courier New" w:cs="Courier New"/>
+          <w:color w:val="000000"/>
+          <w:sz w:val="20"/>
+          <w:szCs w:val="20"/>
+          <w:highlight w:val="white"/>
+        </w:rPr>
+        <w:t>JEQ, 0, 4, 0, 17</w:t>
+      </w:r>
+    </w:p>
+    <w:p>
+      <w:pPr>
+        <w:autoSpaceDE w:val="0"/>
+        <w:autoSpaceDN w:val="0"/>
+        <w:adjustRightInd w:val="0"/>
+        <w:spacing w:after="0" w:line="240" w:lineRule="auto"/>
+        <w:rPr>
+          <w:rFonts w:ascii="Courier New" w:hAnsi="Courier New" w:cs="Courier New"/>
+          <w:color w:val="000000"/>
+          <w:sz w:val="20"/>
+          <w:szCs w:val="20"/>
+          <w:highlight w:val="white"/>
+        </w:rPr>
+      </w:pPr>
+      <w:r>
+        <w:rPr>
+          <w:rFonts w:ascii="Courier New" w:hAnsi="Courier New" w:cs="Courier New"/>
+          <w:color w:val="000000"/>
+          <w:sz w:val="20"/>
+          <w:szCs w:val="20"/>
+          <w:highlight w:val="white"/>
+        </w:rPr>
+        <w:t>ADD, 3, 3, 3, 0</w:t>
+      </w:r>
+    </w:p>
+    <w:p>
+      <w:pPr>
+        <w:autoSpaceDE w:val="0"/>
+        <w:autoSpaceDN w:val="0"/>
+        <w:adjustRightInd w:val="0"/>
+        <w:spacing w:after="0" w:line="240" w:lineRule="auto"/>
+        <w:rPr>
+          <w:rFonts w:ascii="Courier New" w:hAnsi="Courier New" w:cs="Courier New"/>
+          <w:color w:val="000000"/>
+          <w:sz w:val="20"/>
+          <w:szCs w:val="20"/>
+          <w:highlight w:val="white"/>
+        </w:rPr>
+      </w:pPr>
+      <w:r>
+        <w:rPr>
+          <w:rFonts w:ascii="Courier New" w:hAnsi="Courier New" w:cs="Courier New"/>
+          <w:color w:val="000000"/>
+          <w:sz w:val="20"/>
+          <w:szCs w:val="20"/>
+          <w:highlight w:val="white"/>
+        </w:rPr>
+        <w:t>SUB, 2, 2, 1, 1</w:t>
+      </w:r>
+    </w:p>
+    <w:p>
+      <w:pPr>
+        <w:autoSpaceDE w:val="0"/>
+        <w:autoSpaceDN w:val="0"/>
+        <w:adjustRightInd w:val="0"/>
+        <w:spacing w:after="0" w:line="240" w:lineRule="auto"/>
+        <w:rPr>
+          <w:rFonts w:ascii="Courier New" w:hAnsi="Courier New" w:cs="Courier New"/>
+          <w:color w:val="000000"/>
+          <w:sz w:val="20"/>
+          <w:szCs w:val="20"/>
+          <w:highlight w:val="white"/>
+        </w:rPr>
+      </w:pPr>
+      <w:r>
+        <w:rPr>
+          <w:rFonts w:ascii="Courier New" w:hAnsi="Courier New" w:cs="Courier New"/>
+          <w:color w:val="000000"/>
+          <w:sz w:val="20"/>
+          <w:szCs w:val="20"/>
+          <w:highlight w:val="white"/>
+        </w:rPr>
+        <w:t>JEQ, 0, 0, 0, 11</w:t>
+      </w:r>
+    </w:p>
+    <w:p>
+      <w:pPr>
+        <w:autoSpaceDE w:val="0"/>
+        <w:autoSpaceDN w:val="0"/>
+        <w:adjustRightInd w:val="0"/>
+        <w:spacing w:after="0" w:line="240" w:lineRule="auto"/>
+        <w:rPr>
+          <w:rFonts w:ascii="Courier New" w:hAnsi="Courier New" w:cs="Courier New"/>
+          <w:color w:val="000000"/>
+          <w:sz w:val="20"/>
+          <w:szCs w:val="20"/>
+          <w:highlight w:val="white"/>
+        </w:rPr>
+      </w:pPr>
+      <w:r>
+        <w:rPr>
+          <w:rFonts w:ascii="Courier New" w:hAnsi="Courier New" w:cs="Courier New"/>
+          <w:color w:val="000000"/>
+          <w:sz w:val="20"/>
+          <w:szCs w:val="20"/>
+          <w:highlight w:val="white"/>
+        </w:rPr>
+        <w:t>RSF, 2, 2, 1, 1</w:t>
+      </w:r>
+    </w:p>
+    <w:p>
+      <w:pPr>
+        <w:autoSpaceDE w:val="0"/>
+        <w:autoSpaceDN w:val="0"/>
+        <w:adjustRightInd w:val="0"/>
+        <w:spacing w:after="0" w:line="240" w:lineRule="auto"/>
+        <w:rPr>
+          <w:rFonts w:ascii="Courier New" w:hAnsi="Courier New" w:cs="Courier New"/>
+          <w:color w:val="000000"/>
+          <w:sz w:val="20"/>
+          <w:szCs w:val="20"/>
+          <w:highlight w:val="white"/>
+        </w:rPr>
+      </w:pPr>
+      <w:r>
+        <w:rPr>
+          <w:rFonts w:ascii="Courier New" w:hAnsi="Courier New" w:cs="Courier New"/>
+          <w:color w:val="000000"/>
+          <w:sz w:val="20"/>
+          <w:szCs w:val="20"/>
+          <w:highlight w:val="white"/>
+        </w:rPr>
+        <w:t>LSF, 3, 3, 1, 1</w:t>
+      </w:r>
+    </w:p>
+    <w:p>
+      <w:pPr>
+        <w:autoSpaceDE w:val="0"/>
+        <w:autoSpaceDN w:val="0"/>
+        <w:adjustRightInd w:val="0"/>
+        <w:spacing w:after="0" w:line="240" w:lineRule="auto"/>
+        <w:rPr>
+          <w:rFonts w:ascii="Courier New" w:hAnsi="Courier New" w:cs="Courier New"/>
+          <w:color w:val="000000"/>
+          <w:sz w:val="20"/>
+          <w:szCs w:val="20"/>
+          <w:highlight w:val="white"/>
+        </w:rPr>
+      </w:pPr>
+      <w:r>
+        <w:rPr>
+          <w:rFonts w:ascii="Courier New" w:hAnsi="Courier New" w:cs="Courier New"/>
+          <w:color w:val="000000"/>
+          <w:sz w:val="20"/>
+          <w:szCs w:val="20"/>
+          <w:highlight w:val="white"/>
+        </w:rPr>
+        <w:t>JEQ, 0, 0, 0, 11</w:t>
+      </w:r>
+    </w:p>
+    <w:p>
+      <w:pPr>
+        <w:autoSpaceDE w:val="0"/>
+        <w:autoSpaceDN w:val="0"/>
+        <w:adjustRightInd w:val="0"/>
+        <w:spacing w:after="0" w:line="240" w:lineRule="auto"/>
+        <w:rPr>
+          <w:rFonts w:ascii="Courier New" w:hAnsi="Courier New" w:cs="Courier New"/>
+          <w:color w:val="000000"/>
+          <w:sz w:val="20"/>
+          <w:szCs w:val="20"/>
+          <w:highlight w:val="white"/>
+        </w:rPr>
+      </w:pPr>
+      <w:r>
+        <w:rPr>
+          <w:rFonts w:ascii="Courier New" w:hAnsi="Courier New" w:cs="Courier New"/>
+          <w:color w:val="000000"/>
+          <w:sz w:val="20"/>
+          <w:szCs w:val="20"/>
+          <w:highlight w:val="white"/>
+        </w:rPr>
+        <w:t>ADD, 4, 2, 0, 0</w:t>
+      </w:r>
+    </w:p>
+    <w:p>
+      <w:pPr>
+        <w:autoSpaceDE w:val="0"/>
+        <w:autoSpaceDN w:val="0"/>
+        <w:adjustRightInd w:val="0"/>
+        <w:spacing w:after="0" w:line="240" w:lineRule="auto"/>
+        <w:rPr>
+          <w:rFonts w:ascii="Courier New" w:hAnsi="Courier New" w:cs="Courier New"/>
+          <w:color w:val="000000"/>
+          <w:sz w:val="20"/>
+          <w:szCs w:val="20"/>
+          <w:highlight w:val="white"/>
+        </w:rPr>
+      </w:pPr>
+      <w:r>
+        <w:rPr>
+          <w:rFonts w:ascii="Courier New" w:hAnsi="Courier New" w:cs="Courier New"/>
+          <w:color w:val="000000"/>
+          <w:sz w:val="20"/>
+          <w:szCs w:val="20"/>
+          <w:highlight w:val="white"/>
+        </w:rPr>
+        <w:t>ADD, 2, 3, 0, 0</w:t>
+      </w:r>
+    </w:p>
+    <w:p>
+      <w:pPr>
+        <w:autoSpaceDE w:val="0"/>
+        <w:autoSpaceDN w:val="0"/>
+        <w:adjustRightInd w:val="0"/>
+        <w:spacing w:after="0" w:line="240" w:lineRule="auto"/>
+        <w:rPr>
+          <w:rFonts w:ascii="Courier New" w:hAnsi="Courier New" w:cs="Courier New"/>
+          <w:color w:val="000000"/>
+          <w:sz w:val="20"/>
+          <w:szCs w:val="20"/>
+          <w:highlight w:val="white"/>
+        </w:rPr>
+      </w:pPr>
+      <w:r>
+        <w:rPr>
+          <w:rFonts w:ascii="Courier New" w:hAnsi="Courier New" w:cs="Courier New"/>
+          <w:color w:val="000000"/>
+          <w:sz w:val="20"/>
+          <w:szCs w:val="20"/>
+          <w:highlight w:val="white"/>
+        </w:rPr>
+        <w:t>ADD, 3, 4, 0, 0</w:t>
+      </w:r>
+    </w:p>
+    <w:p>
+      <w:pPr>
+        <w:autoSpaceDE w:val="0"/>
+        <w:autoSpaceDN w:val="0"/>
+        <w:adjustRightInd w:val="0"/>
+        <w:spacing w:after="0" w:line="240" w:lineRule="auto"/>
+        <w:rPr>
+          <w:rFonts w:ascii="Courier New" w:hAnsi="Courier New" w:cs="Courier New"/>
+          <w:color w:val="000000"/>
+          <w:sz w:val="20"/>
+          <w:szCs w:val="20"/>
+          <w:highlight w:val="white"/>
+        </w:rPr>
+      </w:pPr>
+      <w:r>
+        <w:rPr>
+          <w:rFonts w:ascii="Courier New" w:hAnsi="Courier New" w:cs="Courier New"/>
+          <w:color w:val="000000"/>
+          <w:sz w:val="20"/>
+          <w:szCs w:val="20"/>
+          <w:highlight w:val="white"/>
+        </w:rPr>
+        <w:t>JEQ, 0, 0, 0, 11</w:t>
+      </w:r>
+    </w:p>
+    <w:p>
+      <w:pPr>
+        <w:autoSpaceDE w:val="0"/>
+        <w:autoSpaceDN w:val="0"/>
+        <w:adjustRightInd w:val="0"/>
+        <w:spacing w:after="0" w:line="240" w:lineRule="auto"/>
+        <w:rPr>
+          <w:rFonts w:ascii="Courier New" w:hAnsi="Courier New" w:cs="Courier New"/>
+          <w:color w:val="000000"/>
+          <w:sz w:val="20"/>
+          <w:szCs w:val="20"/>
+          <w:highlight w:val="white"/>
+        </w:rPr>
+      </w:pPr>
+      <w:proofErr w:type="gramStart"/>
+      <w:r>
+        <w:rPr>
+          <w:rFonts w:ascii="Courier New" w:hAnsi="Courier New" w:cs="Courier New"/>
+          <w:color w:val="000000"/>
+          <w:sz w:val="20"/>
+          <w:szCs w:val="20"/>
+          <w:highlight w:val="white"/>
+        </w:rPr>
+        <w:t>ST,  0</w:t>
+      </w:r>
+      <w:proofErr w:type="gramEnd"/>
+      <w:r>
+        <w:rPr>
+          <w:rFonts w:ascii="Courier New" w:hAnsi="Courier New" w:cs="Courier New"/>
+          <w:color w:val="000000"/>
+          <w:sz w:val="20"/>
+          <w:szCs w:val="20"/>
+          <w:highlight w:val="white"/>
+        </w:rPr>
+        <w:t>, 0, 1, 1002</w:t>
+      </w:r>
+    </w:p>
+    <w:p>
+      <w:pPr>
+        <w:autoSpaceDE w:val="0"/>
+        <w:autoSpaceDN w:val="0"/>
+        <w:adjustRightInd w:val="0"/>
+        <w:spacing w:after="0" w:line="240" w:lineRule="auto"/>
+        <w:rPr>
+          <w:rFonts w:ascii="Courier New" w:hAnsi="Courier New" w:cs="Courier New"/>
+          <w:color w:val="000000"/>
+          <w:sz w:val="20"/>
+          <w:szCs w:val="20"/>
+          <w:highlight w:val="white"/>
+        </w:rPr>
+      </w:pPr>
+      <w:r>
+        <w:rPr>
+          <w:rFonts w:ascii="Courier New" w:hAnsi="Courier New" w:cs="Courier New"/>
+          <w:color w:val="000000"/>
+          <w:sz w:val="20"/>
+          <w:szCs w:val="20"/>
+          <w:highlight w:val="white"/>
+        </w:rPr>
+        <w:t>HLT, 0, 0, 0, 0</w:t>
+      </w:r>
+    </w:p>
+    <w:p>
+      <w:pPr>
+        <w:autoSpaceDE w:val="0"/>
+        <w:autoSpaceDN w:val="0"/>
+        <w:adjustRightInd w:val="0"/>
+        <w:spacing w:after="0" w:line="240" w:lineRule="auto"/>
+        <w:rPr>
+          <w:rFonts w:ascii="Courier New" w:hAnsi="Courier New" w:cs="Courier New"/>
+          <w:color w:val="000000"/>
+          <w:sz w:val="20"/>
+          <w:szCs w:val="20"/>
+          <w:highlight w:val="white"/>
+        </w:rPr>
+      </w:pPr>
+      <w:r>
+        <w:rPr>
+          <w:rFonts w:ascii="Courier New" w:hAnsi="Courier New" w:cs="Courier New"/>
+          <w:color w:val="000000"/>
+          <w:sz w:val="20"/>
+          <w:szCs w:val="20"/>
+          <w:highlight w:val="white"/>
+        </w:rPr>
+        <w:t>JLE, 0, 0, 5, 28</w:t>
+      </w:r>
+    </w:p>
+    <w:p>
+      <w:pPr>
+        <w:autoSpaceDE w:val="0"/>
+        <w:autoSpaceDN w:val="0"/>
+        <w:adjustRightInd w:val="0"/>
+        <w:spacing w:after="0" w:line="240" w:lineRule="auto"/>
+        <w:rPr>
+          <w:rFonts w:ascii="Courier New" w:hAnsi="Courier New" w:cs="Courier New"/>
+          <w:color w:val="000000"/>
+          <w:sz w:val="20"/>
+          <w:szCs w:val="20"/>
+          <w:highlight w:val="white"/>
+        </w:rPr>
+      </w:pPr>
+      <w:r>
+        <w:rPr>
+          <w:rFonts w:ascii="Courier New" w:hAnsi="Courier New" w:cs="Courier New"/>
+          <w:color w:val="000000"/>
+          <w:sz w:val="20"/>
+          <w:szCs w:val="20"/>
+          <w:highlight w:val="white"/>
+        </w:rPr>
+        <w:t>SUB, 3, 0, 3, 0</w:t>
+      </w:r>
+    </w:p>
+    <w:p>
+      <w:pPr>
+        <w:autoSpaceDE w:val="0"/>
+        <w:autoSpaceDN w:val="0"/>
+        <w:adjustRightInd w:val="0"/>
+        <w:spacing w:after="0" w:line="240" w:lineRule="auto"/>
+        <w:rPr>
+          <w:rFonts w:ascii="Courier New" w:hAnsi="Courier New" w:cs="Courier New"/>
+          <w:color w:val="000000"/>
+          <w:sz w:val="20"/>
+          <w:szCs w:val="20"/>
+          <w:highlight w:val="white"/>
+        </w:rPr>
+      </w:pPr>
+      <w:proofErr w:type="gramStart"/>
+      <w:r>
+        <w:rPr>
+          <w:rFonts w:ascii="Courier New" w:hAnsi="Courier New" w:cs="Courier New"/>
+          <w:color w:val="000000"/>
+          <w:sz w:val="20"/>
+          <w:szCs w:val="20"/>
+          <w:highlight w:val="white"/>
+        </w:rPr>
+        <w:t>ST,  0</w:t>
+      </w:r>
+      <w:proofErr w:type="gramEnd"/>
+      <w:r>
+        <w:rPr>
+          <w:rFonts w:ascii="Courier New" w:hAnsi="Courier New" w:cs="Courier New"/>
+          <w:color w:val="000000"/>
+          <w:sz w:val="20"/>
+          <w:szCs w:val="20"/>
+          <w:highlight w:val="white"/>
+        </w:rPr>
+        <w:t>, 3, 1, 1002</w:t>
+      </w:r>
+    </w:p>
+    <w:p>
+      <w:pPr>
+        <w:rPr>
+          <w:rtl/>
+        </w:rPr>
+      </w:pPr>
+      <w:r>
+        <w:rPr>
+          <w:rFonts w:ascii="Courier New" w:hAnsi="Courier New" w:cs="Courier New"/>
+          <w:color w:val="000000"/>
+          <w:sz w:val="20"/>
+          <w:szCs w:val="20"/>
+          <w:highlight w:val="white"/>
+        </w:rPr>
+        <w:t>HLT, 0, 0, 0, 0</w:t>
+      </w:r>
+      <w:bookmarkStart w:id="0" w:name="_GoBack"/>
+      <w:bookmarkEnd w:id="0"/>
+    </w:p>
+    <w:p>
+      <w:pPr>
+        <w:rPr>
+          <w:rtl/>
+        </w:rPr>
+      </w:pPr>
+      <w:r>
+        <w:rPr>
+          <w:rtl/>
+        </w:rPr>
+        <w:br w:type="page"/>
+      </w:r>
+    </w:p>
+    <w:p>
+      <w:pPr>
+        <w:bidi/>
+        <w:rPr>
+          <w:rtl/>
+        </w:rPr>
+      </w:pPr>
+      <w:r>
+        <w:rPr>
+          <w:rFonts w:hint="cs"/>
+          <w:rtl/>
+        </w:rPr>
+        <w:lastRenderedPageBreak/>
+        <w:t>קוד אסמבלי שאלה 4:</w:t>
+      </w:r>
+    </w:p>
+    <w:p>
+      <w:pPr>
+        <w:autoSpaceDE w:val="0"/>
+        <w:autoSpaceDN w:val="0"/>
+        <w:adjustRightInd w:val="0"/>
+        <w:spacing w:after="0" w:line="240" w:lineRule="auto"/>
+        <w:rPr>
+          <w:rFonts w:ascii="Courier New" w:hAnsi="Courier New" w:cs="Courier New"/>
+          <w:color w:val="000000"/>
+          <w:sz w:val="20"/>
+          <w:szCs w:val="20"/>
+          <w:highlight w:val="white"/>
+        </w:rPr>
+      </w:pPr>
+      <w:r>
+        <w:rPr>
+          <w:rFonts w:ascii="Courier New" w:hAnsi="Courier New" w:cs="Courier New"/>
+          <w:color w:val="000000"/>
+          <w:sz w:val="20"/>
+          <w:szCs w:val="20"/>
+          <w:highlight w:val="white"/>
+        </w:rPr>
+        <w:t>ADD, 2, 1, 0, 1</w:t>
+      </w:r>
+    </w:p>
+    <w:p>
+      <w:pPr>
+        <w:autoSpaceDE w:val="0"/>
+        <w:autoSpaceDN w:val="0"/>
+        <w:adjustRightInd w:val="0"/>
+        <w:spacing w:after="0" w:line="240" w:lineRule="auto"/>
+        <w:rPr>
+          <w:rFonts w:ascii="Courier New" w:hAnsi="Courier New" w:cs="Courier New"/>
+          <w:color w:val="000000"/>
+          <w:sz w:val="20"/>
+          <w:szCs w:val="20"/>
+          <w:highlight w:val="white"/>
+        </w:rPr>
+      </w:pPr>
+      <w:r>
+        <w:rPr>
+          <w:rFonts w:ascii="Courier New" w:hAnsi="Courier New" w:cs="Courier New"/>
+          <w:color w:val="000000"/>
+          <w:sz w:val="20"/>
+          <w:szCs w:val="20"/>
+          <w:highlight w:val="white"/>
+        </w:rPr>
+        <w:t>ADD, 3, 1, 0, 1</w:t>
+      </w:r>
+    </w:p>
+    <w:p>
+      <w:pPr>
+        <w:autoSpaceDE w:val="0"/>
+        <w:autoSpaceDN w:val="0"/>
+        <w:adjustRightInd w:val="0"/>
+        <w:spacing w:after="0" w:line="240" w:lineRule="auto"/>
+        <w:rPr>
+          <w:rFonts w:ascii="Courier New" w:hAnsi="Courier New" w:cs="Courier New"/>
+          <w:color w:val="000000"/>
+          <w:sz w:val="20"/>
+          <w:szCs w:val="20"/>
+          <w:highlight w:val="white"/>
+        </w:rPr>
+      </w:pPr>
+      <w:r>
+        <w:rPr>
+          <w:rFonts w:ascii="Courier New" w:hAnsi="Courier New" w:cs="Courier New"/>
+          <w:color w:val="000000"/>
+          <w:sz w:val="20"/>
+          <w:szCs w:val="20"/>
+          <w:highlight w:val="white"/>
+        </w:rPr>
+        <w:t>ST, 0, 2, 1, 1000</w:t>
+      </w:r>
+    </w:p>
+    <w:p>
+      <w:pPr>
+        <w:autoSpaceDE w:val="0"/>
+        <w:autoSpaceDN w:val="0"/>
+        <w:adjustRightInd w:val="0"/>
+        <w:spacing w:after="0" w:line="240" w:lineRule="auto"/>
+        <w:rPr>
+          <w:rFonts w:ascii="Courier New" w:hAnsi="Courier New" w:cs="Courier New"/>
+          <w:color w:val="000000"/>
+          <w:sz w:val="20"/>
+          <w:szCs w:val="20"/>
+          <w:highlight w:val="white"/>
+        </w:rPr>
+      </w:pPr>
+      <w:r>
+        <w:rPr>
+          <w:rFonts w:ascii="Courier New" w:hAnsi="Courier New" w:cs="Courier New"/>
+          <w:color w:val="000000"/>
+          <w:sz w:val="20"/>
+          <w:szCs w:val="20"/>
+          <w:highlight w:val="white"/>
+        </w:rPr>
+        <w:t>ST, 0, 3, 1, 1001</w:t>
+      </w:r>
+    </w:p>
+    <w:p>
+      <w:pPr>
+        <w:autoSpaceDE w:val="0"/>
+        <w:autoSpaceDN w:val="0"/>
+        <w:adjustRightInd w:val="0"/>
+        <w:spacing w:after="0" w:line="240" w:lineRule="auto"/>
+        <w:rPr>
+          <w:rFonts w:ascii="Courier New" w:hAnsi="Courier New" w:cs="Courier New"/>
+          <w:color w:val="000000"/>
+          <w:sz w:val="20"/>
+          <w:szCs w:val="20"/>
+          <w:highlight w:val="white"/>
+        </w:rPr>
+      </w:pPr>
+      <w:r>
+        <w:rPr>
+          <w:rFonts w:ascii="Courier New" w:hAnsi="Courier New" w:cs="Courier New"/>
+          <w:color w:val="000000"/>
+          <w:sz w:val="20"/>
+          <w:szCs w:val="20"/>
+          <w:highlight w:val="white"/>
+        </w:rPr>
+        <w:t>ADD, 4, 1, 0, 1002</w:t>
+      </w:r>
+    </w:p>
+    <w:p>
+      <w:pPr>
+        <w:autoSpaceDE w:val="0"/>
+        <w:autoSpaceDN w:val="0"/>
+        <w:adjustRightInd w:val="0"/>
+        <w:spacing w:after="0" w:line="240" w:lineRule="auto"/>
+        <w:rPr>
+          <w:rFonts w:ascii="Courier New" w:hAnsi="Courier New" w:cs="Courier New"/>
+          <w:color w:val="000000"/>
+          <w:sz w:val="20"/>
+          <w:szCs w:val="20"/>
+          <w:highlight w:val="white"/>
+        </w:rPr>
+      </w:pPr>
+      <w:r>
+        <w:rPr>
+          <w:rFonts w:ascii="Courier New" w:hAnsi="Courier New" w:cs="Courier New"/>
+          <w:color w:val="000000"/>
+          <w:sz w:val="20"/>
+          <w:szCs w:val="20"/>
+          <w:highlight w:val="white"/>
+        </w:rPr>
+        <w:t>ADD, 5, 1, 0, 0</w:t>
+      </w:r>
+    </w:p>
+    <w:p>
+      <w:pPr>
+        <w:autoSpaceDE w:val="0"/>
+        <w:autoSpaceDN w:val="0"/>
+        <w:adjustRightInd w:val="0"/>
+        <w:spacing w:after="0" w:line="240" w:lineRule="auto"/>
+        <w:rPr>
+          <w:rFonts w:ascii="Courier New" w:hAnsi="Courier New" w:cs="Courier New"/>
+          <w:color w:val="000000"/>
+          <w:sz w:val="20"/>
+          <w:szCs w:val="20"/>
+          <w:highlight w:val="white"/>
+        </w:rPr>
+      </w:pPr>
+      <w:r>
+        <w:rPr>
+          <w:rFonts w:ascii="Courier New" w:hAnsi="Courier New" w:cs="Courier New"/>
+          <w:color w:val="000000"/>
+          <w:sz w:val="20"/>
+          <w:szCs w:val="20"/>
+          <w:highlight w:val="white"/>
+        </w:rPr>
+        <w:t>ADD, 6, 1, 0, 98</w:t>
+      </w:r>
+    </w:p>
+    <w:p>
+      <w:pPr>
+        <w:autoSpaceDE w:val="0"/>
+        <w:autoSpaceDN w:val="0"/>
+        <w:adjustRightInd w:val="0"/>
+        <w:spacing w:after="0" w:line="240" w:lineRule="auto"/>
+        <w:rPr>
+          <w:rFonts w:ascii="Courier New" w:hAnsi="Courier New" w:cs="Courier New"/>
+          <w:color w:val="000000"/>
+          <w:sz w:val="20"/>
+          <w:szCs w:val="20"/>
+          <w:highlight w:val="white"/>
+        </w:rPr>
+      </w:pPr>
+      <w:r>
+        <w:rPr>
+          <w:rFonts w:ascii="Courier New" w:hAnsi="Courier New" w:cs="Courier New"/>
+          <w:color w:val="000000"/>
+          <w:sz w:val="20"/>
+          <w:szCs w:val="20"/>
+          <w:highlight w:val="white"/>
+        </w:rPr>
+        <w:t>JEQ, 0, 5, 6, 15</w:t>
+      </w:r>
+    </w:p>
+    <w:p>
+      <w:pPr>
+        <w:autoSpaceDE w:val="0"/>
+        <w:autoSpaceDN w:val="0"/>
+        <w:adjustRightInd w:val="0"/>
+        <w:spacing w:after="0" w:line="240" w:lineRule="auto"/>
+        <w:rPr>
+          <w:rFonts w:ascii="Courier New" w:hAnsi="Courier New" w:cs="Courier New"/>
+          <w:color w:val="000000"/>
+          <w:sz w:val="20"/>
+          <w:szCs w:val="20"/>
+          <w:highlight w:val="white"/>
+        </w:rPr>
+      </w:pPr>
+      <w:r>
+        <w:rPr>
+          <w:rFonts w:ascii="Courier New" w:hAnsi="Courier New" w:cs="Courier New"/>
+          <w:color w:val="000000"/>
+          <w:sz w:val="20"/>
+          <w:szCs w:val="20"/>
+          <w:highlight w:val="white"/>
+        </w:rPr>
+        <w:t>ADD, 7, 2, 3, 0</w:t>
+      </w:r>
+    </w:p>
+    <w:p>
+      <w:pPr>
+        <w:autoSpaceDE w:val="0"/>
+        <w:autoSpaceDN w:val="0"/>
+        <w:adjustRightInd w:val="0"/>
+        <w:spacing w:after="0" w:line="240" w:lineRule="auto"/>
+        <w:rPr>
+          <w:rFonts w:ascii="Courier New" w:hAnsi="Courier New" w:cs="Courier New"/>
+          <w:color w:val="000000"/>
+          <w:sz w:val="20"/>
+          <w:szCs w:val="20"/>
+          <w:highlight w:val="white"/>
+        </w:rPr>
+      </w:pPr>
+      <w:r>
+        <w:rPr>
+          <w:rFonts w:ascii="Courier New" w:hAnsi="Courier New" w:cs="Courier New"/>
+          <w:color w:val="000000"/>
+          <w:sz w:val="20"/>
+          <w:szCs w:val="20"/>
+          <w:highlight w:val="white"/>
+        </w:rPr>
+        <w:t>ADD, 2, 3, 0, 0</w:t>
+      </w:r>
+    </w:p>
+    <w:p>
+      <w:pPr>
+        <w:autoSpaceDE w:val="0"/>
+        <w:autoSpaceDN w:val="0"/>
+        <w:adjustRightInd w:val="0"/>
+        <w:spacing w:after="0" w:line="240" w:lineRule="auto"/>
+        <w:rPr>
+          <w:rFonts w:ascii="Courier New" w:hAnsi="Courier New" w:cs="Courier New"/>
+          <w:color w:val="000000"/>
+          <w:sz w:val="20"/>
+          <w:szCs w:val="20"/>
+          <w:highlight w:val="white"/>
+        </w:rPr>
+      </w:pPr>
+      <w:r>
+        <w:rPr>
+          <w:rFonts w:ascii="Courier New" w:hAnsi="Courier New" w:cs="Courier New"/>
+          <w:color w:val="000000"/>
+          <w:sz w:val="20"/>
+          <w:szCs w:val="20"/>
+          <w:highlight w:val="white"/>
+        </w:rPr>
+        <w:t>ADD, 3, 7, 0, 0</w:t>
+      </w:r>
+    </w:p>
+    <w:p>
+      <w:pPr>
+        <w:autoSpaceDE w:val="0"/>
+        <w:autoSpaceDN w:val="0"/>
+        <w:adjustRightInd w:val="0"/>
+        <w:spacing w:after="0" w:line="240" w:lineRule="auto"/>
+        <w:rPr>
+          <w:rFonts w:ascii="Courier New" w:hAnsi="Courier New" w:cs="Courier New"/>
+          <w:color w:val="000000"/>
+          <w:sz w:val="20"/>
+          <w:szCs w:val="20"/>
+          <w:highlight w:val="white"/>
+        </w:rPr>
+      </w:pPr>
+      <w:proofErr w:type="gramStart"/>
+      <w:r>
+        <w:rPr>
+          <w:rFonts w:ascii="Courier New" w:hAnsi="Courier New" w:cs="Courier New"/>
+          <w:color w:val="000000"/>
+          <w:sz w:val="20"/>
+          <w:szCs w:val="20"/>
+          <w:highlight w:val="white"/>
+        </w:rPr>
+        <w:t>ST,  0</w:t>
+      </w:r>
+      <w:proofErr w:type="gramEnd"/>
+      <w:r>
+        <w:rPr>
+          <w:rFonts w:ascii="Courier New" w:hAnsi="Courier New" w:cs="Courier New"/>
+          <w:color w:val="000000"/>
+          <w:sz w:val="20"/>
+          <w:szCs w:val="20"/>
+          <w:highlight w:val="white"/>
+        </w:rPr>
+        <w:t>, 7, 4, 0</w:t>
+      </w:r>
+    </w:p>
+    <w:p>
+      <w:pPr>
+        <w:autoSpaceDE w:val="0"/>
+        <w:autoSpaceDN w:val="0"/>
+        <w:adjustRightInd w:val="0"/>
+        <w:spacing w:after="0" w:line="240" w:lineRule="auto"/>
+        <w:rPr>
+          <w:rFonts w:ascii="Courier New" w:hAnsi="Courier New" w:cs="Courier New"/>
+          <w:color w:val="000000"/>
+          <w:sz w:val="20"/>
+          <w:szCs w:val="20"/>
+          <w:highlight w:val="white"/>
+        </w:rPr>
+      </w:pPr>
+      <w:r>
+        <w:rPr>
+          <w:rFonts w:ascii="Courier New" w:hAnsi="Courier New" w:cs="Courier New"/>
+          <w:color w:val="000000"/>
+          <w:sz w:val="20"/>
+          <w:szCs w:val="20"/>
+          <w:highlight w:val="white"/>
+        </w:rPr>
+        <w:t>ADD, 4, 4, 1, 1</w:t>
+      </w:r>
+    </w:p>
+    <w:p>
+      <w:pPr>
+        <w:autoSpaceDE w:val="0"/>
+        <w:autoSpaceDN w:val="0"/>
+        <w:adjustRightInd w:val="0"/>
+        <w:spacing w:after="0" w:line="240" w:lineRule="auto"/>
+        <w:rPr>
+          <w:rFonts w:ascii="Courier New" w:hAnsi="Courier New" w:cs="Courier New"/>
+          <w:color w:val="000000"/>
+          <w:sz w:val="20"/>
+          <w:szCs w:val="20"/>
+          <w:highlight w:val="white"/>
+        </w:rPr>
+      </w:pPr>
+      <w:r>
+        <w:rPr>
+          <w:rFonts w:ascii="Courier New" w:hAnsi="Courier New" w:cs="Courier New"/>
+          <w:color w:val="000000"/>
+          <w:sz w:val="20"/>
+          <w:szCs w:val="20"/>
+          <w:highlight w:val="white"/>
+        </w:rPr>
+        <w:t>ADD, 5, 5, 1, 1</w:t>
+      </w:r>
+    </w:p>
+    <w:p>
+      <w:pPr>
+        <w:autoSpaceDE w:val="0"/>
+        <w:autoSpaceDN w:val="0"/>
+        <w:adjustRightInd w:val="0"/>
+        <w:spacing w:after="0" w:line="240" w:lineRule="auto"/>
+        <w:rPr>
+          <w:rFonts w:ascii="Courier New" w:hAnsi="Courier New" w:cs="Courier New"/>
+          <w:color w:val="000000"/>
+          <w:sz w:val="20"/>
+          <w:szCs w:val="20"/>
+          <w:highlight w:val="white"/>
+        </w:rPr>
+      </w:pPr>
+      <w:r>
+        <w:rPr>
+          <w:rFonts w:ascii="Courier New" w:hAnsi="Courier New" w:cs="Courier New"/>
+          <w:color w:val="000000"/>
+          <w:sz w:val="20"/>
+          <w:szCs w:val="20"/>
+          <w:highlight w:val="white"/>
+        </w:rPr>
+        <w:t>JEQ, 0, 0, 0, 7</w:t>
+      </w:r>
+    </w:p>
+    <w:p>
+      <w:r>
+        <w:rPr>
+          <w:rFonts w:ascii="Courier New" w:hAnsi="Courier New" w:cs="Courier New"/>
+          <w:color w:val="000000"/>
+          <w:sz w:val="20"/>
+          <w:szCs w:val="20"/>
+          <w:highlight w:val="white"/>
+        </w:rPr>
+        <w:t>HLT, 0, 0, 0, 0</w:t>
       </w:r>
     </w:p>
     <w:p>

</xml_diff>

<commit_message>
fix answer and prepare submission
</commit_message>
<xml_diff>
--- a/Lab1/Archlab1.docx
+++ b/Lab1/Archlab1.docx
@@ -468,87 +468,106 @@
         <w:pStyle w:val="ListParagraph"/>
       </w:pPr>
       <w:r>
-        <w:t>0: R2 = 15;</w:t>
-      </w:r>
-    </w:p>
-    <w:p>
-      <w:pPr>
-        <w:pStyle w:val="ListParagraph"/>
-      </w:pPr>
-      <w:r>
-        <w:t>1: R3 = 0;</w:t>
-      </w:r>
-    </w:p>
-    <w:p>
-      <w:pPr>
-        <w:pStyle w:val="ListParagraph"/>
-      </w:pPr>
-      <w:r>
-        <w:t>2: R4 = 8;</w:t>
-      </w:r>
-    </w:p>
-    <w:p>
-      <w:pPr>
-        <w:pStyle w:val="ListParagraph"/>
-      </w:pPr>
-      <w:r>
-        <w:t>3: R5 = 0;</w:t>
-      </w:r>
-    </w:p>
-    <w:p>
-      <w:pPr>
-        <w:pStyle w:val="ListParagraph"/>
-      </w:pPr>
-      <w:r>
-        <w:t>4: PC = 10 if R3 == R4;</w:t>
-      </w:r>
-    </w:p>
-    <w:p>
-      <w:pPr>
-        <w:pStyle w:val="ListParagraph"/>
-      </w:pPr>
-      <w:r>
-        <w:t>5: R6 = MEM[R2];</w:t>
-      </w:r>
-    </w:p>
-    <w:p>
-      <w:pPr>
-        <w:pStyle w:val="ListParagraph"/>
-      </w:pPr>
-      <w:r>
-        <w:t>6: R5 = R5 + R6;</w:t>
-      </w:r>
-    </w:p>
-    <w:p>
-      <w:pPr>
-        <w:pStyle w:val="ListParagraph"/>
-      </w:pPr>
-      <w:r>
-        <w:t>7: R2 = R2 + 1;</w:t>
-      </w:r>
-    </w:p>
-    <w:p>
-      <w:pPr>
-        <w:pStyle w:val="ListParagraph"/>
-      </w:pPr>
-      <w:r>
-        <w:t>8: R3 = R3 +1;</w:t>
-      </w:r>
-    </w:p>
-    <w:p>
-      <w:pPr>
-        <w:pStyle w:val="ListParagraph"/>
-      </w:pPr>
-      <w:r>
-        <w:t>9: PC = 4;</w:t>
-      </w:r>
-    </w:p>
-    <w:p>
-      <w:pPr>
-        <w:pStyle w:val="ListParagraph"/>
-      </w:pPr>
-      <w:r>
-        <w:t>10: HALT</w:t>
+        <w:t>0: R2 = 15</w:t>
+      </w:r>
+    </w:p>
+    <w:p>
+      <w:pPr>
+        <w:pStyle w:val="ListParagraph"/>
+      </w:pPr>
+      <w:r>
+        <w:t>1: R3 = 0</w:t>
+      </w:r>
+    </w:p>
+    <w:p>
+      <w:pPr>
+        <w:pStyle w:val="ListParagraph"/>
+      </w:pPr>
+      <w:r>
+        <w:t>2: R4 = 8</w:t>
+      </w:r>
+    </w:p>
+    <w:p>
+      <w:pPr>
+        <w:pStyle w:val="ListParagraph"/>
+      </w:pPr>
+      <w:r>
+        <w:t>3: R5 = 0</w:t>
+      </w:r>
+    </w:p>
+    <w:p>
+      <w:pPr>
+        <w:pStyle w:val="ListParagraph"/>
+      </w:pPr>
+      <w:r>
+        <w:t>4: PC = 10 if R3 == R4</w:t>
+      </w:r>
+    </w:p>
+    <w:p>
+      <w:pPr>
+        <w:pStyle w:val="ListParagraph"/>
+      </w:pPr>
+      <w:r>
+        <w:t>5: R6 = MEM[R2]</w:t>
+      </w:r>
+    </w:p>
+    <w:p>
+      <w:pPr>
+        <w:pStyle w:val="ListParagraph"/>
+      </w:pPr>
+      <w:r>
+        <w:t>6: R5 = R5 + R6</w:t>
+      </w:r>
+    </w:p>
+    <w:p>
+      <w:pPr>
+        <w:pStyle w:val="ListParagraph"/>
+      </w:pPr>
+      <w:r>
+        <w:t>7: R2 = R2 + 1</w:t>
+      </w:r>
+    </w:p>
+    <w:p>
+      <w:pPr>
+        <w:pStyle w:val="ListParagraph"/>
+      </w:pPr>
+      <w:r>
+        <w:t>8: R3 = R3 +1</w:t>
+      </w:r>
+    </w:p>
+    <w:p>
+      <w:pPr>
+        <w:pStyle w:val="ListParagraph"/>
+      </w:pPr>
+      <w:r>
+        <w:t>9: PC = 4</w:t>
+      </w:r>
+    </w:p>
+    <w:p>
+      <w:pPr>
+        <w:pStyle w:val="ListParagraph"/>
+      </w:pPr>
+      <w:r>
+        <w:t xml:space="preserve">10: </w:t>
+      </w:r>
+      <w:r>
+        <w:t>MEM[22] = R5</w:t>
+      </w:r>
+      <w:bookmarkStart w:id="0" w:name="_GoBack"/>
+      <w:bookmarkEnd w:id="0"/>
+    </w:p>
+    <w:p>
+      <w:pPr>
+        <w:pStyle w:val="ListParagraph"/>
+      </w:pPr>
+      <w:r>
+        <w:t>1</w:t>
+      </w:r>
+      <w:r>
+        <w:t>1</w:t>
+      </w:r>
+      <w:r>
+        <w:t>: HALT</w:t>
       </w:r>
     </w:p>
     <w:p>
@@ -1418,8 +1437,6 @@
       </w:r>
       <w:r>
         <w:tab/>
-      </w:r>
-      <w:r>
         <w:t xml:space="preserve">/* </w:t>
       </w:r>
       <w:r>
@@ -2598,8 +2615,6 @@
         </w:rPr>
         <w:t>HLT, 0, 0, 0, 0</w:t>
       </w:r>
-      <w:bookmarkStart w:id="0" w:name="_GoBack"/>
-      <w:bookmarkEnd w:id="0"/>
     </w:p>
     <w:p>
       <w:pPr>
@@ -2694,15 +2709,47 @@
           <w:highlight w:val="white"/>
         </w:rPr>
       </w:pPr>
-      <w:r>
-        <w:rPr>
-          <w:rFonts w:ascii="Courier New" w:hAnsi="Courier New" w:cs="Courier New"/>
-          <w:color w:val="000000"/>
-          <w:sz w:val="20"/>
-          <w:szCs w:val="20"/>
-          <w:highlight w:val="white"/>
-        </w:rPr>
-        <w:t>ST, 0, 2, 1, 1000</w:t>
+      <w:proofErr w:type="gramStart"/>
+      <w:r>
+        <w:rPr>
+          <w:rFonts w:ascii="Courier New" w:hAnsi="Courier New" w:cs="Courier New"/>
+          <w:color w:val="000000"/>
+          <w:sz w:val="20"/>
+          <w:szCs w:val="20"/>
+          <w:highlight w:val="white"/>
+        </w:rPr>
+        <w:t xml:space="preserve">ST, </w:t>
+      </w:r>
+      <w:r>
+        <w:rPr>
+          <w:rFonts w:ascii="Courier New" w:hAnsi="Courier New" w:cs="Courier New"/>
+          <w:color w:val="000000"/>
+          <w:sz w:val="20"/>
+          <w:szCs w:val="20"/>
+          <w:highlight w:val="white"/>
+        </w:rPr>
+        <w:t xml:space="preserve"> </w:t>
+      </w:r>
+      <w:r>
+        <w:rPr>
+          <w:rFonts w:ascii="Courier New" w:hAnsi="Courier New" w:cs="Courier New"/>
+          <w:color w:val="000000"/>
+          <w:sz w:val="20"/>
+          <w:szCs w:val="20"/>
+          <w:highlight w:val="white"/>
+        </w:rPr>
+        <w:t>0</w:t>
+      </w:r>
+      <w:proofErr w:type="gramEnd"/>
+      <w:r>
+        <w:rPr>
+          <w:rFonts w:ascii="Courier New" w:hAnsi="Courier New" w:cs="Courier New"/>
+          <w:color w:val="000000"/>
+          <w:sz w:val="20"/>
+          <w:szCs w:val="20"/>
+          <w:highlight w:val="white"/>
+        </w:rPr>
+        <w:t>, 2, 1, 1000</w:t>
       </w:r>
     </w:p>
     <w:p>
@@ -2719,15 +2766,47 @@
           <w:highlight w:val="white"/>
         </w:rPr>
       </w:pPr>
-      <w:r>
-        <w:rPr>
-          <w:rFonts w:ascii="Courier New" w:hAnsi="Courier New" w:cs="Courier New"/>
-          <w:color w:val="000000"/>
-          <w:sz w:val="20"/>
-          <w:szCs w:val="20"/>
-          <w:highlight w:val="white"/>
-        </w:rPr>
-        <w:t>ST, 0, 3, 1, 1001</w:t>
+      <w:proofErr w:type="gramStart"/>
+      <w:r>
+        <w:rPr>
+          <w:rFonts w:ascii="Courier New" w:hAnsi="Courier New" w:cs="Courier New"/>
+          <w:color w:val="000000"/>
+          <w:sz w:val="20"/>
+          <w:szCs w:val="20"/>
+          <w:highlight w:val="white"/>
+        </w:rPr>
+        <w:t xml:space="preserve">ST, </w:t>
+      </w:r>
+      <w:r>
+        <w:rPr>
+          <w:rFonts w:ascii="Courier New" w:hAnsi="Courier New" w:cs="Courier New"/>
+          <w:color w:val="000000"/>
+          <w:sz w:val="20"/>
+          <w:szCs w:val="20"/>
+          <w:highlight w:val="white"/>
+        </w:rPr>
+        <w:t xml:space="preserve"> </w:t>
+      </w:r>
+      <w:r>
+        <w:rPr>
+          <w:rFonts w:ascii="Courier New" w:hAnsi="Courier New" w:cs="Courier New"/>
+          <w:color w:val="000000"/>
+          <w:sz w:val="20"/>
+          <w:szCs w:val="20"/>
+          <w:highlight w:val="white"/>
+        </w:rPr>
+        <w:t>0</w:t>
+      </w:r>
+      <w:proofErr w:type="gramEnd"/>
+      <w:r>
+        <w:rPr>
+          <w:rFonts w:ascii="Courier New" w:hAnsi="Courier New" w:cs="Courier New"/>
+          <w:color w:val="000000"/>
+          <w:sz w:val="20"/>
+          <w:szCs w:val="20"/>
+          <w:highlight w:val="white"/>
+        </w:rPr>
+        <w:t>, 3, 1, 1001</w:t>
       </w:r>
     </w:p>
     <w:p>
@@ -3046,6 +3125,56 @@
     </w:sectPr>
   </w:body>
 </w:document>
+</file>
+
+<file path=word/endnotes.xml><?xml version="1.0" encoding="utf-8"?>
+<w:endnotes xmlns:wpc="http://schemas.microsoft.com/office/word/2010/wordprocessingCanvas" xmlns:cx="http://schemas.microsoft.com/office/drawing/2014/chartex" xmlns:cx1="http://schemas.microsoft.com/office/drawing/2015/9/8/chartex" xmlns:cx2="http://schemas.microsoft.com/office/drawing/2015/10/21/chartex" xmlns:cx3="http://schemas.microsoft.com/office/drawing/2016/5/9/chartex" xmlns:cx4="http://schemas.microsoft.com/office/drawing/2016/5/10/chartex" xmlns:cx5="http://schemas.microsoft.com/office/drawing/2016/5/11/chartex" xmlns:cx6="http://schemas.microsoft.com/office/drawing/2016/5/12/chartex" xmlns:cx7="http://schemas.microsoft.com/office/drawing/2016/5/13/chartex" xmlns:cx8="http://schemas.microsoft.com/office/drawing/2016/5/14/chartex" xmlns:mc="http://schemas.openxmlformats.org/markup-compatibility/2006" xmlns:aink="http://schemas.microsoft.com/office/drawing/2016/ink" xmlns:am3d="http://schemas.microsoft.com/office/drawing/2017/model3d" xmlns:o="urn:schemas-microsoft-com:office:office" xmlns:r="http://schemas.openxmlformats.org/officeDocument/2006/relationships" xmlns:m="http://schemas.openxmlformats.org/officeDocument/2006/math" xmlns:v="urn:schemas-microsoft-com:vml" xmlns:wp14="http://schemas.microsoft.com/office/word/2010/wordprocessingDrawing" xmlns:wp="http://schemas.openxmlformats.org/drawingml/2006/wordprocessingDrawing" xmlns:w10="urn:schemas-microsoft-com:office:word" xmlns:w="http://schemas.openxmlformats.org/wordprocessingml/2006/main" xmlns:w14="http://schemas.microsoft.com/office/word/2010/wordml" xmlns:w15="http://schemas.microsoft.com/office/word/2012/wordml" xmlns:w16cid="http://schemas.microsoft.com/office/word/2016/wordml/cid" xmlns:w16se="http://schemas.microsoft.com/office/word/2015/wordml/symex" xmlns:wpg="http://schemas.microsoft.com/office/word/2010/wordprocessingGroup" xmlns:wpi="http://schemas.microsoft.com/office/word/2010/wordprocessingInk" xmlns:wne="http://schemas.microsoft.com/office/word/2006/wordml" xmlns:wps="http://schemas.microsoft.com/office/word/2010/wordprocessingShape" mc:Ignorable="w14 w15 w16se w16cid wp14">
+  <w:endnote w:type="separator" w:id="-1">
+    <w:p>
+      <w:pPr>
+        <w:spacing w:after="0" w:line="240" w:lineRule="auto"/>
+      </w:pPr>
+      <w:r>
+        <w:separator/>
+      </w:r>
+    </w:p>
+  </w:endnote>
+  <w:endnote w:type="continuationSeparator" w:id="0">
+    <w:p>
+      <w:pPr>
+        <w:spacing w:after="0" w:line="240" w:lineRule="auto"/>
+      </w:pPr>
+      <w:r>
+        <w:continuationSeparator/>
+      </w:r>
+    </w:p>
+  </w:endnote>
+</w:endnotes>
+</file>
+
+<file path=word/footnotes.xml><?xml version="1.0" encoding="utf-8"?>
+<w:footnotes xmlns:wpc="http://schemas.microsoft.com/office/word/2010/wordprocessingCanvas" xmlns:cx="http://schemas.microsoft.com/office/drawing/2014/chartex" xmlns:cx1="http://schemas.microsoft.com/office/drawing/2015/9/8/chartex" xmlns:cx2="http://schemas.microsoft.com/office/drawing/2015/10/21/chartex" xmlns:cx3="http://schemas.microsoft.com/office/drawing/2016/5/9/chartex" xmlns:cx4="http://schemas.microsoft.com/office/drawing/2016/5/10/chartex" xmlns:cx5="http://schemas.microsoft.com/office/drawing/2016/5/11/chartex" xmlns:cx6="http://schemas.microsoft.com/office/drawing/2016/5/12/chartex" xmlns:cx7="http://schemas.microsoft.com/office/drawing/2016/5/13/chartex" xmlns:cx8="http://schemas.microsoft.com/office/drawing/2016/5/14/chartex" xmlns:mc="http://schemas.openxmlformats.org/markup-compatibility/2006" xmlns:aink="http://schemas.microsoft.com/office/drawing/2016/ink" xmlns:am3d="http://schemas.microsoft.com/office/drawing/2017/model3d" xmlns:o="urn:schemas-microsoft-com:office:office" xmlns:r="http://schemas.openxmlformats.org/officeDocument/2006/relationships" xmlns:m="http://schemas.openxmlformats.org/officeDocument/2006/math" xmlns:v="urn:schemas-microsoft-com:vml" xmlns:wp14="http://schemas.microsoft.com/office/word/2010/wordprocessingDrawing" xmlns:wp="http://schemas.openxmlformats.org/drawingml/2006/wordprocessingDrawing" xmlns:w10="urn:schemas-microsoft-com:office:word" xmlns:w="http://schemas.openxmlformats.org/wordprocessingml/2006/main" xmlns:w14="http://schemas.microsoft.com/office/word/2010/wordml" xmlns:w15="http://schemas.microsoft.com/office/word/2012/wordml" xmlns:w16cid="http://schemas.microsoft.com/office/word/2016/wordml/cid" xmlns:w16se="http://schemas.microsoft.com/office/word/2015/wordml/symex" xmlns:wpg="http://schemas.microsoft.com/office/word/2010/wordprocessingGroup" xmlns:wpi="http://schemas.microsoft.com/office/word/2010/wordprocessingInk" xmlns:wne="http://schemas.microsoft.com/office/word/2006/wordml" xmlns:wps="http://schemas.microsoft.com/office/word/2010/wordprocessingShape" mc:Ignorable="w14 w15 w16se w16cid wp14">
+  <w:footnote w:type="separator" w:id="-1">
+    <w:p>
+      <w:pPr>
+        <w:spacing w:after="0" w:line="240" w:lineRule="auto"/>
+      </w:pPr>
+      <w:r>
+        <w:separator/>
+      </w:r>
+    </w:p>
+  </w:footnote>
+  <w:footnote w:type="continuationSeparator" w:id="0">
+    <w:p>
+      <w:pPr>
+        <w:spacing w:after="0" w:line="240" w:lineRule="auto"/>
+      </w:pPr>
+      <w:r>
+        <w:continuationSeparator/>
+      </w:r>
+    </w:p>
+  </w:footnote>
+</w:footnotes>
 </file>
 
 <file path=word/numbering.xml><?xml version="1.0" encoding="utf-8"?>
@@ -3685,7 +3814,7 @@
     <w:lsdException w:name="Table Web 2" w:semiHidden="1" w:unhideWhenUsed="1"/>
     <w:lsdException w:name="Table Web 3" w:semiHidden="1" w:unhideWhenUsed="1"/>
     <w:lsdException w:name="Balloon Text" w:semiHidden="1" w:unhideWhenUsed="1"/>
-    <w:lsdException w:name="Table Grid" w:semiHidden="1" w:uiPriority="39" w:unhideWhenUsed="1"/>
+    <w:lsdException w:name="Table Grid" w:uiPriority="39"/>
     <w:lsdException w:name="Table Theme" w:semiHidden="1" w:unhideWhenUsed="1"/>
     <w:lsdException w:name="Placeholder Text" w:semiHidden="1"/>
     <w:lsdException w:name="No Spacing" w:uiPriority="1" w:qFormat="1"/>

</xml_diff>